<commit_message>
documentation: Table of Contents fixed
</commit_message>
<xml_diff>
--- a/SEP_Lab4_2.2 Dokumentation.docx
+++ b/SEP_Lab4_2.2 Dokumentation.docx
@@ -1873,6 +1873,555 @@
           <w:lang w:val="de-DE"/>
         </w:rPr>
         <w:t>3</w:t>
+      </w:r>
+      <w:r>
+        <w:rPr>
+          <w:rFonts w:ascii="Calibri" w:cs="Calibri" w:hAnsi="Calibri" w:eastAsia="Calibri"/>
+          <w:b w:val="0"/>
+          <w:bCs w:val="0"/>
+          <w:i w:val="0"/>
+          <w:iCs w:val="0"/>
+          <w:caps w:val="0"/>
+          <w:smallCaps w:val="0"/>
+          <w:strike w:val="0"/>
+          <w:dstrike w:val="0"/>
+          <w:outline w:val="0"/>
+          <w:color w:val="000000"/>
+          <w:spacing w:val="0"/>
+          <w:kern w:val="0"/>
+          <w:position w:val="0"/>
+          <w:sz w:val="22"/>
+          <w:szCs w:val="22"/>
+          <w:u w:val="none" w:color="000000"/>
+          <w:vertAlign w:val="baseline"/>
+          <w:rtl w:val="0"/>
+          <w:lang w:val="de-DE"/>
+        </w:rPr>
+        <w:fldChar w:fldCharType="end" w:fldLock="0"/>
+      </w:r>
+    </w:p>
+    <w:p>
+      <w:pPr>
+        <w:pStyle w:val="TOC 1"/>
+        <w:numPr>
+          <w:ilvl w:val="0"/>
+          <w:numId w:val="2"/>
+        </w:numPr>
+        <w:ind w:left="339"/>
+        <w:rPr>
+          <w:rFonts w:ascii="Calibri" w:cs="Calibri" w:hAnsi="Calibri" w:eastAsia="Calibri"/>
+          <w:b w:val="0"/>
+          <w:bCs w:val="0"/>
+          <w:i w:val="0"/>
+          <w:iCs w:val="0"/>
+          <w:caps w:val="0"/>
+          <w:smallCaps w:val="0"/>
+          <w:strike w:val="0"/>
+          <w:dstrike w:val="0"/>
+          <w:outline w:val="0"/>
+          <w:color w:val="000000"/>
+          <w:spacing w:val="0"/>
+          <w:kern w:val="0"/>
+          <w:position w:val="0"/>
+          <w:sz w:val="22"/>
+          <w:szCs w:val="22"/>
+          <w:u w:val="none" w:color="000000"/>
+          <w:vertAlign w:val="baseline"/>
+          <w:rtl w:val="0"/>
+          <w:lang w:val="de-DE"/>
+        </w:rPr>
+      </w:pPr>
+      <w:r>
+        <w:rPr>
+          <w:rFonts w:ascii="Calibri" w:cs="Calibri" w:hAnsi="Calibri" w:eastAsia="Calibri"/>
+          <w:b w:val="0"/>
+          <w:bCs w:val="0"/>
+          <w:i w:val="0"/>
+          <w:iCs w:val="0"/>
+          <w:caps w:val="0"/>
+          <w:smallCaps w:val="0"/>
+          <w:strike w:val="0"/>
+          <w:dstrike w:val="0"/>
+          <w:outline w:val="0"/>
+          <w:color w:val="000000"/>
+          <w:spacing w:val="0"/>
+          <w:kern w:val="0"/>
+          <w:position w:val="0"/>
+          <w:sz w:val="22"/>
+          <w:szCs w:val="22"/>
+          <w:u w:val="none" w:color="000000"/>
+          <w:vertAlign w:val="baseline"/>
+          <w:rtl w:val="0"/>
+          <w:lang w:val="de-DE"/>
+        </w:rPr>
+        <w:t>Integrationstests</w:t>
+        <w:tab/>
+      </w:r>
+      <w:r>
+        <w:rPr>
+          <w:rFonts w:ascii="Calibri" w:cs="Calibri" w:hAnsi="Calibri" w:eastAsia="Calibri"/>
+          <w:b w:val="0"/>
+          <w:bCs w:val="0"/>
+          <w:i w:val="0"/>
+          <w:iCs w:val="0"/>
+          <w:caps w:val="0"/>
+          <w:smallCaps w:val="0"/>
+          <w:strike w:val="0"/>
+          <w:dstrike w:val="0"/>
+          <w:outline w:val="0"/>
+          <w:color w:val="000000"/>
+          <w:spacing w:val="0"/>
+          <w:kern w:val="0"/>
+          <w:position w:val="0"/>
+          <w:sz w:val="22"/>
+          <w:szCs w:val="22"/>
+          <w:u w:val="none" w:color="000000"/>
+          <w:vertAlign w:val="baseline"/>
+          <w:rtl w:val="0"/>
+          <w:lang w:val="de-DE"/>
+        </w:rPr>
+        <w:fldChar w:fldCharType="begin" w:fldLock="0"/>
+      </w:r>
+      <w:r>
+        <w:rPr>
+          <w:rFonts w:ascii="Calibri" w:cs="Calibri" w:hAnsi="Calibri" w:eastAsia="Calibri"/>
+          <w:b w:val="0"/>
+          <w:bCs w:val="0"/>
+          <w:i w:val="0"/>
+          <w:iCs w:val="0"/>
+          <w:caps w:val="0"/>
+          <w:smallCaps w:val="0"/>
+          <w:strike w:val="0"/>
+          <w:dstrike w:val="0"/>
+          <w:outline w:val="0"/>
+          <w:color w:val="000000"/>
+          <w:spacing w:val="0"/>
+          <w:kern w:val="0"/>
+          <w:position w:val="0"/>
+          <w:sz w:val="22"/>
+          <w:szCs w:val="22"/>
+          <w:u w:val="none" w:color="000000"/>
+          <w:vertAlign w:val="baseline"/>
+          <w:rtl w:val="0"/>
+          <w:lang w:val="de-DE"/>
+        </w:rPr>
+        <w:t xml:space="preserve"> PAGEREF _Toc10 \h </w:t>
+      </w:r>
+      <w:r>
+        <w:rPr>
+          <w:rFonts w:ascii="Calibri" w:cs="Calibri" w:hAnsi="Calibri" w:eastAsia="Calibri"/>
+          <w:b w:val="0"/>
+          <w:bCs w:val="0"/>
+          <w:i w:val="0"/>
+          <w:iCs w:val="0"/>
+          <w:caps w:val="0"/>
+          <w:smallCaps w:val="0"/>
+          <w:strike w:val="0"/>
+          <w:dstrike w:val="0"/>
+          <w:outline w:val="0"/>
+          <w:color w:val="000000"/>
+          <w:spacing w:val="0"/>
+          <w:kern w:val="0"/>
+          <w:position w:val="0"/>
+          <w:sz w:val="22"/>
+          <w:szCs w:val="22"/>
+          <w:u w:val="none" w:color="000000"/>
+          <w:vertAlign w:val="baseline"/>
+          <w:rtl w:val="0"/>
+          <w:lang w:val="de-DE"/>
+        </w:rPr>
+        <w:fldChar w:fldCharType="separate" w:fldLock="0"/>
+      </w:r>
+      <w:r>
+        <w:rPr>
+          <w:rFonts w:ascii="Calibri" w:cs="Calibri" w:hAnsi="Calibri" w:eastAsia="Calibri"/>
+          <w:b w:val="0"/>
+          <w:bCs w:val="0"/>
+          <w:i w:val="0"/>
+          <w:iCs w:val="0"/>
+          <w:caps w:val="0"/>
+          <w:smallCaps w:val="0"/>
+          <w:strike w:val="0"/>
+          <w:dstrike w:val="0"/>
+          <w:outline w:val="0"/>
+          <w:color w:val="000000"/>
+          <w:spacing w:val="0"/>
+          <w:kern w:val="0"/>
+          <w:position w:val="0"/>
+          <w:sz w:val="22"/>
+          <w:szCs w:val="22"/>
+          <w:u w:val="none" w:color="000000"/>
+          <w:vertAlign w:val="baseline"/>
+          <w:rtl w:val="0"/>
+          <w:lang w:val="de-DE"/>
+        </w:rPr>
+        <w:t>4</w:t>
+      </w:r>
+      <w:r>
+        <w:rPr>
+          <w:rFonts w:ascii="Calibri" w:cs="Calibri" w:hAnsi="Calibri" w:eastAsia="Calibri"/>
+          <w:b w:val="0"/>
+          <w:bCs w:val="0"/>
+          <w:i w:val="0"/>
+          <w:iCs w:val="0"/>
+          <w:caps w:val="0"/>
+          <w:smallCaps w:val="0"/>
+          <w:strike w:val="0"/>
+          <w:dstrike w:val="0"/>
+          <w:outline w:val="0"/>
+          <w:color w:val="000000"/>
+          <w:spacing w:val="0"/>
+          <w:kern w:val="0"/>
+          <w:position w:val="0"/>
+          <w:sz w:val="22"/>
+          <w:szCs w:val="22"/>
+          <w:u w:val="none" w:color="000000"/>
+          <w:vertAlign w:val="baseline"/>
+          <w:rtl w:val="0"/>
+          <w:lang w:val="de-DE"/>
+        </w:rPr>
+        <w:fldChar w:fldCharType="end" w:fldLock="0"/>
+      </w:r>
+    </w:p>
+    <w:p>
+      <w:pPr>
+        <w:pStyle w:val="TOC 1"/>
+        <w:numPr>
+          <w:ilvl w:val="0"/>
+          <w:numId w:val="2"/>
+        </w:numPr>
+        <w:ind w:left="339"/>
+        <w:rPr>
+          <w:rFonts w:ascii="Calibri" w:cs="Calibri" w:hAnsi="Calibri" w:eastAsia="Calibri"/>
+          <w:b w:val="0"/>
+          <w:bCs w:val="0"/>
+          <w:i w:val="0"/>
+          <w:iCs w:val="0"/>
+          <w:caps w:val="0"/>
+          <w:smallCaps w:val="0"/>
+          <w:strike w:val="0"/>
+          <w:dstrike w:val="0"/>
+          <w:outline w:val="0"/>
+          <w:color w:val="000000"/>
+          <w:spacing w:val="0"/>
+          <w:kern w:val="0"/>
+          <w:position w:val="0"/>
+          <w:sz w:val="22"/>
+          <w:szCs w:val="22"/>
+          <w:u w:val="none" w:color="000000"/>
+          <w:vertAlign w:val="baseline"/>
+          <w:rtl w:val="0"/>
+          <w:lang w:val="de-DE"/>
+        </w:rPr>
+      </w:pPr>
+      <w:r>
+        <w:rPr>
+          <w:rFonts w:ascii="Calibri" w:cs="Calibri" w:hAnsi="Calibri" w:eastAsia="Calibri"/>
+          <w:b w:val="0"/>
+          <w:bCs w:val="0"/>
+          <w:i w:val="0"/>
+          <w:iCs w:val="0"/>
+          <w:caps w:val="0"/>
+          <w:smallCaps w:val="0"/>
+          <w:strike w:val="0"/>
+          <w:dstrike w:val="0"/>
+          <w:outline w:val="0"/>
+          <w:color w:val="000000"/>
+          <w:spacing w:val="0"/>
+          <w:kern w:val="0"/>
+          <w:position w:val="0"/>
+          <w:sz w:val="22"/>
+          <w:szCs w:val="22"/>
+          <w:u w:val="none" w:color="000000"/>
+          <w:vertAlign w:val="baseline"/>
+          <w:rtl w:val="0"/>
+          <w:lang w:val="de-DE"/>
+        </w:rPr>
+        <w:t>Fazit</w:t>
+        <w:tab/>
+      </w:r>
+      <w:r>
+        <w:rPr>
+          <w:rFonts w:ascii="Calibri" w:cs="Calibri" w:hAnsi="Calibri" w:eastAsia="Calibri"/>
+          <w:b w:val="0"/>
+          <w:bCs w:val="0"/>
+          <w:i w:val="0"/>
+          <w:iCs w:val="0"/>
+          <w:caps w:val="0"/>
+          <w:smallCaps w:val="0"/>
+          <w:strike w:val="0"/>
+          <w:dstrike w:val="0"/>
+          <w:outline w:val="0"/>
+          <w:color w:val="000000"/>
+          <w:spacing w:val="0"/>
+          <w:kern w:val="0"/>
+          <w:position w:val="0"/>
+          <w:sz w:val="22"/>
+          <w:szCs w:val="22"/>
+          <w:u w:val="none" w:color="000000"/>
+          <w:vertAlign w:val="baseline"/>
+          <w:rtl w:val="0"/>
+          <w:lang w:val="de-DE"/>
+        </w:rPr>
+        <w:fldChar w:fldCharType="begin" w:fldLock="0"/>
+      </w:r>
+      <w:r>
+        <w:rPr>
+          <w:rFonts w:ascii="Calibri" w:cs="Calibri" w:hAnsi="Calibri" w:eastAsia="Calibri"/>
+          <w:b w:val="0"/>
+          <w:bCs w:val="0"/>
+          <w:i w:val="0"/>
+          <w:iCs w:val="0"/>
+          <w:caps w:val="0"/>
+          <w:smallCaps w:val="0"/>
+          <w:strike w:val="0"/>
+          <w:dstrike w:val="0"/>
+          <w:outline w:val="0"/>
+          <w:color w:val="000000"/>
+          <w:spacing w:val="0"/>
+          <w:kern w:val="0"/>
+          <w:position w:val="0"/>
+          <w:sz w:val="22"/>
+          <w:szCs w:val="22"/>
+          <w:u w:val="none" w:color="000000"/>
+          <w:vertAlign w:val="baseline"/>
+          <w:rtl w:val="0"/>
+          <w:lang w:val="de-DE"/>
+        </w:rPr>
+        <w:t xml:space="preserve"> PAGEREF _Toc11 \h </w:t>
+      </w:r>
+      <w:r>
+        <w:rPr>
+          <w:rFonts w:ascii="Calibri" w:cs="Calibri" w:hAnsi="Calibri" w:eastAsia="Calibri"/>
+          <w:b w:val="0"/>
+          <w:bCs w:val="0"/>
+          <w:i w:val="0"/>
+          <w:iCs w:val="0"/>
+          <w:caps w:val="0"/>
+          <w:smallCaps w:val="0"/>
+          <w:strike w:val="0"/>
+          <w:dstrike w:val="0"/>
+          <w:outline w:val="0"/>
+          <w:color w:val="000000"/>
+          <w:spacing w:val="0"/>
+          <w:kern w:val="0"/>
+          <w:position w:val="0"/>
+          <w:sz w:val="22"/>
+          <w:szCs w:val="22"/>
+          <w:u w:val="none" w:color="000000"/>
+          <w:vertAlign w:val="baseline"/>
+          <w:rtl w:val="0"/>
+          <w:lang w:val="de-DE"/>
+        </w:rPr>
+        <w:fldChar w:fldCharType="separate" w:fldLock="0"/>
+      </w:r>
+      <w:r>
+        <w:rPr>
+          <w:rFonts w:ascii="Calibri" w:cs="Calibri" w:hAnsi="Calibri" w:eastAsia="Calibri"/>
+          <w:b w:val="0"/>
+          <w:bCs w:val="0"/>
+          <w:i w:val="0"/>
+          <w:iCs w:val="0"/>
+          <w:caps w:val="0"/>
+          <w:smallCaps w:val="0"/>
+          <w:strike w:val="0"/>
+          <w:dstrike w:val="0"/>
+          <w:outline w:val="0"/>
+          <w:color w:val="000000"/>
+          <w:spacing w:val="0"/>
+          <w:kern w:val="0"/>
+          <w:position w:val="0"/>
+          <w:sz w:val="22"/>
+          <w:szCs w:val="22"/>
+          <w:u w:val="none" w:color="000000"/>
+          <w:vertAlign w:val="baseline"/>
+          <w:rtl w:val="0"/>
+          <w:lang w:val="de-DE"/>
+        </w:rPr>
+        <w:t>4</w:t>
+      </w:r>
+      <w:r>
+        <w:rPr>
+          <w:rFonts w:ascii="Calibri" w:cs="Calibri" w:hAnsi="Calibri" w:eastAsia="Calibri"/>
+          <w:b w:val="0"/>
+          <w:bCs w:val="0"/>
+          <w:i w:val="0"/>
+          <w:iCs w:val="0"/>
+          <w:caps w:val="0"/>
+          <w:smallCaps w:val="0"/>
+          <w:strike w:val="0"/>
+          <w:dstrike w:val="0"/>
+          <w:outline w:val="0"/>
+          <w:color w:val="000000"/>
+          <w:spacing w:val="0"/>
+          <w:kern w:val="0"/>
+          <w:position w:val="0"/>
+          <w:sz w:val="22"/>
+          <w:szCs w:val="22"/>
+          <w:u w:val="none" w:color="000000"/>
+          <w:vertAlign w:val="baseline"/>
+          <w:rtl w:val="0"/>
+          <w:lang w:val="de-DE"/>
+        </w:rPr>
+        <w:fldChar w:fldCharType="end" w:fldLock="0"/>
+      </w:r>
+    </w:p>
+    <w:p>
+      <w:pPr>
+        <w:pStyle w:val="TOC 1"/>
+        <w:numPr>
+          <w:ilvl w:val="0"/>
+          <w:numId w:val="2"/>
+        </w:numPr>
+        <w:ind w:left="339"/>
+        <w:rPr>
+          <w:rFonts w:ascii="Calibri" w:cs="Calibri" w:hAnsi="Calibri" w:eastAsia="Calibri"/>
+          <w:b w:val="0"/>
+          <w:bCs w:val="0"/>
+          <w:i w:val="0"/>
+          <w:iCs w:val="0"/>
+          <w:caps w:val="0"/>
+          <w:smallCaps w:val="0"/>
+          <w:strike w:val="0"/>
+          <w:dstrike w:val="0"/>
+          <w:outline w:val="0"/>
+          <w:color w:val="000000"/>
+          <w:spacing w:val="0"/>
+          <w:kern w:val="0"/>
+          <w:position w:val="0"/>
+          <w:sz w:val="22"/>
+          <w:szCs w:val="22"/>
+          <w:u w:val="none" w:color="000000"/>
+          <w:vertAlign w:val="baseline"/>
+          <w:rtl w:val="0"/>
+          <w:lang w:val="de-DE"/>
+        </w:rPr>
+      </w:pPr>
+      <w:r>
+        <w:rPr>
+          <w:rFonts w:ascii="Calibri" w:cs="Calibri" w:hAnsi="Calibri" w:eastAsia="Calibri"/>
+          <w:b w:val="0"/>
+          <w:bCs w:val="0"/>
+          <w:i w:val="0"/>
+          <w:iCs w:val="0"/>
+          <w:caps w:val="0"/>
+          <w:smallCaps w:val="0"/>
+          <w:strike w:val="0"/>
+          <w:dstrike w:val="0"/>
+          <w:outline w:val="0"/>
+          <w:color w:val="000000"/>
+          <w:spacing w:val="0"/>
+          <w:kern w:val="0"/>
+          <w:position w:val="0"/>
+          <w:sz w:val="22"/>
+          <w:szCs w:val="22"/>
+          <w:u w:val="none" w:color="000000"/>
+          <w:vertAlign w:val="baseline"/>
+          <w:rtl w:val="0"/>
+          <w:lang w:val="de-DE"/>
+        </w:rPr>
+        <w:t>Anhang</w:t>
+        <w:tab/>
+      </w:r>
+      <w:r>
+        <w:rPr>
+          <w:rFonts w:ascii="Calibri" w:cs="Calibri" w:hAnsi="Calibri" w:eastAsia="Calibri"/>
+          <w:b w:val="0"/>
+          <w:bCs w:val="0"/>
+          <w:i w:val="0"/>
+          <w:iCs w:val="0"/>
+          <w:caps w:val="0"/>
+          <w:smallCaps w:val="0"/>
+          <w:strike w:val="0"/>
+          <w:dstrike w:val="0"/>
+          <w:outline w:val="0"/>
+          <w:color w:val="000000"/>
+          <w:spacing w:val="0"/>
+          <w:kern w:val="0"/>
+          <w:position w:val="0"/>
+          <w:sz w:val="22"/>
+          <w:szCs w:val="22"/>
+          <w:u w:val="none" w:color="000000"/>
+          <w:vertAlign w:val="baseline"/>
+          <w:rtl w:val="0"/>
+          <w:lang w:val="de-DE"/>
+        </w:rPr>
+        <w:fldChar w:fldCharType="begin" w:fldLock="0"/>
+      </w:r>
+      <w:r>
+        <w:rPr>
+          <w:rFonts w:ascii="Calibri" w:cs="Calibri" w:hAnsi="Calibri" w:eastAsia="Calibri"/>
+          <w:b w:val="0"/>
+          <w:bCs w:val="0"/>
+          <w:i w:val="0"/>
+          <w:iCs w:val="0"/>
+          <w:caps w:val="0"/>
+          <w:smallCaps w:val="0"/>
+          <w:strike w:val="0"/>
+          <w:dstrike w:val="0"/>
+          <w:outline w:val="0"/>
+          <w:color w:val="000000"/>
+          <w:spacing w:val="0"/>
+          <w:kern w:val="0"/>
+          <w:position w:val="0"/>
+          <w:sz w:val="22"/>
+          <w:szCs w:val="22"/>
+          <w:u w:val="none" w:color="000000"/>
+          <w:vertAlign w:val="baseline"/>
+          <w:rtl w:val="0"/>
+          <w:lang w:val="de-DE"/>
+        </w:rPr>
+        <w:t xml:space="preserve"> PAGEREF _Toc12 \h </w:t>
+      </w:r>
+      <w:r>
+        <w:rPr>
+          <w:rFonts w:ascii="Calibri" w:cs="Calibri" w:hAnsi="Calibri" w:eastAsia="Calibri"/>
+          <w:b w:val="0"/>
+          <w:bCs w:val="0"/>
+          <w:i w:val="0"/>
+          <w:iCs w:val="0"/>
+          <w:caps w:val="0"/>
+          <w:smallCaps w:val="0"/>
+          <w:strike w:val="0"/>
+          <w:dstrike w:val="0"/>
+          <w:outline w:val="0"/>
+          <w:color w:val="000000"/>
+          <w:spacing w:val="0"/>
+          <w:kern w:val="0"/>
+          <w:position w:val="0"/>
+          <w:sz w:val="22"/>
+          <w:szCs w:val="22"/>
+          <w:u w:val="none" w:color="000000"/>
+          <w:vertAlign w:val="baseline"/>
+          <w:rtl w:val="0"/>
+          <w:lang w:val="de-DE"/>
+        </w:rPr>
+        <w:fldChar w:fldCharType="separate" w:fldLock="0"/>
+      </w:r>
+      <w:r>
+        <w:rPr>
+          <w:rFonts w:ascii="Calibri" w:cs="Calibri" w:hAnsi="Calibri" w:eastAsia="Calibri"/>
+          <w:b w:val="0"/>
+          <w:bCs w:val="0"/>
+          <w:i w:val="0"/>
+          <w:iCs w:val="0"/>
+          <w:caps w:val="0"/>
+          <w:smallCaps w:val="0"/>
+          <w:strike w:val="0"/>
+          <w:dstrike w:val="0"/>
+          <w:outline w:val="0"/>
+          <w:color w:val="000000"/>
+          <w:spacing w:val="0"/>
+          <w:kern w:val="0"/>
+          <w:position w:val="0"/>
+          <w:sz w:val="22"/>
+          <w:szCs w:val="22"/>
+          <w:u w:val="none" w:color="000000"/>
+          <w:vertAlign w:val="baseline"/>
+          <w:rtl w:val="0"/>
+          <w:lang w:val="de-DE"/>
+        </w:rPr>
+        <w:t>4</w:t>
       </w:r>
       <w:r>
         <w:rPr>
@@ -6208,7 +6757,7 @@
     </w:p>
     <w:p>
       <w:pPr>
-        <w:pStyle w:val="Überschrift 1"/>
+        <w:pStyle w:val="heading 1"/>
         <w:numPr>
           <w:ilvl w:val="0"/>
           <w:numId w:val="5"/>
@@ -6219,18 +6768,38 @@
         </w:tabs>
         <w:ind w:left="432" w:hanging="432"/>
         <w:rPr>
-          <w:position w:val="0"/>
-          <w:rtl w:val="0"/>
+          <w:rFonts w:ascii="Cambria" w:cs="Cambria" w:hAnsi="Cambria" w:eastAsia="Cambria"/>
+          <w:b w:val="1"/>
+          <w:bCs w:val="1"/>
+          <w:i w:val="0"/>
+          <w:iCs w:val="0"/>
+          <w:caps w:val="0"/>
+          <w:smallCaps w:val="0"/>
+          <w:strike w:val="0"/>
+          <w:dstrike w:val="0"/>
+          <w:outline w:val="0"/>
+          <w:color w:val="365f91"/>
+          <w:spacing w:val="0"/>
+          <w:kern w:val="0"/>
+          <w:position w:val="0"/>
+          <w:sz w:val="28"/>
+          <w:szCs w:val="28"/>
+          <w:u w:val="none" w:color="365f91"/>
+          <w:vertAlign w:val="baseline"/>
+          <w:rtl w:val="0"/>
+          <w:lang w:val="de-DE"/>
         </w:rPr>
       </w:pPr>
-      <w:r>
-        <w:rPr>
-          <w:rFonts w:ascii="Times New Roman"/>
+      <w:bookmarkStart w:name="_Toc10" w:id="10"/>
+      <w:r>
+        <w:rPr>
+          <w:rFonts w:ascii="Cambria" w:cs="Cambria" w:hAnsi="Cambria" w:eastAsia="Cambria"/>
           <w:rtl w:val="0"/>
           <w:lang w:val="de-DE"/>
         </w:rPr>
         <w:t>Integrationstests</w:t>
       </w:r>
+      <w:bookmarkEnd w:id="10"/>
     </w:p>
     <w:p>
       <w:pPr>
@@ -6266,7 +6835,7 @@
     </w:p>
     <w:p>
       <w:pPr>
-        <w:pStyle w:val="Überschrift 1"/>
+        <w:pStyle w:val="heading 1"/>
         <w:numPr>
           <w:ilvl w:val="0"/>
           <w:numId w:val="5"/>
@@ -6277,18 +6846,38 @@
         </w:tabs>
         <w:ind w:left="432" w:hanging="432"/>
         <w:rPr>
-          <w:position w:val="0"/>
-          <w:rtl w:val="0"/>
+          <w:rFonts w:ascii="Cambria" w:cs="Cambria" w:hAnsi="Cambria" w:eastAsia="Cambria"/>
+          <w:b w:val="1"/>
+          <w:bCs w:val="1"/>
+          <w:i w:val="0"/>
+          <w:iCs w:val="0"/>
+          <w:caps w:val="0"/>
+          <w:smallCaps w:val="0"/>
+          <w:strike w:val="0"/>
+          <w:dstrike w:val="0"/>
+          <w:outline w:val="0"/>
+          <w:color w:val="365f91"/>
+          <w:spacing w:val="0"/>
+          <w:kern w:val="0"/>
+          <w:position w:val="0"/>
+          <w:sz w:val="28"/>
+          <w:szCs w:val="28"/>
+          <w:u w:val="none" w:color="365f91"/>
+          <w:vertAlign w:val="baseline"/>
+          <w:rtl w:val="0"/>
+          <w:lang w:val="de-DE"/>
         </w:rPr>
       </w:pPr>
-      <w:r>
-        <w:rPr>
-          <w:rFonts w:ascii="Times New Roman"/>
+      <w:bookmarkStart w:name="_Toc11" w:id="11"/>
+      <w:r>
+        <w:rPr>
+          <w:rFonts w:ascii="Cambria" w:cs="Cambria" w:hAnsi="Cambria" w:eastAsia="Cambria"/>
           <w:rtl w:val="0"/>
           <w:lang w:val="de-DE"/>
         </w:rPr>
         <w:t>Fazit</w:t>
       </w:r>
+      <w:bookmarkEnd w:id="11"/>
     </w:p>
     <w:p>
       <w:pPr>
@@ -6340,7 +6929,7 @@
     </w:p>
     <w:p>
       <w:pPr>
-        <w:pStyle w:val="Überschrift 1"/>
+        <w:pStyle w:val="heading 1"/>
         <w:numPr>
           <w:ilvl w:val="0"/>
           <w:numId w:val="5"/>
@@ -6351,18 +6940,38 @@
         </w:tabs>
         <w:ind w:left="432" w:hanging="432"/>
         <w:rPr>
-          <w:position w:val="0"/>
-          <w:rtl w:val="0"/>
+          <w:rFonts w:ascii="Cambria" w:cs="Cambria" w:hAnsi="Cambria" w:eastAsia="Cambria"/>
+          <w:b w:val="1"/>
+          <w:bCs w:val="1"/>
+          <w:i w:val="0"/>
+          <w:iCs w:val="0"/>
+          <w:caps w:val="0"/>
+          <w:smallCaps w:val="0"/>
+          <w:strike w:val="0"/>
+          <w:dstrike w:val="0"/>
+          <w:outline w:val="0"/>
+          <w:color w:val="365f91"/>
+          <w:spacing w:val="0"/>
+          <w:kern w:val="0"/>
+          <w:position w:val="0"/>
+          <w:sz w:val="28"/>
+          <w:szCs w:val="28"/>
+          <w:u w:val="none" w:color="365f91"/>
+          <w:vertAlign w:val="baseline"/>
+          <w:rtl w:val="0"/>
+          <w:lang w:val="de-DE"/>
         </w:rPr>
       </w:pPr>
-      <w:r>
-        <w:rPr>
-          <w:rFonts w:ascii="Times New Roman"/>
+      <w:bookmarkStart w:name="_Toc12" w:id="12"/>
+      <w:r>
+        <w:rPr>
+          <w:rFonts w:ascii="Cambria" w:cs="Cambria" w:hAnsi="Cambria" w:eastAsia="Cambria"/>
           <w:rtl w:val="0"/>
           <w:lang w:val="de-DE"/>
         </w:rPr>
         <w:t>Anhang</w:t>
       </w:r>
+      <w:bookmarkEnd w:id="12"/>
     </w:p>
     <w:p>
       <w:pPr>
@@ -9597,44 +10206,6 @@
         <w:numId w:val="12"/>
       </w:numPr>
     </w:pPr>
-  </w:style>
-  <w:style w:type="paragraph" w:styleId="Überschrift 1">
-    <w:name w:val="Überschrift 1"/>
-    <w:next w:val="Normal"/>
-    <w:pPr>
-      <w:keepNext w:val="1"/>
-      <w:keepLines w:val="1"/>
-      <w:pageBreakBefore w:val="0"/>
-      <w:widowControl w:val="1"/>
-      <w:shd w:val="clear" w:color="auto" w:fill="auto"/>
-      <w:suppressAutoHyphens w:val="0"/>
-      <w:bidi w:val="0"/>
-      <w:spacing w:before="480" w:after="0" w:line="276" w:lineRule="auto"/>
-      <w:ind w:left="432" w:right="0" w:hanging="432"/>
-      <w:jc w:val="left"/>
-      <w:outlineLvl w:val="0"/>
-    </w:pPr>
-    <w:rPr>
-      <w:rFonts w:ascii="Cambria" w:cs="Cambria" w:hAnsi="Cambria" w:eastAsia="Cambria"/>
-      <w:b w:val="1"/>
-      <w:bCs w:val="1"/>
-      <w:i w:val="0"/>
-      <w:iCs w:val="0"/>
-      <w:caps w:val="0"/>
-      <w:smallCaps w:val="0"/>
-      <w:strike w:val="0"/>
-      <w:dstrike w:val="0"/>
-      <w:outline w:val="0"/>
-      <w:color w:val="365f91"/>
-      <w:spacing w:val="0"/>
-      <w:kern w:val="0"/>
-      <w:position w:val="0"/>
-      <w:sz w:val="28"/>
-      <w:szCs w:val="28"/>
-      <w:u w:val="none" w:color="365f91"/>
-      <w:vertAlign w:val="baseline"/>
-      <w:lang w:val="de-DE"/>
-    </w:rPr>
   </w:style>
   <w:style w:type="paragraph" w:styleId="Hinweistext">
     <w:name w:val="Hinweistext"/>

</xml_diff>

<commit_message>
[DOC] documentation v0.5 - corrections
corrections based on email from LMN
cd: Unit-Tester now known it´s unit-under-test
</commit_message>
<xml_diff>
--- a/SEP_Lab4_2.2 Dokumentation.docx
+++ b/SEP_Lab4_2.2 Dokumentation.docx
@@ -1027,7 +1027,7 @@
           <w:rtl w:val="0"/>
           <w:lang w:val="de-DE"/>
         </w:rPr>
-        <w:t>System Requirements</w:t>
+        <w:t>System Requirements des bestehenden Systems</w:t>
         <w:tab/>
       </w:r>
       <w:r>
@@ -1214,7 +1214,7 @@
           <w:rtl w:val="0"/>
           <w:lang w:val="de-DE"/>
         </w:rPr>
-        <w:t>System Tests</w:t>
+        <w:t>Delta-System-Requirements</w:t>
         <w:tab/>
       </w:r>
       <w:r>
@@ -1401,7 +1401,7 @@
           <w:rtl w:val="0"/>
           <w:lang w:val="de-DE"/>
         </w:rPr>
-        <w:t>Software Requirements für neue Komponente</w:t>
+        <w:t>System Tests</w:t>
         <w:tab/>
       </w:r>
       <w:r>
@@ -1588,7 +1588,7 @@
           <w:rtl w:val="0"/>
           <w:lang w:val="de-DE"/>
         </w:rPr>
-        <w:t>Software Tests für neue Komponente</w:t>
+        <w:t>Software Requirements für die neue Komponente</w:t>
         <w:tab/>
       </w:r>
       <w:r>
@@ -1640,6 +1640,193 @@
           <w:lang w:val="de-DE"/>
         </w:rPr>
         <w:t xml:space="preserve"> PAGEREF _Toc8 \h </w:t>
+      </w:r>
+      <w:r>
+        <w:rPr>
+          <w:rFonts w:ascii="Calibri" w:cs="Calibri" w:hAnsi="Calibri" w:eastAsia="Calibri"/>
+          <w:b w:val="0"/>
+          <w:bCs w:val="0"/>
+          <w:i w:val="0"/>
+          <w:iCs w:val="0"/>
+          <w:caps w:val="0"/>
+          <w:smallCaps w:val="0"/>
+          <w:strike w:val="0"/>
+          <w:dstrike w:val="0"/>
+          <w:outline w:val="0"/>
+          <w:color w:val="000000"/>
+          <w:spacing w:val="0"/>
+          <w:kern w:val="0"/>
+          <w:position w:val="0"/>
+          <w:sz w:val="22"/>
+          <w:szCs w:val="22"/>
+          <w:u w:val="none" w:color="000000"/>
+          <w:vertAlign w:val="baseline"/>
+          <w:rtl w:val="0"/>
+          <w:lang w:val="de-DE"/>
+        </w:rPr>
+        <w:fldChar w:fldCharType="separate" w:fldLock="0"/>
+      </w:r>
+      <w:r>
+        <w:rPr>
+          <w:rFonts w:ascii="Calibri" w:cs="Calibri" w:hAnsi="Calibri" w:eastAsia="Calibri"/>
+          <w:b w:val="0"/>
+          <w:bCs w:val="0"/>
+          <w:i w:val="0"/>
+          <w:iCs w:val="0"/>
+          <w:caps w:val="0"/>
+          <w:smallCaps w:val="0"/>
+          <w:strike w:val="0"/>
+          <w:dstrike w:val="0"/>
+          <w:outline w:val="0"/>
+          <w:color w:val="000000"/>
+          <w:spacing w:val="0"/>
+          <w:kern w:val="0"/>
+          <w:position w:val="0"/>
+          <w:sz w:val="22"/>
+          <w:szCs w:val="22"/>
+          <w:u w:val="none" w:color="000000"/>
+          <w:vertAlign w:val="baseline"/>
+          <w:rtl w:val="0"/>
+          <w:lang w:val="de-DE"/>
+        </w:rPr>
+        <w:t>3</w:t>
+      </w:r>
+      <w:r>
+        <w:rPr>
+          <w:rFonts w:ascii="Calibri" w:cs="Calibri" w:hAnsi="Calibri" w:eastAsia="Calibri"/>
+          <w:b w:val="0"/>
+          <w:bCs w:val="0"/>
+          <w:i w:val="0"/>
+          <w:iCs w:val="0"/>
+          <w:caps w:val="0"/>
+          <w:smallCaps w:val="0"/>
+          <w:strike w:val="0"/>
+          <w:dstrike w:val="0"/>
+          <w:outline w:val="0"/>
+          <w:color w:val="000000"/>
+          <w:spacing w:val="0"/>
+          <w:kern w:val="0"/>
+          <w:position w:val="0"/>
+          <w:sz w:val="22"/>
+          <w:szCs w:val="22"/>
+          <w:u w:val="none" w:color="000000"/>
+          <w:vertAlign w:val="baseline"/>
+          <w:rtl w:val="0"/>
+          <w:lang w:val="de-DE"/>
+        </w:rPr>
+        <w:fldChar w:fldCharType="end" w:fldLock="0"/>
+      </w:r>
+    </w:p>
+    <w:p>
+      <w:pPr>
+        <w:pStyle w:val="TOC 2"/>
+        <w:numPr>
+          <w:ilvl w:val="1"/>
+          <w:numId w:val="2"/>
+        </w:numPr>
+        <w:tabs>
+          <w:tab w:val="num" w:pos="673"/>
+          <w:tab w:val="clear" w:pos="453"/>
+        </w:tabs>
+        <w:ind w:left="673"/>
+        <w:rPr>
+          <w:rFonts w:ascii="Calibri" w:cs="Calibri" w:hAnsi="Calibri" w:eastAsia="Calibri"/>
+          <w:b w:val="0"/>
+          <w:bCs w:val="0"/>
+          <w:i w:val="0"/>
+          <w:iCs w:val="0"/>
+          <w:caps w:val="0"/>
+          <w:smallCaps w:val="0"/>
+          <w:strike w:val="0"/>
+          <w:dstrike w:val="0"/>
+          <w:outline w:val="0"/>
+          <w:color w:val="000000"/>
+          <w:spacing w:val="0"/>
+          <w:kern w:val="0"/>
+          <w:position w:val="0"/>
+          <w:sz w:val="22"/>
+          <w:szCs w:val="22"/>
+          <w:u w:val="none" w:color="000000"/>
+          <w:vertAlign w:val="baseline"/>
+          <w:rtl w:val="0"/>
+          <w:lang w:val="de-DE"/>
+        </w:rPr>
+      </w:pPr>
+      <w:r>
+        <w:rPr>
+          <w:rFonts w:ascii="Calibri" w:cs="Calibri" w:hAnsi="Calibri" w:eastAsia="Calibri"/>
+          <w:b w:val="0"/>
+          <w:bCs w:val="0"/>
+          <w:i w:val="0"/>
+          <w:iCs w:val="0"/>
+          <w:caps w:val="0"/>
+          <w:smallCaps w:val="0"/>
+          <w:strike w:val="0"/>
+          <w:dstrike w:val="0"/>
+          <w:outline w:val="0"/>
+          <w:color w:val="000000"/>
+          <w:spacing w:val="0"/>
+          <w:kern w:val="0"/>
+          <w:position w:val="0"/>
+          <w:sz w:val="22"/>
+          <w:szCs w:val="22"/>
+          <w:u w:val="none" w:color="000000"/>
+          <w:vertAlign w:val="baseline"/>
+          <w:rtl w:val="0"/>
+          <w:lang w:val="de-DE"/>
+        </w:rPr>
+        <w:t>Software Tests für die neue Komponente</w:t>
+        <w:tab/>
+      </w:r>
+      <w:r>
+        <w:rPr>
+          <w:rFonts w:ascii="Calibri" w:cs="Calibri" w:hAnsi="Calibri" w:eastAsia="Calibri"/>
+          <w:b w:val="0"/>
+          <w:bCs w:val="0"/>
+          <w:i w:val="0"/>
+          <w:iCs w:val="0"/>
+          <w:caps w:val="0"/>
+          <w:smallCaps w:val="0"/>
+          <w:strike w:val="0"/>
+          <w:dstrike w:val="0"/>
+          <w:outline w:val="0"/>
+          <w:color w:val="000000"/>
+          <w:spacing w:val="0"/>
+          <w:kern w:val="0"/>
+          <w:position w:val="0"/>
+          <w:sz w:val="22"/>
+          <w:szCs w:val="22"/>
+          <w:u w:val="none" w:color="000000"/>
+          <w:vertAlign w:val="baseline"/>
+          <w:rtl w:val="0"/>
+          <w:lang w:val="de-DE"/>
+        </w:rPr>
+        <w:fldChar w:fldCharType="begin" w:fldLock="0"/>
+      </w:r>
+      <w:r>
+        <w:rPr>
+          <w:rFonts w:ascii="Calibri" w:cs="Calibri" w:hAnsi="Calibri" w:eastAsia="Calibri"/>
+          <w:b w:val="0"/>
+          <w:bCs w:val="0"/>
+          <w:i w:val="0"/>
+          <w:iCs w:val="0"/>
+          <w:caps w:val="0"/>
+          <w:smallCaps w:val="0"/>
+          <w:strike w:val="0"/>
+          <w:dstrike w:val="0"/>
+          <w:outline w:val="0"/>
+          <w:color w:val="000000"/>
+          <w:spacing w:val="0"/>
+          <w:kern w:val="0"/>
+          <w:position w:val="0"/>
+          <w:sz w:val="22"/>
+          <w:szCs w:val="22"/>
+          <w:u w:val="none" w:color="000000"/>
+          <w:vertAlign w:val="baseline"/>
+          <w:rtl w:val="0"/>
+          <w:lang w:val="de-DE"/>
+        </w:rPr>
+        <w:t xml:space="preserve"> PAGEREF _Toc9 \h </w:t>
       </w:r>
       <w:r>
         <w:rPr>
@@ -1822,7 +2009,7 @@
           <w:rtl w:val="0"/>
           <w:lang w:val="de-DE"/>
         </w:rPr>
-        <w:t xml:space="preserve"> PAGEREF _Toc9 \h </w:t>
+        <w:t xml:space="preserve"> PAGEREF _Toc10 \h </w:t>
       </w:r>
       <w:r>
         <w:rPr>
@@ -1872,7 +2059,7 @@
           <w:rtl w:val="0"/>
           <w:lang w:val="de-DE"/>
         </w:rPr>
-        <w:t>3</w:t>
+        <w:t>4</w:t>
       </w:r>
       <w:r>
         <w:rPr>
@@ -2005,7 +2192,7 @@
           <w:rtl w:val="0"/>
           <w:lang w:val="de-DE"/>
         </w:rPr>
-        <w:t xml:space="preserve"> PAGEREF _Toc10 \h </w:t>
+        <w:t xml:space="preserve"> PAGEREF _Toc11 \h </w:t>
       </w:r>
       <w:r>
         <w:rPr>
@@ -2055,7 +2242,7 @@
           <w:rtl w:val="0"/>
           <w:lang w:val="de-DE"/>
         </w:rPr>
-        <w:t>4</w:t>
+        <w:t>5</w:t>
       </w:r>
       <w:r>
         <w:rPr>
@@ -2188,7 +2375,7 @@
           <w:rtl w:val="0"/>
           <w:lang w:val="de-DE"/>
         </w:rPr>
-        <w:t xml:space="preserve"> PAGEREF _Toc11 \h </w:t>
+        <w:t xml:space="preserve"> PAGEREF _Toc12 \h </w:t>
       </w:r>
       <w:r>
         <w:rPr>
@@ -2238,7 +2425,7 @@
           <w:rtl w:val="0"/>
           <w:lang w:val="de-DE"/>
         </w:rPr>
-        <w:t>4</w:t>
+        <w:t>5</w:t>
       </w:r>
       <w:r>
         <w:rPr>
@@ -2371,7 +2558,7 @@
           <w:rtl w:val="0"/>
           <w:lang w:val="de-DE"/>
         </w:rPr>
-        <w:t xml:space="preserve"> PAGEREF _Toc12 \h </w:t>
+        <w:t xml:space="preserve"> PAGEREF _Toc13 \h </w:t>
       </w:r>
       <w:r>
         <w:rPr>
@@ -2421,7 +2608,7 @@
           <w:rtl w:val="0"/>
           <w:lang w:val="de-DE"/>
         </w:rPr>
-        <w:t>4</w:t>
+        <w:t>5</w:t>
       </w:r>
       <w:r>
         <w:rPr>
@@ -2559,10 +2746,10 @@
             </w:tcBorders>
             <w:shd w:val="clear" w:color="auto" w:fill="c6d9f1"/>
             <w:tcMar>
-              <w:top w:type="dxa" w:w="80"/>
-              <w:left w:type="dxa" w:w="80"/>
-              <w:bottom w:type="dxa" w:w="80"/>
-              <w:right w:type="dxa" w:w="80"/>
+              <w:top w:type="dxa" w:w="60"/>
+              <w:left w:type="dxa" w:w="60"/>
+              <w:bottom w:type="dxa" w:w="60"/>
+              <w:right w:type="dxa" w:w="60"/>
             </w:tcMar>
             <w:vAlign w:val="top"/>
           </w:tcPr>
@@ -2573,19 +2760,7 @@
             <w:r>
               <w:rPr>
                 <w:rFonts w:ascii="Calibri" w:cs="Calibri" w:hAnsi="Calibri" w:eastAsia="Calibri"/>
-                <w:caps w:val="0"/>
-                <w:smallCaps w:val="0"/>
-                <w:strike w:val="0"/>
-                <w:dstrike w:val="0"/>
-                <w:outline w:val="0"/>
-                <w:color w:val="000000"/>
-                <w:spacing w:val="0"/>
-                <w:kern w:val="0"/>
-                <w:position w:val="0"/>
-                <w:sz w:val="22"/>
-                <w:szCs w:val="22"/>
-                <w:u w:val="none" w:color="000000"/>
-                <w:vertAlign w:val="baseline"/>
+                <w:u w:color="000000"/>
                 <w:rtl w:val="0"/>
                 <w:lang w:val="de-DE"/>
               </w:rPr>
@@ -2594,19 +2769,7 @@
             <w:r>
               <w:rPr>
                 <w:rFonts w:ascii="Calibri" w:cs="Calibri" w:hAnsi="Calibri" w:eastAsia="Calibri"/>
-                <w:caps w:val="0"/>
-                <w:smallCaps w:val="0"/>
-                <w:strike w:val="0"/>
-                <w:dstrike w:val="0"/>
-                <w:outline w:val="0"/>
-                <w:color w:val="000000"/>
-                <w:spacing w:val="0"/>
-                <w:kern w:val="0"/>
-                <w:position w:val="0"/>
-                <w:sz w:val="22"/>
-                <w:szCs w:val="22"/>
-                <w:u w:val="none" w:color="000000"/>
-                <w:vertAlign w:val="baseline"/>
+                <w:u w:color="000000"/>
                 <w:rtl w:val="0"/>
                 <w:lang w:val="de-DE"/>
               </w:rPr>
@@ -2615,19 +2778,7 @@
             <w:r>
               <w:rPr>
                 <w:rFonts w:ascii="Calibri" w:cs="Calibri" w:hAnsi="Calibri" w:eastAsia="Calibri"/>
-                <w:caps w:val="0"/>
-                <w:smallCaps w:val="0"/>
-                <w:strike w:val="0"/>
-                <w:dstrike w:val="0"/>
-                <w:outline w:val="0"/>
-                <w:color w:val="000000"/>
-                <w:spacing w:val="0"/>
-                <w:kern w:val="0"/>
-                <w:position w:val="0"/>
-                <w:sz w:val="22"/>
-                <w:szCs w:val="22"/>
-                <w:u w:val="none" w:color="000000"/>
-                <w:vertAlign w:val="baseline"/>
+                <w:u w:color="000000"/>
                 <w:rtl w:val="0"/>
                 <w:lang w:val="de-DE"/>
               </w:rPr>
@@ -2646,10 +2797,10 @@
             </w:tcBorders>
             <w:shd w:val="clear" w:color="auto" w:fill="c6d9f1"/>
             <w:tcMar>
-              <w:top w:type="dxa" w:w="80"/>
-              <w:left w:type="dxa" w:w="80"/>
-              <w:bottom w:type="dxa" w:w="80"/>
-              <w:right w:type="dxa" w:w="80"/>
+              <w:top w:type="dxa" w:w="60"/>
+              <w:left w:type="dxa" w:w="60"/>
+              <w:bottom w:type="dxa" w:w="60"/>
+              <w:right w:type="dxa" w:w="60"/>
             </w:tcMar>
             <w:vAlign w:val="top"/>
           </w:tcPr>
@@ -2660,19 +2811,7 @@
             <w:r>
               <w:rPr>
                 <w:rFonts w:ascii="Calibri" w:cs="Calibri" w:hAnsi="Calibri" w:eastAsia="Calibri"/>
-                <w:caps w:val="0"/>
-                <w:smallCaps w:val="0"/>
-                <w:strike w:val="0"/>
-                <w:dstrike w:val="0"/>
-                <w:outline w:val="0"/>
-                <w:color w:val="000000"/>
-                <w:spacing w:val="0"/>
-                <w:kern w:val="0"/>
-                <w:position w:val="0"/>
-                <w:sz w:val="22"/>
-                <w:szCs w:val="22"/>
-                <w:u w:val="none" w:color="000000"/>
-                <w:vertAlign w:val="baseline"/>
+                <w:u w:color="000000"/>
                 <w:rtl w:val="0"/>
                 <w:lang w:val="de-DE"/>
               </w:rPr>
@@ -2699,10 +2838,10 @@
             </w:tcBorders>
             <w:shd w:val="clear" w:color="auto" w:fill="auto"/>
             <w:tcMar>
-              <w:top w:type="dxa" w:w="80"/>
-              <w:left w:type="dxa" w:w="80"/>
-              <w:bottom w:type="dxa" w:w="80"/>
-              <w:right w:type="dxa" w:w="80"/>
+              <w:top w:type="dxa" w:w="60"/>
+              <w:left w:type="dxa" w:w="60"/>
+              <w:bottom w:type="dxa" w:w="60"/>
+              <w:right w:type="dxa" w:w="60"/>
             </w:tcMar>
             <w:vAlign w:val="top"/>
           </w:tcPr>
@@ -2713,19 +2852,7 @@
             <w:r>
               <w:rPr>
                 <w:rFonts w:ascii="Calibri" w:cs="Calibri" w:hAnsi="Calibri" w:eastAsia="Calibri"/>
-                <w:caps w:val="0"/>
-                <w:smallCaps w:val="0"/>
-                <w:strike w:val="0"/>
-                <w:dstrike w:val="0"/>
-                <w:outline w:val="0"/>
-                <w:color w:val="000000"/>
-                <w:spacing w:val="0"/>
-                <w:kern w:val="0"/>
-                <w:position w:val="0"/>
-                <w:sz w:val="22"/>
-                <w:szCs w:val="22"/>
-                <w:u w:val="none" w:color="000000"/>
-                <w:vertAlign w:val="baseline"/>
+                <w:u w:color="000000"/>
                 <w:rtl w:val="0"/>
                 <w:lang w:val="de-DE"/>
               </w:rPr>
@@ -2744,10 +2871,10 @@
             </w:tcBorders>
             <w:shd w:val="clear" w:color="auto" w:fill="auto"/>
             <w:tcMar>
-              <w:top w:type="dxa" w:w="80"/>
-              <w:left w:type="dxa" w:w="80"/>
-              <w:bottom w:type="dxa" w:w="80"/>
-              <w:right w:type="dxa" w:w="80"/>
+              <w:top w:type="dxa" w:w="60"/>
+              <w:left w:type="dxa" w:w="60"/>
+              <w:bottom w:type="dxa" w:w="60"/>
+              <w:right w:type="dxa" w:w="60"/>
             </w:tcMar>
             <w:vAlign w:val="top"/>
           </w:tcPr>
@@ -2758,19 +2885,7 @@
             <w:r>
               <w:rPr>
                 <w:rFonts w:ascii="Calibri" w:cs="Calibri" w:hAnsi="Calibri" w:eastAsia="Calibri"/>
-                <w:caps w:val="0"/>
-                <w:smallCaps w:val="0"/>
-                <w:strike w:val="0"/>
-                <w:dstrike w:val="0"/>
-                <w:outline w:val="0"/>
-                <w:color w:val="000000"/>
-                <w:spacing w:val="0"/>
-                <w:kern w:val="0"/>
-                <w:position w:val="0"/>
-                <w:sz w:val="22"/>
-                <w:szCs w:val="22"/>
-                <w:u w:val="none" w:color="000000"/>
-                <w:vertAlign w:val="baseline"/>
+                <w:u w:color="000000"/>
                 <w:rtl w:val="0"/>
                 <w:lang w:val="de-DE"/>
               </w:rPr>
@@ -2797,10 +2912,10 @@
             </w:tcBorders>
             <w:shd w:val="clear" w:color="auto" w:fill="auto"/>
             <w:tcMar>
-              <w:top w:type="dxa" w:w="80"/>
-              <w:left w:type="dxa" w:w="80"/>
-              <w:bottom w:type="dxa" w:w="80"/>
-              <w:right w:type="dxa" w:w="80"/>
+              <w:top w:type="dxa" w:w="60"/>
+              <w:left w:type="dxa" w:w="60"/>
+              <w:bottom w:type="dxa" w:w="60"/>
+              <w:right w:type="dxa" w:w="60"/>
             </w:tcMar>
             <w:vAlign w:val="top"/>
           </w:tcPr>
@@ -2828,10 +2943,10 @@
             </w:tcBorders>
             <w:shd w:val="clear" w:color="auto" w:fill="auto"/>
             <w:tcMar>
-              <w:top w:type="dxa" w:w="80"/>
-              <w:left w:type="dxa" w:w="80"/>
-              <w:bottom w:type="dxa" w:w="80"/>
-              <w:right w:type="dxa" w:w="80"/>
+              <w:top w:type="dxa" w:w="60"/>
+              <w:left w:type="dxa" w:w="60"/>
+              <w:bottom w:type="dxa" w:w="60"/>
+              <w:right w:type="dxa" w:w="60"/>
             </w:tcMar>
             <w:vAlign w:val="top"/>
           </w:tcPr>
@@ -2867,10 +2982,10 @@
             </w:tcBorders>
             <w:shd w:val="clear" w:color="auto" w:fill="auto"/>
             <w:tcMar>
-              <w:top w:type="dxa" w:w="80"/>
-              <w:left w:type="dxa" w:w="80"/>
-              <w:bottom w:type="dxa" w:w="80"/>
-              <w:right w:type="dxa" w:w="80"/>
+              <w:top w:type="dxa" w:w="60"/>
+              <w:left w:type="dxa" w:w="60"/>
+              <w:bottom w:type="dxa" w:w="60"/>
+              <w:right w:type="dxa" w:w="60"/>
             </w:tcMar>
             <w:vAlign w:val="top"/>
           </w:tcPr>
@@ -2898,10 +3013,10 @@
             </w:tcBorders>
             <w:shd w:val="clear" w:color="auto" w:fill="auto"/>
             <w:tcMar>
-              <w:top w:type="dxa" w:w="80"/>
-              <w:left w:type="dxa" w:w="80"/>
-              <w:bottom w:type="dxa" w:w="80"/>
-              <w:right w:type="dxa" w:w="80"/>
+              <w:top w:type="dxa" w:w="60"/>
+              <w:left w:type="dxa" w:w="60"/>
+              <w:bottom w:type="dxa" w:w="60"/>
+              <w:right w:type="dxa" w:w="60"/>
             </w:tcMar>
             <w:vAlign w:val="top"/>
           </w:tcPr>
@@ -2937,10 +3052,10 @@
             </w:tcBorders>
             <w:shd w:val="clear" w:color="auto" w:fill="auto"/>
             <w:tcMar>
-              <w:top w:type="dxa" w:w="80"/>
-              <w:left w:type="dxa" w:w="80"/>
-              <w:bottom w:type="dxa" w:w="80"/>
-              <w:right w:type="dxa" w:w="80"/>
+              <w:top w:type="dxa" w:w="60"/>
+              <w:left w:type="dxa" w:w="60"/>
+              <w:bottom w:type="dxa" w:w="60"/>
+              <w:right w:type="dxa" w:w="60"/>
             </w:tcMar>
             <w:vAlign w:val="top"/>
           </w:tcPr>
@@ -2968,10 +3083,10 @@
             </w:tcBorders>
             <w:shd w:val="clear" w:color="auto" w:fill="auto"/>
             <w:tcMar>
-              <w:top w:type="dxa" w:w="80"/>
-              <w:left w:type="dxa" w:w="80"/>
-              <w:bottom w:type="dxa" w:w="80"/>
-              <w:right w:type="dxa" w:w="80"/>
+              <w:top w:type="dxa" w:w="60"/>
+              <w:left w:type="dxa" w:w="60"/>
+              <w:bottom w:type="dxa" w:w="60"/>
+              <w:right w:type="dxa" w:w="60"/>
             </w:tcMar>
             <w:vAlign w:val="top"/>
           </w:tcPr>
@@ -3007,10 +3122,10 @@
             </w:tcBorders>
             <w:shd w:val="clear" w:color="auto" w:fill="auto"/>
             <w:tcMar>
-              <w:top w:type="dxa" w:w="80"/>
-              <w:left w:type="dxa" w:w="80"/>
-              <w:bottom w:type="dxa" w:w="80"/>
-              <w:right w:type="dxa" w:w="80"/>
+              <w:top w:type="dxa" w:w="60"/>
+              <w:left w:type="dxa" w:w="60"/>
+              <w:bottom w:type="dxa" w:w="60"/>
+              <w:right w:type="dxa" w:w="60"/>
             </w:tcMar>
             <w:vAlign w:val="top"/>
           </w:tcPr>
@@ -3038,10 +3153,10 @@
             </w:tcBorders>
             <w:shd w:val="clear" w:color="auto" w:fill="auto"/>
             <w:tcMar>
-              <w:top w:type="dxa" w:w="80"/>
-              <w:left w:type="dxa" w:w="80"/>
-              <w:bottom w:type="dxa" w:w="80"/>
-              <w:right w:type="dxa" w:w="80"/>
+              <w:top w:type="dxa" w:w="60"/>
+              <w:left w:type="dxa" w:w="60"/>
+              <w:bottom w:type="dxa" w:w="60"/>
+              <w:right w:type="dxa" w:w="60"/>
             </w:tcMar>
             <w:vAlign w:val="top"/>
           </w:tcPr>
@@ -3163,10 +3278,10 @@
             </w:tcBorders>
             <w:shd w:val="clear" w:color="auto" w:fill="c6d9f1"/>
             <w:tcMar>
-              <w:top w:type="dxa" w:w="80"/>
-              <w:left w:type="dxa" w:w="80"/>
-              <w:bottom w:type="dxa" w:w="80"/>
-              <w:right w:type="dxa" w:w="80"/>
+              <w:top w:type="dxa" w:w="60"/>
+              <w:left w:type="dxa" w:w="60"/>
+              <w:bottom w:type="dxa" w:w="60"/>
+              <w:right w:type="dxa" w:w="60"/>
             </w:tcMar>
             <w:vAlign w:val="top"/>
           </w:tcPr>
@@ -3208,10 +3323,10 @@
             </w:tcBorders>
             <w:shd w:val="clear" w:color="auto" w:fill="c6d9f1"/>
             <w:tcMar>
-              <w:top w:type="dxa" w:w="80"/>
-              <w:left w:type="dxa" w:w="80"/>
-              <w:bottom w:type="dxa" w:w="80"/>
-              <w:right w:type="dxa" w:w="80"/>
+              <w:top w:type="dxa" w:w="60"/>
+              <w:left w:type="dxa" w:w="60"/>
+              <w:bottom w:type="dxa" w:w="60"/>
+              <w:right w:type="dxa" w:w="60"/>
             </w:tcMar>
             <w:vAlign w:val="top"/>
           </w:tcPr>
@@ -3253,10 +3368,10 @@
             </w:tcBorders>
             <w:shd w:val="clear" w:color="auto" w:fill="c6d9f1"/>
             <w:tcMar>
-              <w:top w:type="dxa" w:w="80"/>
-              <w:left w:type="dxa" w:w="80"/>
-              <w:bottom w:type="dxa" w:w="80"/>
-              <w:right w:type="dxa" w:w="80"/>
+              <w:top w:type="dxa" w:w="60"/>
+              <w:left w:type="dxa" w:w="60"/>
+              <w:bottom w:type="dxa" w:w="60"/>
+              <w:right w:type="dxa" w:w="60"/>
             </w:tcMar>
             <w:vAlign w:val="top"/>
           </w:tcPr>
@@ -3298,10 +3413,10 @@
             </w:tcBorders>
             <w:shd w:val="clear" w:color="auto" w:fill="c6d9f1"/>
             <w:tcMar>
-              <w:top w:type="dxa" w:w="80"/>
-              <w:left w:type="dxa" w:w="80"/>
-              <w:bottom w:type="dxa" w:w="80"/>
-              <w:right w:type="dxa" w:w="80"/>
+              <w:top w:type="dxa" w:w="60"/>
+              <w:left w:type="dxa" w:w="60"/>
+              <w:bottom w:type="dxa" w:w="60"/>
+              <w:right w:type="dxa" w:w="60"/>
             </w:tcMar>
             <w:vAlign w:val="top"/>
           </w:tcPr>
@@ -3351,10 +3466,10 @@
             </w:tcBorders>
             <w:shd w:val="clear" w:color="auto" w:fill="auto"/>
             <w:tcMar>
-              <w:top w:type="dxa" w:w="80"/>
-              <w:left w:type="dxa" w:w="80"/>
-              <w:bottom w:type="dxa" w:w="80"/>
-              <w:right w:type="dxa" w:w="80"/>
+              <w:top w:type="dxa" w:w="60"/>
+              <w:left w:type="dxa" w:w="60"/>
+              <w:bottom w:type="dxa" w:w="60"/>
+              <w:right w:type="dxa" w:w="60"/>
             </w:tcMar>
             <w:vAlign w:val="top"/>
           </w:tcPr>
@@ -3383,10 +3498,10 @@
             </w:tcBorders>
             <w:shd w:val="clear" w:color="auto" w:fill="auto"/>
             <w:tcMar>
-              <w:top w:type="dxa" w:w="80"/>
-              <w:left w:type="dxa" w:w="80"/>
-              <w:bottom w:type="dxa" w:w="80"/>
-              <w:right w:type="dxa" w:w="80"/>
+              <w:top w:type="dxa" w:w="60"/>
+              <w:left w:type="dxa" w:w="60"/>
+              <w:bottom w:type="dxa" w:w="60"/>
+              <w:right w:type="dxa" w:w="60"/>
             </w:tcMar>
             <w:vAlign w:val="top"/>
           </w:tcPr>
@@ -3415,10 +3530,10 @@
             </w:tcBorders>
             <w:shd w:val="clear" w:color="auto" w:fill="auto"/>
             <w:tcMar>
-              <w:top w:type="dxa" w:w="80"/>
-              <w:left w:type="dxa" w:w="80"/>
-              <w:bottom w:type="dxa" w:w="80"/>
-              <w:right w:type="dxa" w:w="80"/>
+              <w:top w:type="dxa" w:w="60"/>
+              <w:left w:type="dxa" w:w="60"/>
+              <w:bottom w:type="dxa" w:w="60"/>
+              <w:right w:type="dxa" w:w="60"/>
             </w:tcMar>
             <w:vAlign w:val="top"/>
           </w:tcPr>
@@ -3447,10 +3562,10 @@
             </w:tcBorders>
             <w:shd w:val="clear" w:color="auto" w:fill="auto"/>
             <w:tcMar>
-              <w:top w:type="dxa" w:w="80"/>
-              <w:left w:type="dxa" w:w="80"/>
-              <w:bottom w:type="dxa" w:w="80"/>
-              <w:right w:type="dxa" w:w="80"/>
+              <w:top w:type="dxa" w:w="60"/>
+              <w:left w:type="dxa" w:w="60"/>
+              <w:bottom w:type="dxa" w:w="60"/>
+              <w:right w:type="dxa" w:w="60"/>
             </w:tcMar>
             <w:vAlign w:val="top"/>
           </w:tcPr>
@@ -3487,10 +3602,10 @@
             </w:tcBorders>
             <w:shd w:val="clear" w:color="auto" w:fill="auto"/>
             <w:tcMar>
-              <w:top w:type="dxa" w:w="80"/>
-              <w:left w:type="dxa" w:w="80"/>
-              <w:bottom w:type="dxa" w:w="80"/>
-              <w:right w:type="dxa" w:w="80"/>
+              <w:top w:type="dxa" w:w="60"/>
+              <w:left w:type="dxa" w:w="60"/>
+              <w:bottom w:type="dxa" w:w="60"/>
+              <w:right w:type="dxa" w:w="60"/>
             </w:tcMar>
             <w:vAlign w:val="top"/>
           </w:tcPr>
@@ -3518,10 +3633,10 @@
             </w:tcBorders>
             <w:shd w:val="clear" w:color="auto" w:fill="auto"/>
             <w:tcMar>
-              <w:top w:type="dxa" w:w="80"/>
-              <w:left w:type="dxa" w:w="80"/>
-              <w:bottom w:type="dxa" w:w="80"/>
-              <w:right w:type="dxa" w:w="80"/>
+              <w:top w:type="dxa" w:w="60"/>
+              <w:left w:type="dxa" w:w="60"/>
+              <w:bottom w:type="dxa" w:w="60"/>
+              <w:right w:type="dxa" w:w="60"/>
             </w:tcMar>
             <w:vAlign w:val="top"/>
           </w:tcPr>
@@ -3549,10 +3664,10 @@
             </w:tcBorders>
             <w:shd w:val="clear" w:color="auto" w:fill="auto"/>
             <w:tcMar>
-              <w:top w:type="dxa" w:w="80"/>
-              <w:left w:type="dxa" w:w="80"/>
-              <w:bottom w:type="dxa" w:w="80"/>
-              <w:right w:type="dxa" w:w="80"/>
+              <w:top w:type="dxa" w:w="60"/>
+              <w:left w:type="dxa" w:w="60"/>
+              <w:bottom w:type="dxa" w:w="60"/>
+              <w:right w:type="dxa" w:w="60"/>
             </w:tcMar>
             <w:vAlign w:val="top"/>
           </w:tcPr>
@@ -3580,10 +3695,10 @@
             </w:tcBorders>
             <w:shd w:val="clear" w:color="auto" w:fill="auto"/>
             <w:tcMar>
-              <w:top w:type="dxa" w:w="80"/>
-              <w:left w:type="dxa" w:w="80"/>
-              <w:bottom w:type="dxa" w:w="80"/>
-              <w:right w:type="dxa" w:w="80"/>
+              <w:top w:type="dxa" w:w="60"/>
+              <w:left w:type="dxa" w:w="60"/>
+              <w:bottom w:type="dxa" w:w="60"/>
+              <w:right w:type="dxa" w:w="60"/>
             </w:tcMar>
             <w:vAlign w:val="top"/>
           </w:tcPr>
@@ -3626,10 +3741,10 @@
             </w:tcBorders>
             <w:shd w:val="clear" w:color="auto" w:fill="auto"/>
             <w:tcMar>
-              <w:top w:type="dxa" w:w="80"/>
-              <w:left w:type="dxa" w:w="80"/>
-              <w:bottom w:type="dxa" w:w="80"/>
-              <w:right w:type="dxa" w:w="80"/>
+              <w:top w:type="dxa" w:w="60"/>
+              <w:left w:type="dxa" w:w="60"/>
+              <w:bottom w:type="dxa" w:w="60"/>
+              <w:right w:type="dxa" w:w="60"/>
             </w:tcMar>
             <w:vAlign w:val="top"/>
           </w:tcPr>
@@ -3657,10 +3772,10 @@
             </w:tcBorders>
             <w:shd w:val="clear" w:color="auto" w:fill="auto"/>
             <w:tcMar>
-              <w:top w:type="dxa" w:w="80"/>
-              <w:left w:type="dxa" w:w="80"/>
-              <w:bottom w:type="dxa" w:w="80"/>
-              <w:right w:type="dxa" w:w="80"/>
+              <w:top w:type="dxa" w:w="60"/>
+              <w:left w:type="dxa" w:w="60"/>
+              <w:bottom w:type="dxa" w:w="60"/>
+              <w:right w:type="dxa" w:w="60"/>
             </w:tcMar>
             <w:vAlign w:val="top"/>
           </w:tcPr>
@@ -3688,10 +3803,10 @@
             </w:tcBorders>
             <w:shd w:val="clear" w:color="auto" w:fill="auto"/>
             <w:tcMar>
-              <w:top w:type="dxa" w:w="80"/>
-              <w:left w:type="dxa" w:w="80"/>
-              <w:bottom w:type="dxa" w:w="80"/>
-              <w:right w:type="dxa" w:w="80"/>
+              <w:top w:type="dxa" w:w="60"/>
+              <w:left w:type="dxa" w:w="60"/>
+              <w:bottom w:type="dxa" w:w="60"/>
+              <w:right w:type="dxa" w:w="60"/>
             </w:tcMar>
             <w:vAlign w:val="top"/>
           </w:tcPr>
@@ -3719,10 +3834,10 @@
             </w:tcBorders>
             <w:shd w:val="clear" w:color="auto" w:fill="auto"/>
             <w:tcMar>
-              <w:top w:type="dxa" w:w="80"/>
-              <w:left w:type="dxa" w:w="80"/>
-              <w:bottom w:type="dxa" w:w="80"/>
-              <w:right w:type="dxa" w:w="80"/>
+              <w:top w:type="dxa" w:w="60"/>
+              <w:left w:type="dxa" w:w="60"/>
+              <w:bottom w:type="dxa" w:w="60"/>
+              <w:right w:type="dxa" w:w="60"/>
             </w:tcMar>
             <w:vAlign w:val="top"/>
           </w:tcPr>
@@ -3772,10 +3887,10 @@
             </w:tcBorders>
             <w:shd w:val="clear" w:color="auto" w:fill="auto"/>
             <w:tcMar>
-              <w:top w:type="dxa" w:w="80"/>
-              <w:left w:type="dxa" w:w="80"/>
-              <w:bottom w:type="dxa" w:w="80"/>
-              <w:right w:type="dxa" w:w="80"/>
+              <w:top w:type="dxa" w:w="60"/>
+              <w:left w:type="dxa" w:w="60"/>
+              <w:bottom w:type="dxa" w:w="60"/>
+              <w:right w:type="dxa" w:w="60"/>
             </w:tcMar>
             <w:vAlign w:val="top"/>
           </w:tcPr>
@@ -3803,10 +3918,10 @@
             </w:tcBorders>
             <w:shd w:val="clear" w:color="auto" w:fill="auto"/>
             <w:tcMar>
-              <w:top w:type="dxa" w:w="80"/>
-              <w:left w:type="dxa" w:w="80"/>
-              <w:bottom w:type="dxa" w:w="80"/>
-              <w:right w:type="dxa" w:w="80"/>
+              <w:top w:type="dxa" w:w="60"/>
+              <w:left w:type="dxa" w:w="60"/>
+              <w:bottom w:type="dxa" w:w="60"/>
+              <w:right w:type="dxa" w:w="60"/>
             </w:tcMar>
             <w:vAlign w:val="top"/>
           </w:tcPr>
@@ -3834,10 +3949,10 @@
             </w:tcBorders>
             <w:shd w:val="clear" w:color="auto" w:fill="auto"/>
             <w:tcMar>
-              <w:top w:type="dxa" w:w="80"/>
-              <w:left w:type="dxa" w:w="80"/>
-              <w:bottom w:type="dxa" w:w="80"/>
-              <w:right w:type="dxa" w:w="80"/>
+              <w:top w:type="dxa" w:w="60"/>
+              <w:left w:type="dxa" w:w="60"/>
+              <w:bottom w:type="dxa" w:w="60"/>
+              <w:right w:type="dxa" w:w="60"/>
             </w:tcMar>
             <w:vAlign w:val="top"/>
           </w:tcPr>
@@ -3865,10 +3980,10 @@
             </w:tcBorders>
             <w:shd w:val="clear" w:color="auto" w:fill="auto"/>
             <w:tcMar>
-              <w:top w:type="dxa" w:w="80"/>
-              <w:left w:type="dxa" w:w="80"/>
-              <w:bottom w:type="dxa" w:w="80"/>
-              <w:right w:type="dxa" w:w="80"/>
+              <w:top w:type="dxa" w:w="60"/>
+              <w:left w:type="dxa" w:w="60"/>
+              <w:bottom w:type="dxa" w:w="60"/>
+              <w:right w:type="dxa" w:w="60"/>
             </w:tcMar>
             <w:vAlign w:val="top"/>
           </w:tcPr>
@@ -3905,7 +4020,7 @@
           <w:shd w:val="clear" w:color="auto" w:fill="auto"/>
         </w:tblPrEx>
         <w:trPr>
-          <w:trHeight w:val="250" w:hRule="atLeast"/>
+          <w:trHeight w:val="270" w:hRule="atLeast"/>
         </w:trPr>
         <w:tc>
           <w:tcPr>
@@ -3918,10 +4033,142 @@
             </w:tcBorders>
             <w:shd w:val="clear" w:color="auto" w:fill="auto"/>
             <w:tcMar>
-              <w:top w:type="dxa" w:w="80"/>
-              <w:left w:type="dxa" w:w="80"/>
-              <w:bottom w:type="dxa" w:w="80"/>
-              <w:right w:type="dxa" w:w="80"/>
+              <w:top w:type="dxa" w:w="60"/>
+              <w:left w:type="dxa" w:w="60"/>
+              <w:bottom w:type="dxa" w:w="60"/>
+              <w:right w:type="dxa" w:w="60"/>
+            </w:tcMar>
+            <w:vAlign w:val="top"/>
+          </w:tcPr>
+          <w:p>
+            <w:pPr>
+              <w:pStyle w:val="Text"/>
+            </w:pPr>
+            <w:r>
+              <w:rPr>
+                <w:rFonts w:ascii="Helvetica" w:cs="Arial Unicode MS" w:hAnsi="Arial Unicode MS" w:eastAsia="Arial Unicode MS"/>
+                <w:rtl w:val="0"/>
+              </w:rPr>
+              <w:t>0.5</w:t>
+            </w:r>
+          </w:p>
+        </w:tc>
+        <w:tc>
+          <w:tcPr>
+            <w:tcW w:type="dxa" w:w="1106"/>
+            <w:tcBorders>
+              <w:top w:val="single" w:color="000000" w:sz="4" w:space="0" w:shadow="0" w:frame="0"/>
+              <w:left w:val="single" w:color="000000" w:sz="4" w:space="0" w:shadow="0" w:frame="0"/>
+              <w:bottom w:val="single" w:color="000000" w:sz="4" w:space="0" w:shadow="0" w:frame="0"/>
+              <w:right w:val="single" w:color="000000" w:sz="4" w:space="0" w:shadow="0" w:frame="0"/>
+            </w:tcBorders>
+            <w:shd w:val="clear" w:color="auto" w:fill="auto"/>
+            <w:tcMar>
+              <w:top w:type="dxa" w:w="60"/>
+              <w:left w:type="dxa" w:w="60"/>
+              <w:bottom w:type="dxa" w:w="60"/>
+              <w:right w:type="dxa" w:w="60"/>
+            </w:tcMar>
+            <w:vAlign w:val="top"/>
+          </w:tcPr>
+          <w:p>
+            <w:pPr>
+              <w:pStyle w:val="Text"/>
+            </w:pPr>
+            <w:r>
+              <w:rPr>
+                <w:rFonts w:ascii="Helvetica" w:cs="Arial Unicode MS" w:hAnsi="Arial Unicode MS" w:eastAsia="Arial Unicode MS"/>
+                <w:rtl w:val="0"/>
+              </w:rPr>
+              <w:t>04.12.14</w:t>
+            </w:r>
+          </w:p>
+        </w:tc>
+        <w:tc>
+          <w:tcPr>
+            <w:tcW w:type="dxa" w:w="1399"/>
+            <w:tcBorders>
+              <w:top w:val="single" w:color="000000" w:sz="4" w:space="0" w:shadow="0" w:frame="0"/>
+              <w:left w:val="single" w:color="000000" w:sz="4" w:space="0" w:shadow="0" w:frame="0"/>
+              <w:bottom w:val="single" w:color="000000" w:sz="4" w:space="0" w:shadow="0" w:frame="0"/>
+              <w:right w:val="single" w:color="000000" w:sz="4" w:space="0" w:shadow="0" w:frame="0"/>
+            </w:tcBorders>
+            <w:shd w:val="clear" w:color="auto" w:fill="auto"/>
+            <w:tcMar>
+              <w:top w:type="dxa" w:w="60"/>
+              <w:left w:type="dxa" w:w="60"/>
+              <w:bottom w:type="dxa" w:w="60"/>
+              <w:right w:type="dxa" w:w="60"/>
+            </w:tcMar>
+            <w:vAlign w:val="top"/>
+          </w:tcPr>
+          <w:p>
+            <w:pPr>
+              <w:pStyle w:val="Text"/>
+            </w:pPr>
+            <w:r>
+              <w:rPr>
+                <w:rFonts w:ascii="Helvetica" w:cs="Arial Unicode MS" w:hAnsi="Arial Unicode MS" w:eastAsia="Arial Unicode MS"/>
+                <w:rtl w:val="0"/>
+              </w:rPr>
+              <w:t>BEY</w:t>
+            </w:r>
+          </w:p>
+        </w:tc>
+        <w:tc>
+          <w:tcPr>
+            <w:tcW w:type="dxa" w:w="5670"/>
+            <w:tcBorders>
+              <w:top w:val="single" w:color="000000" w:sz="4" w:space="0" w:shadow="0" w:frame="0"/>
+              <w:left w:val="single" w:color="000000" w:sz="4" w:space="0" w:shadow="0" w:frame="0"/>
+              <w:bottom w:val="single" w:color="000000" w:sz="4" w:space="0" w:shadow="0" w:frame="0"/>
+              <w:right w:val="single" w:color="000000" w:sz="4" w:space="0" w:shadow="0" w:frame="0"/>
+            </w:tcBorders>
+            <w:shd w:val="clear" w:color="auto" w:fill="auto"/>
+            <w:tcMar>
+              <w:top w:type="dxa" w:w="60"/>
+              <w:left w:type="dxa" w:w="60"/>
+              <w:bottom w:type="dxa" w:w="60"/>
+              <w:right w:type="dxa" w:w="60"/>
+            </w:tcMar>
+            <w:vAlign w:val="top"/>
+          </w:tcPr>
+          <w:p>
+            <w:pPr>
+              <w:pStyle w:val="Text"/>
+            </w:pPr>
+            <w:r>
+              <w:rPr>
+                <w:rFonts w:ascii="Helvetica" w:cs="Arial Unicode MS" w:hAnsi="Arial Unicode MS" w:eastAsia="Arial Unicode MS"/>
+                <w:rtl w:val="0"/>
+              </w:rPr>
+              <w:t>Korrektur von Anmerkungen von LMN</w:t>
+            </w:r>
+          </w:p>
+        </w:tc>
+      </w:tr>
+      <w:tr>
+        <w:tblPrEx>
+          <w:shd w:val="clear" w:color="auto" w:fill="auto"/>
+        </w:tblPrEx>
+        <w:trPr>
+          <w:trHeight w:val="270" w:hRule="atLeast"/>
+        </w:trPr>
+        <w:tc>
+          <w:tcPr>
+            <w:tcW w:type="dxa" w:w="1005"/>
+            <w:tcBorders>
+              <w:top w:val="single" w:color="000000" w:sz="4" w:space="0" w:shadow="0" w:frame="0"/>
+              <w:left w:val="single" w:color="000000" w:sz="4" w:space="0" w:shadow="0" w:frame="0"/>
+              <w:bottom w:val="single" w:color="000000" w:sz="4" w:space="0" w:shadow="0" w:frame="0"/>
+              <w:right w:val="single" w:color="000000" w:sz="4" w:space="0" w:shadow="0" w:frame="0"/>
+            </w:tcBorders>
+            <w:shd w:val="clear" w:color="auto" w:fill="auto"/>
+            <w:tcMar>
+              <w:top w:type="dxa" w:w="60"/>
+              <w:left w:type="dxa" w:w="60"/>
+              <w:bottom w:type="dxa" w:w="60"/>
+              <w:right w:type="dxa" w:w="60"/>
             </w:tcMar>
             <w:vAlign w:val="top"/>
           </w:tcPr>
@@ -3938,10 +4185,10 @@
             </w:tcBorders>
             <w:shd w:val="clear" w:color="auto" w:fill="auto"/>
             <w:tcMar>
-              <w:top w:type="dxa" w:w="80"/>
-              <w:left w:type="dxa" w:w="80"/>
-              <w:bottom w:type="dxa" w:w="80"/>
-              <w:right w:type="dxa" w:w="80"/>
+              <w:top w:type="dxa" w:w="60"/>
+              <w:left w:type="dxa" w:w="60"/>
+              <w:bottom w:type="dxa" w:w="60"/>
+              <w:right w:type="dxa" w:w="60"/>
             </w:tcMar>
             <w:vAlign w:val="top"/>
           </w:tcPr>
@@ -3958,10 +4205,10 @@
             </w:tcBorders>
             <w:shd w:val="clear" w:color="auto" w:fill="auto"/>
             <w:tcMar>
-              <w:top w:type="dxa" w:w="80"/>
-              <w:left w:type="dxa" w:w="80"/>
-              <w:bottom w:type="dxa" w:w="80"/>
-              <w:right w:type="dxa" w:w="80"/>
+              <w:top w:type="dxa" w:w="60"/>
+              <w:left w:type="dxa" w:w="60"/>
+              <w:bottom w:type="dxa" w:w="60"/>
+              <w:right w:type="dxa" w:w="60"/>
             </w:tcMar>
             <w:vAlign w:val="top"/>
           </w:tcPr>
@@ -3978,10 +4225,10 @@
             </w:tcBorders>
             <w:shd w:val="clear" w:color="auto" w:fill="auto"/>
             <w:tcMar>
-              <w:top w:type="dxa" w:w="80"/>
-              <w:left w:type="dxa" w:w="80"/>
-              <w:bottom w:type="dxa" w:w="80"/>
-              <w:right w:type="dxa" w:w="80"/>
+              <w:top w:type="dxa" w:w="60"/>
+              <w:left w:type="dxa" w:w="60"/>
+              <w:bottom w:type="dxa" w:w="60"/>
+              <w:right w:type="dxa" w:w="60"/>
             </w:tcMar>
             <w:vAlign w:val="top"/>
           </w:tcPr>
@@ -4023,19 +4270,6 @@
           <w:rtl w:val="0"/>
         </w:rPr>
       </w:pPr>
-    </w:p>
-    <w:p>
-      <w:pPr>
-        <w:pStyle w:val="Text"/>
-        <w:rPr>
-          <w:rtl w:val="0"/>
-        </w:rPr>
-      </w:pPr>
-    </w:p>
-    <w:p>
-      <w:pPr>
-        <w:pStyle w:val="Text"/>
-      </w:pPr>
       <w:r>
         <w:rPr>
           <w:rtl w:val="0"/>
@@ -4084,7 +4318,7 @@
           <w:rtl w:val="0"/>
           <w:lang w:val="de-DE"/>
         </w:rPr>
-        <w:t>Wir habe zuerst aus der Aufgabenstellung versucht die Requirements an die Produktionsanlage als Gesamtsystem zu rekonstruieren. Au</w:t>
+        <w:t>Zuerst wurden aus der Aufgabenstellung die Requirements f</w:t>
       </w:r>
       <w:r>
         <w:rPr>
@@ -4092,6 +4326,22 @@
           <w:rtl w:val="0"/>
           <w:lang w:val="de-DE"/>
         </w:rPr>
+        <w:t>ü</w:t>
+      </w:r>
+      <w:r>
+        <w:rPr>
+          <w:rFonts w:ascii="Helvetica" w:cs="Arial Unicode MS" w:hAnsi="Arial Unicode MS" w:eastAsia="Arial Unicode MS"/>
+          <w:rtl w:val="0"/>
+          <w:lang w:val="de-DE"/>
+        </w:rPr>
+        <w:t>r die Produktionsanlage, also das Gesamtsystem, rekonstruiert. Au</w:t>
+      </w:r>
+      <w:r>
+        <w:rPr>
+          <w:rFonts w:ascii="Arial Unicode MS" w:cs="Arial Unicode MS" w:hAnsi="Helvetica" w:eastAsia="Arial Unicode MS" w:hint="default"/>
+          <w:rtl w:val="0"/>
+          <w:lang w:val="de-DE"/>
+        </w:rPr>
         <w:t>ß</w:t>
       </w:r>
       <w:r>
@@ -4100,7 +4350,7 @@
           <w:rtl w:val="0"/>
           <w:lang w:val="de-DE"/>
         </w:rPr>
-        <w:t xml:space="preserve">erdem haben wir, um einen </w:t>
+        <w:t xml:space="preserve">erdem wurde ein Klassendiagramm erstellt, um einen </w:t>
       </w:r>
       <w:r>
         <w:rPr>
@@ -4132,7 +4382,7 @@
           <w:rtl w:val="0"/>
           <w:lang w:val="de-DE"/>
         </w:rPr>
-        <w:t>ber den vorhandenen Code zu erhalten, ein Klassendiagramm erstellt.</w:t>
+        <w:t>ber den vorhandenen Code zu erhalten.</w:t>
       </w:r>
     </w:p>
     <w:p>
@@ -4164,7 +4414,7 @@
           <w:rtl w:val="0"/>
           <w:lang w:val="de-DE"/>
         </w:rPr>
-        <w:t>chsten Schritt ging es dann darum die neuen Anforderungen in Requirements, Tests und die entsprechenden Code-Strukturen umzusetzen. Die haupts</w:t>
+        <w:t>chsten Schritt ging es dann darum die neuen Anforderungen in Requirements, Tests und die entsprechenden Code-Strukturen umzusetzen. Die Fragen, die dabei auftauchten bezogen sich haupts</w:t>
       </w:r>
       <w:r>
         <w:rPr>
@@ -4180,7 +4430,7 @@
           <w:rtl w:val="0"/>
           <w:lang w:val="de-DE"/>
         </w:rPr>
-        <w:t>chliche Frage war hierbei, wie weit wir die Tests f</w:t>
+        <w:t>chlich darauf, in wie weit der Code getestet werden soll. Am Anfange des ersten Termins wurde dann jedoch gekl</w:t>
       </w:r>
       <w:r>
         <w:rPr>
@@ -4188,6 +4438,22 @@
           <w:rtl w:val="0"/>
           <w:lang w:val="de-DE"/>
         </w:rPr>
+        <w:t>ä</w:t>
+      </w:r>
+      <w:r>
+        <w:rPr>
+          <w:rFonts w:ascii="Helvetica" w:cs="Arial Unicode MS" w:hAnsi="Arial Unicode MS" w:eastAsia="Arial Unicode MS"/>
+          <w:rtl w:val="0"/>
+          <w:lang w:val="de-DE"/>
+        </w:rPr>
+        <w:t>rt, dass nur ein Unit-Test f</w:t>
+      </w:r>
+      <w:r>
+        <w:rPr>
+          <w:rFonts w:ascii="Arial Unicode MS" w:cs="Arial Unicode MS" w:hAnsi="Helvetica" w:eastAsia="Arial Unicode MS" w:hint="default"/>
+          <w:rtl w:val="0"/>
+          <w:lang w:val="de-DE"/>
+        </w:rPr>
         <w:t>ü</w:t>
       </w:r>
       <w:r>
@@ -4196,7 +4462,7 @@
           <w:rtl w:val="0"/>
           <w:lang w:val="de-DE"/>
         </w:rPr>
-        <w:t>hren sollen. Soll es nur ein Unit-Test f</w:t>
+        <w:t>r die neu zu entwickelnde Komponente durchgef</w:t>
       </w:r>
       <w:r>
         <w:rPr>
@@ -4212,7 +4478,7 @@
           <w:rtl w:val="0"/>
           <w:lang w:val="de-DE"/>
         </w:rPr>
-        <w:t>r die neue Komponente allein sein, oder soll auch die gesamte Anlage in Software getestet werden. Diese Frage hat sich dann aber am Anfang des ersten Labortermins gekl</w:t>
+        <w:t>hrt werden soll, aber kein Test f</w:t>
       </w:r>
       <w:r>
         <w:rPr>
@@ -4220,15 +4486,15 @@
           <w:rtl w:val="0"/>
           <w:lang w:val="de-DE"/>
         </w:rPr>
-        <w:t>ä</w:t>
-      </w:r>
-      <w:r>
-        <w:rPr>
-          <w:rFonts w:ascii="Helvetica" w:cs="Arial Unicode MS" w:hAnsi="Arial Unicode MS" w:eastAsia="Arial Unicode MS"/>
-          <w:rtl w:val="0"/>
-          <w:lang w:val="de-DE"/>
-        </w:rPr>
-        <w:t>rt.</w:t>
+        <w:t>ü</w:t>
+      </w:r>
+      <w:r>
+        <w:rPr>
+          <w:rFonts w:ascii="Helvetica" w:cs="Arial Unicode MS" w:hAnsi="Arial Unicode MS" w:eastAsia="Arial Unicode MS"/>
+          <w:rtl w:val="0"/>
+          <w:lang w:val="de-DE"/>
+        </w:rPr>
+        <w:t>r die Gesamte Software.</w:t>
       </w:r>
     </w:p>
     <w:p>
@@ -4364,7 +4630,7 @@
           <w:rtl w:val="0"/>
           <w:lang w:val="de-DE"/>
         </w:rPr>
-        <w:t>System Requirements</w:t>
+        <w:t>System Requirements des bestehenden Systems</w:t>
       </w:r>
       <w:bookmarkEnd w:id="5"/>
     </w:p>
@@ -4445,325 +4711,49 @@
     </w:p>
     <w:p>
       <w:pPr>
-        <w:pStyle w:val="Text"/>
+        <w:pStyle w:val="heading 2"/>
         <w:numPr>
-          <w:ilvl w:val="0"/>
-          <w:numId w:val="11"/>
+          <w:ilvl w:val="1"/>
+          <w:numId w:val="5"/>
         </w:numPr>
         <w:tabs>
-          <w:tab w:val="num" w:pos="397"/>
+          <w:tab w:val="num" w:pos="535"/>
           <w:tab w:val="clear" w:pos="0"/>
         </w:tabs>
-        <w:ind w:left="397" w:hanging="397"/>
-        <w:rPr>
-          <w:rFonts w:ascii="Helvetica" w:cs="Helvetica" w:hAnsi="Helvetica" w:eastAsia="Helvetica"/>
-          <w:b w:val="0"/>
-          <w:bCs w:val="0"/>
-          <w:i w:val="0"/>
-          <w:iCs w:val="0"/>
-          <w:caps w:val="0"/>
-          <w:smallCaps w:val="0"/>
-          <w:strike w:val="0"/>
-          <w:dstrike w:val="0"/>
-          <w:outline w:val="0"/>
-          <w:color w:val="000000"/>
-          <w:spacing w:val="0"/>
-          <w:kern w:val="0"/>
-          <w:position w:val="0"/>
-          <w:sz w:val="22"/>
-          <w:szCs w:val="22"/>
-          <w:u w:val="none"/>
-          <w:vertAlign w:val="baseline"/>
-          <w:rtl w:val="0"/>
+        <w:ind w:left="1111" w:hanging="1111"/>
+        <w:rPr>
+          <w:rFonts w:ascii="Cambria" w:cs="Cambria" w:hAnsi="Cambria" w:eastAsia="Cambria"/>
+          <w:b w:val="1"/>
+          <w:bCs w:val="1"/>
+          <w:i w:val="0"/>
+          <w:iCs w:val="0"/>
+          <w:caps w:val="0"/>
+          <w:smallCaps w:val="0"/>
+          <w:strike w:val="0"/>
+          <w:dstrike w:val="0"/>
+          <w:outline w:val="0"/>
+          <w:color w:val="4f81bd"/>
+          <w:spacing w:val="0"/>
+          <w:kern w:val="0"/>
+          <w:position w:val="0"/>
+          <w:sz w:val="26"/>
+          <w:szCs w:val="26"/>
+          <w:u w:val="none" w:color="4f81bd"/>
+          <w:vertAlign w:val="baseline"/>
+          <w:rtl w:val="0"/>
+          <w:lang w:val="de-DE"/>
         </w:rPr>
       </w:pPr>
-      <w:r>
-        <w:rPr>
-          <w:rFonts w:ascii="Helvetica" w:cs="Arial Unicode MS" w:hAnsi="Arial Unicode MS" w:eastAsia="Arial Unicode MS"/>
-          <w:rtl w:val="0"/>
-          <w:lang w:val="de-DE"/>
-        </w:rPr>
-        <w:t>Durch Pr</w:t>
-      </w:r>
-      <w:r>
-        <w:rPr>
-          <w:rFonts w:ascii="Arial Unicode MS" w:cs="Arial Unicode MS" w:hAnsi="Helvetica" w:eastAsia="Arial Unicode MS" w:hint="default"/>
-          <w:rtl w:val="0"/>
-          <w:lang w:val="de-DE"/>
-        </w:rPr>
-        <w:t>ü</w:t>
-      </w:r>
-      <w:r>
-        <w:rPr>
-          <w:rFonts w:ascii="Helvetica" w:cs="Arial Unicode MS" w:hAnsi="Arial Unicode MS" w:eastAsia="Arial Unicode MS"/>
-          <w:rtl w:val="0"/>
-          <w:lang w:val="de-DE"/>
-        </w:rPr>
-        <w:t>fung der H</w:t>
-      </w:r>
-      <w:r>
-        <w:rPr>
-          <w:rFonts w:ascii="Arial Unicode MS" w:cs="Arial Unicode MS" w:hAnsi="Helvetica" w:eastAsia="Arial Unicode MS" w:hint="default"/>
-          <w:rtl w:val="0"/>
-          <w:lang w:val="de-DE"/>
-        </w:rPr>
-        <w:t>ö</w:t>
-      </w:r>
-      <w:r>
-        <w:rPr>
-          <w:rFonts w:ascii="Helvetica" w:cs="Arial Unicode MS" w:hAnsi="Arial Unicode MS" w:eastAsia="Arial Unicode MS"/>
-          <w:rtl w:val="0"/>
-          <w:lang w:val="de-DE"/>
-        </w:rPr>
-        <w:t>henlinie werden Fertigteile mit Baufehlern erkannt und an den Anfang des F</w:t>
-      </w:r>
-      <w:r>
-        <w:rPr>
-          <w:rFonts w:ascii="Arial Unicode MS" w:cs="Arial Unicode MS" w:hAnsi="Helvetica" w:eastAsia="Arial Unicode MS" w:hint="default"/>
-          <w:rtl w:val="0"/>
-          <w:lang w:val="de-DE"/>
-        </w:rPr>
-        <w:t>ö</w:t>
-      </w:r>
-      <w:r>
-        <w:rPr>
-          <w:rFonts w:ascii="Helvetica" w:cs="Arial Unicode MS" w:hAnsi="Arial Unicode MS" w:eastAsia="Arial Unicode MS"/>
-          <w:rtl w:val="0"/>
-          <w:lang w:val="de-DE"/>
-        </w:rPr>
-        <w:t>rderbandes zur</w:t>
-      </w:r>
-      <w:r>
-        <w:rPr>
-          <w:rFonts w:ascii="Arial Unicode MS" w:cs="Arial Unicode MS" w:hAnsi="Helvetica" w:eastAsia="Arial Unicode MS" w:hint="default"/>
-          <w:rtl w:val="0"/>
-          <w:lang w:val="de-DE"/>
-        </w:rPr>
-        <w:t>ü</w:t>
-      </w:r>
-      <w:r>
-        <w:rPr>
-          <w:rFonts w:ascii="Helvetica" w:cs="Arial Unicode MS" w:hAnsi="Arial Unicode MS" w:eastAsia="Arial Unicode MS"/>
-          <w:rtl w:val="0"/>
-          <w:lang w:val="de-DE"/>
-        </w:rPr>
-        <w:t>ck transportiert. W</w:t>
-      </w:r>
-      <w:r>
-        <w:rPr>
-          <w:rFonts w:ascii="Arial Unicode MS" w:cs="Arial Unicode MS" w:hAnsi="Helvetica" w:eastAsia="Arial Unicode MS" w:hint="default"/>
-          <w:rtl w:val="0"/>
-          <w:lang w:val="de-DE"/>
-        </w:rPr>
-        <w:t>ä</w:t>
-      </w:r>
-      <w:r>
-        <w:rPr>
-          <w:rFonts w:ascii="Helvetica" w:cs="Arial Unicode MS" w:hAnsi="Arial Unicode MS" w:eastAsia="Arial Unicode MS"/>
-          <w:rtl w:val="0"/>
-          <w:lang w:val="de-DE"/>
-        </w:rPr>
-        <w:t>hrend des R</w:t>
-      </w:r>
-      <w:r>
-        <w:rPr>
-          <w:rFonts w:ascii="Arial Unicode MS" w:cs="Arial Unicode MS" w:hAnsi="Helvetica" w:eastAsia="Arial Unicode MS" w:hint="default"/>
-          <w:rtl w:val="0"/>
-          <w:lang w:val="de-DE"/>
-        </w:rPr>
-        <w:t>ü</w:t>
-      </w:r>
-      <w:r>
-        <w:rPr>
-          <w:rFonts w:ascii="Helvetica" w:cs="Arial Unicode MS" w:hAnsi="Arial Unicode MS" w:eastAsia="Arial Unicode MS"/>
-          <w:rtl w:val="0"/>
-          <w:lang w:val="de-DE"/>
-        </w:rPr>
-        <w:t>cktransportes und bis zum Entnehmen des Teils blinkt die rote Lampe der Ampel der Produktionsanlage.</w:t>
-      </w:r>
-      <w:r>
-        <w:rPr>
-          <w:rtl w:val="0"/>
-        </w:rPr>
-        <w:br w:type="textWrapping"/>
-      </w:r>
-      <w:r>
-        <w:rPr>
-          <w:rFonts w:ascii="Helvetica" w:cs="Arial Unicode MS" w:hAnsi="Arial Unicode MS" w:eastAsia="Arial Unicode MS"/>
-          <w:rtl w:val="0"/>
-          <w:lang w:val="de-DE"/>
-        </w:rPr>
-        <w:t>Es werden dabei drei Arten von Fertigteilen erkannt:</w:t>
-      </w:r>
-    </w:p>
-    <w:p>
-      <w:pPr>
-        <w:pStyle w:val="Text"/>
-        <w:numPr>
-          <w:ilvl w:val="1"/>
-          <w:numId w:val="11"/>
-        </w:numPr>
-        <w:tabs>
-          <w:tab w:val="num" w:pos="850"/>
-          <w:tab w:val="clear" w:pos="0"/>
-        </w:tabs>
-        <w:ind w:left="850" w:hanging="567"/>
-        <w:rPr>
-          <w:rFonts w:ascii="Helvetica" w:cs="Helvetica" w:hAnsi="Helvetica" w:eastAsia="Helvetica"/>
-          <w:b w:val="0"/>
-          <w:bCs w:val="0"/>
-          <w:i w:val="0"/>
-          <w:iCs w:val="0"/>
-          <w:caps w:val="0"/>
-          <w:smallCaps w:val="0"/>
-          <w:strike w:val="0"/>
-          <w:dstrike w:val="0"/>
-          <w:outline w:val="0"/>
-          <w:color w:val="000000"/>
-          <w:spacing w:val="0"/>
-          <w:kern w:val="0"/>
-          <w:position w:val="0"/>
-          <w:sz w:val="22"/>
-          <w:szCs w:val="22"/>
-          <w:u w:val="none"/>
-          <w:vertAlign w:val="baseline"/>
-          <w:rtl w:val="0"/>
-        </w:rPr>
-      </w:pPr>
-      <w:r>
-        <w:rPr>
-          <w:rFonts w:ascii="Helvetica" w:cs="Arial Unicode MS" w:hAnsi="Arial Unicode MS" w:eastAsia="Arial Unicode MS"/>
-          <w:rtl w:val="0"/>
-          <w:lang w:val="de-DE"/>
-        </w:rPr>
-        <w:t>Gutteil: Bauteil von 4x4 Einheiten Grundfl</w:t>
-      </w:r>
-      <w:r>
-        <w:rPr>
-          <w:rFonts w:ascii="Arial Unicode MS" w:cs="Arial Unicode MS" w:hAnsi="Helvetica" w:eastAsia="Arial Unicode MS" w:hint="default"/>
-          <w:rtl w:val="0"/>
-          <w:lang w:val="de-DE"/>
-        </w:rPr>
-        <w:t>ä</w:t>
-      </w:r>
-      <w:r>
-        <w:rPr>
-          <w:rFonts w:ascii="Helvetica" w:cs="Arial Unicode MS" w:hAnsi="Arial Unicode MS" w:eastAsia="Arial Unicode MS"/>
-          <w:rtl w:val="0"/>
-          <w:lang w:val="de-DE"/>
-        </w:rPr>
-        <w:t>che und 2 Einheiten H</w:t>
-      </w:r>
-      <w:r>
-        <w:rPr>
-          <w:rFonts w:ascii="Arial Unicode MS" w:cs="Arial Unicode MS" w:hAnsi="Helvetica" w:eastAsia="Arial Unicode MS" w:hint="default"/>
-          <w:rtl w:val="0"/>
-          <w:lang w:val="de-DE"/>
-        </w:rPr>
-        <w:t>ö</w:t>
-      </w:r>
-      <w:r>
-        <w:rPr>
-          <w:rFonts w:ascii="Helvetica" w:cs="Arial Unicode MS" w:hAnsi="Arial Unicode MS" w:eastAsia="Arial Unicode MS"/>
-          <w:rtl w:val="0"/>
-          <w:lang w:val="de-DE"/>
-        </w:rPr>
-        <w:t>he, Massiv</w:t>
-      </w:r>
-    </w:p>
-    <w:p>
-      <w:pPr>
-        <w:pStyle w:val="Text"/>
-        <w:numPr>
-          <w:ilvl w:val="1"/>
-          <w:numId w:val="11"/>
-        </w:numPr>
-        <w:tabs>
-          <w:tab w:val="num" w:pos="850"/>
-          <w:tab w:val="clear" w:pos="0"/>
-        </w:tabs>
-        <w:ind w:left="850" w:hanging="567"/>
-        <w:rPr>
-          <w:rFonts w:ascii="Helvetica" w:cs="Helvetica" w:hAnsi="Helvetica" w:eastAsia="Helvetica"/>
-          <w:b w:val="0"/>
-          <w:bCs w:val="0"/>
-          <w:i w:val="0"/>
-          <w:iCs w:val="0"/>
-          <w:caps w:val="0"/>
-          <w:smallCaps w:val="0"/>
-          <w:strike w:val="0"/>
-          <w:dstrike w:val="0"/>
-          <w:outline w:val="0"/>
-          <w:color w:val="000000"/>
-          <w:spacing w:val="0"/>
-          <w:kern w:val="0"/>
-          <w:position w:val="0"/>
-          <w:sz w:val="22"/>
-          <w:szCs w:val="22"/>
-          <w:u w:val="none"/>
-          <w:vertAlign w:val="baseline"/>
-          <w:rtl w:val="0"/>
-        </w:rPr>
-      </w:pPr>
-      <w:r>
-        <w:rPr>
-          <w:rFonts w:ascii="Helvetica" w:cs="Arial Unicode MS" w:hAnsi="Arial Unicode MS" w:eastAsia="Arial Unicode MS"/>
-          <w:rtl w:val="0"/>
-          <w:lang w:val="de-DE"/>
-        </w:rPr>
-        <w:t>Baufehler Typ 1: Ein Baustein fehlt</w:t>
-      </w:r>
-    </w:p>
-    <w:p>
-      <w:pPr>
-        <w:pStyle w:val="Text"/>
-        <w:numPr>
-          <w:ilvl w:val="1"/>
-          <w:numId w:val="11"/>
-        </w:numPr>
-        <w:tabs>
-          <w:tab w:val="num" w:pos="850"/>
-          <w:tab w:val="clear" w:pos="0"/>
-        </w:tabs>
-        <w:ind w:left="850" w:hanging="567"/>
-        <w:rPr>
-          <w:rFonts w:ascii="Helvetica" w:cs="Helvetica" w:hAnsi="Helvetica" w:eastAsia="Helvetica"/>
-          <w:b w:val="0"/>
-          <w:bCs w:val="0"/>
-          <w:i w:val="0"/>
-          <w:iCs w:val="0"/>
-          <w:caps w:val="0"/>
-          <w:smallCaps w:val="0"/>
-          <w:strike w:val="0"/>
-          <w:dstrike w:val="0"/>
-          <w:outline w:val="0"/>
-          <w:color w:val="000000"/>
-          <w:spacing w:val="0"/>
-          <w:kern w:val="0"/>
-          <w:position w:val="0"/>
-          <w:sz w:val="22"/>
-          <w:szCs w:val="22"/>
-          <w:u w:val="none"/>
-          <w:vertAlign w:val="baseline"/>
-          <w:rtl w:val="0"/>
-        </w:rPr>
-      </w:pPr>
-      <w:r>
-        <w:rPr>
-          <w:rFonts w:ascii="Helvetica" w:cs="Arial Unicode MS" w:hAnsi="Arial Unicode MS" w:eastAsia="Arial Unicode MS"/>
-          <w:rtl w:val="0"/>
-          <w:lang w:val="de-DE"/>
-        </w:rPr>
-        <w:t xml:space="preserve">Baufehler Typ 2: </w:t>
-      </w:r>
-      <w:r>
-        <w:rPr>
-          <w:rFonts w:ascii="Helvetica" w:cs="Arial Unicode MS" w:hAnsi="Arial Unicode MS" w:eastAsia="Arial Unicode MS"/>
-          <w:rtl w:val="0"/>
-          <w:lang w:val="de-DE"/>
-        </w:rPr>
-        <w:t>Ein Baustein versetzt angebaut</w:t>
-      </w:r>
+      <w:bookmarkStart w:name="_Toc6" w:id="6"/>
+      <w:r>
+        <w:rPr>
+          <w:rFonts w:ascii="Cambria" w:cs="Cambria" w:hAnsi="Cambria" w:eastAsia="Cambria"/>
+          <w:rtl w:val="0"/>
+          <w:lang w:val="de-DE"/>
+        </w:rPr>
+        <w:t>Delta-System-Requirements</w:t>
+      </w:r>
+      <w:bookmarkEnd w:id="6"/>
     </w:p>
     <w:p>
       <w:pPr>
@@ -4805,7 +4795,7 @@
           <w:rtl w:val="0"/>
           <w:lang w:val="de-DE"/>
         </w:rPr>
-        <w:t>Die Fertigteile werden, um korrekt erkannt zu werden, immer so auf das F</w:t>
+        <w:t>Durch Pr</w:t>
       </w:r>
       <w:r>
         <w:rPr>
@@ -4813,6 +4803,22 @@
           <w:rtl w:val="0"/>
           <w:lang w:val="de-DE"/>
         </w:rPr>
+        <w:t>ü</w:t>
+      </w:r>
+      <w:r>
+        <w:rPr>
+          <w:rFonts w:ascii="Helvetica" w:cs="Arial Unicode MS" w:hAnsi="Arial Unicode MS" w:eastAsia="Arial Unicode MS"/>
+          <w:rtl w:val="0"/>
+          <w:lang w:val="de-DE"/>
+        </w:rPr>
+        <w:t>fung der H</w:t>
+      </w:r>
+      <w:r>
+        <w:rPr>
+          <w:rFonts w:ascii="Arial Unicode MS" w:cs="Arial Unicode MS" w:hAnsi="Helvetica" w:eastAsia="Arial Unicode MS" w:hint="default"/>
+          <w:rtl w:val="0"/>
+          <w:lang w:val="de-DE"/>
+        </w:rPr>
         <w:t>ö</w:t>
       </w:r>
       <w:r>
@@ -4821,13 +4827,191 @@
           <w:rtl w:val="0"/>
           <w:lang w:val="de-DE"/>
         </w:rPr>
+        <w:t>henlinie werden Fertigteile mit Baufehlern erkannt. Wenn ein Baufehler erkannt wurde, wird das Fertigteil an den Anfang des F</w:t>
+      </w:r>
+      <w:r>
+        <w:rPr>
+          <w:rFonts w:ascii="Arial Unicode MS" w:cs="Arial Unicode MS" w:hAnsi="Helvetica" w:eastAsia="Arial Unicode MS" w:hint="default"/>
+          <w:rtl w:val="0"/>
+          <w:lang w:val="de-DE"/>
+        </w:rPr>
+        <w:t>ö</w:t>
+      </w:r>
+      <w:r>
+        <w:rPr>
+          <w:rFonts w:ascii="Helvetica" w:cs="Arial Unicode MS" w:hAnsi="Arial Unicode MS" w:eastAsia="Arial Unicode MS"/>
+          <w:rtl w:val="0"/>
+          <w:lang w:val="de-DE"/>
+        </w:rPr>
+        <w:t>rderbandes zur</w:t>
+      </w:r>
+      <w:r>
+        <w:rPr>
+          <w:rFonts w:ascii="Arial Unicode MS" w:cs="Arial Unicode MS" w:hAnsi="Helvetica" w:eastAsia="Arial Unicode MS" w:hint="default"/>
+          <w:rtl w:val="0"/>
+          <w:lang w:val="de-DE"/>
+        </w:rPr>
+        <w:t>ü</w:t>
+      </w:r>
+      <w:r>
+        <w:rPr>
+          <w:rFonts w:ascii="Helvetica" w:cs="Arial Unicode MS" w:hAnsi="Arial Unicode MS" w:eastAsia="Arial Unicode MS"/>
+          <w:rtl w:val="0"/>
+          <w:lang w:val="de-DE"/>
+        </w:rPr>
+        <w:t>ck transportiert. W</w:t>
+      </w:r>
+      <w:r>
+        <w:rPr>
+          <w:rFonts w:ascii="Arial Unicode MS" w:cs="Arial Unicode MS" w:hAnsi="Helvetica" w:eastAsia="Arial Unicode MS" w:hint="default"/>
+          <w:rtl w:val="0"/>
+          <w:lang w:val="de-DE"/>
+        </w:rPr>
+        <w:t>ä</w:t>
+      </w:r>
+      <w:r>
+        <w:rPr>
+          <w:rFonts w:ascii="Helvetica" w:cs="Arial Unicode MS" w:hAnsi="Arial Unicode MS" w:eastAsia="Arial Unicode MS"/>
+          <w:rtl w:val="0"/>
+          <w:lang w:val="de-DE"/>
+        </w:rPr>
+        <w:t>hrend des R</w:t>
+      </w:r>
+      <w:r>
+        <w:rPr>
+          <w:rFonts w:ascii="Arial Unicode MS" w:cs="Arial Unicode MS" w:hAnsi="Helvetica" w:eastAsia="Arial Unicode MS" w:hint="default"/>
+          <w:rtl w:val="0"/>
+          <w:lang w:val="de-DE"/>
+        </w:rPr>
+        <w:t>ü</w:t>
+      </w:r>
+      <w:r>
+        <w:rPr>
+          <w:rFonts w:ascii="Helvetica" w:cs="Arial Unicode MS" w:hAnsi="Arial Unicode MS" w:eastAsia="Arial Unicode MS"/>
+          <w:rtl w:val="0"/>
+          <w:lang w:val="de-DE"/>
+        </w:rPr>
+        <w:t>cktransportes und bis zum Entnehmen des Teils blinkt die rote Lampe der Ampel der Produktionsanlage. Sobald das Fertigteil den Anfang des F</w:t>
+      </w:r>
+      <w:r>
+        <w:rPr>
+          <w:rFonts w:ascii="Arial Unicode MS" w:cs="Arial Unicode MS" w:hAnsi="Helvetica" w:eastAsia="Arial Unicode MS" w:hint="default"/>
+          <w:rtl w:val="0"/>
+          <w:lang w:val="de-DE"/>
+        </w:rPr>
+        <w:t>ö</w:t>
+      </w:r>
+      <w:r>
+        <w:rPr>
+          <w:rFonts w:ascii="Helvetica" w:cs="Arial Unicode MS" w:hAnsi="Arial Unicode MS" w:eastAsia="Arial Unicode MS"/>
+          <w:rtl w:val="0"/>
+          <w:lang w:val="de-DE"/>
+        </w:rPr>
+        <w:t>rderbandes erreicht, stoppt das F</w:t>
+      </w:r>
+      <w:r>
+        <w:rPr>
+          <w:rFonts w:ascii="Arial Unicode MS" w:cs="Arial Unicode MS" w:hAnsi="Helvetica" w:eastAsia="Arial Unicode MS" w:hint="default"/>
+          <w:rtl w:val="0"/>
+          <w:lang w:val="de-DE"/>
+        </w:rPr>
+        <w:t>ö</w:t>
+      </w:r>
+      <w:r>
+        <w:rPr>
+          <w:rFonts w:ascii="Helvetica" w:cs="Arial Unicode MS" w:hAnsi="Arial Unicode MS" w:eastAsia="Arial Unicode MS"/>
+          <w:rtl w:val="0"/>
+          <w:lang w:val="de-DE"/>
+        </w:rPr>
+        <w:t xml:space="preserve">rderband. Nach dem manuellen Entnehmen des Fertigteils geht </w:t>
+      </w:r>
+      <w:r>
+        <w:rPr>
+          <w:rFonts w:ascii="Helvetica" w:cs="Arial Unicode MS" w:hAnsi="Arial Unicode MS" w:eastAsia="Arial Unicode MS"/>
+          <w:rtl w:val="0"/>
+          <w:lang w:val="de-DE"/>
+        </w:rPr>
+        <w:t xml:space="preserve">die Produktionsanlage wieder in den normalen Betrieb </w:t>
+      </w:r>
+      <w:r>
+        <w:rPr>
+          <w:rFonts w:ascii="Arial Unicode MS" w:cs="Arial Unicode MS" w:hAnsi="Helvetica" w:eastAsia="Arial Unicode MS" w:hint="default"/>
+          <w:rtl w:val="0"/>
+        </w:rPr>
+        <w:t>ü</w:t>
+      </w:r>
+      <w:r>
+        <w:rPr>
+          <w:rFonts w:ascii="Helvetica" w:cs="Arial Unicode MS" w:hAnsi="Arial Unicode MS" w:eastAsia="Arial Unicode MS"/>
+          <w:rtl w:val="0"/>
+        </w:rPr>
+        <w:t>ber</w:t>
+      </w:r>
+      <w:r>
+        <w:rPr>
+          <w:rFonts w:ascii="Helvetica" w:cs="Arial Unicode MS" w:hAnsi="Arial Unicode MS" w:eastAsia="Arial Unicode MS"/>
+          <w:rtl w:val="0"/>
+          <w:lang w:val="de-DE"/>
+        </w:rPr>
+        <w:t>.</w:t>
+      </w:r>
+      <w:r>
+        <w:rPr>
+          <w:rtl w:val="0"/>
+        </w:rPr>
+        <w:br w:type="textWrapping"/>
+      </w:r>
+      <w:r>
+        <w:rPr>
+          <w:rFonts w:ascii="Helvetica" w:cs="Arial Unicode MS" w:hAnsi="Arial Unicode MS" w:eastAsia="Arial Unicode MS"/>
+          <w:rtl w:val="0"/>
+          <w:lang w:val="de-DE"/>
+        </w:rPr>
+        <w:t xml:space="preserve">Randbedingung: </w:t>
+      </w:r>
+      <w:r>
+        <w:rPr>
+          <w:rFonts w:ascii="Helvetica" w:cs="Arial Unicode MS" w:hAnsi="Arial Unicode MS" w:eastAsia="Arial Unicode MS"/>
+          <w:rtl w:val="0"/>
+          <w:lang w:val="de-DE"/>
+        </w:rPr>
+        <w:t>Die Fertigteile werden</w:t>
+      </w:r>
+      <w:r>
+        <w:rPr>
+          <w:rFonts w:ascii="Helvetica" w:cs="Arial Unicode MS" w:hAnsi="Arial Unicode MS" w:eastAsia="Arial Unicode MS"/>
+          <w:rtl w:val="0"/>
+          <w:lang w:val="de-DE"/>
+        </w:rPr>
+        <w:t xml:space="preserve"> </w:t>
+      </w:r>
+      <w:r>
+        <w:rPr>
+          <w:rFonts w:ascii="Helvetica" w:cs="Arial Unicode MS" w:hAnsi="Arial Unicode MS" w:eastAsia="Arial Unicode MS"/>
+          <w:rtl w:val="0"/>
+          <w:lang w:val="de-DE"/>
+        </w:rPr>
+        <w:t>immer so auf das F</w:t>
+      </w:r>
+      <w:r>
+        <w:rPr>
+          <w:rFonts w:ascii="Arial Unicode MS" w:cs="Arial Unicode MS" w:hAnsi="Helvetica" w:eastAsia="Arial Unicode MS" w:hint="default"/>
+          <w:rtl w:val="0"/>
+        </w:rPr>
+        <w:t>ö</w:t>
+      </w:r>
+      <w:r>
+        <w:rPr>
+          <w:rFonts w:ascii="Helvetica" w:cs="Arial Unicode MS" w:hAnsi="Arial Unicode MS" w:eastAsia="Arial Unicode MS"/>
+          <w:rtl w:val="0"/>
+          <w:lang w:val="de-DE"/>
+        </w:rPr>
         <w:t>rderband gelegt, dass die Seite mit der vollen Bauh</w:t>
       </w:r>
       <w:r>
         <w:rPr>
           <w:rFonts w:ascii="Arial Unicode MS" w:cs="Arial Unicode MS" w:hAnsi="Helvetica" w:eastAsia="Arial Unicode MS" w:hint="default"/>
           <w:rtl w:val="0"/>
-          <w:lang w:val="de-DE"/>
         </w:rPr>
         <w:t>ö</w:t>
       </w:r>
@@ -4843,7 +5027,6 @@
         <w:rPr>
           <w:rFonts w:ascii="Arial Unicode MS" w:cs="Arial Unicode MS" w:hAnsi="Helvetica" w:eastAsia="Arial Unicode MS" w:hint="default"/>
           <w:rtl w:val="0"/>
-          <w:lang w:val="de-DE"/>
         </w:rPr>
         <w:t>ö</w:t>
       </w:r>
@@ -4854,6 +5037,189 @@
           <w:lang w:val="de-DE"/>
         </w:rPr>
         <w:t>rderungsrichtung steht.</w:t>
+      </w:r>
+      <w:r>
+        <w:rPr>
+          <w:rtl w:val="0"/>
+        </w:rPr>
+        <w:br w:type="textWrapping"/>
+      </w:r>
+      <w:r>
+        <w:rPr>
+          <w:rFonts w:ascii="Helvetica" w:cs="Arial Unicode MS" w:hAnsi="Arial Unicode MS" w:eastAsia="Arial Unicode MS"/>
+          <w:rtl w:val="0"/>
+          <w:lang w:val="de-DE"/>
+        </w:rPr>
+        <w:t>Es werden drei Arten von Fertigteilen erkannt:</w:t>
+      </w:r>
+    </w:p>
+    <w:p>
+      <w:pPr>
+        <w:pStyle w:val="Text"/>
+        <w:numPr>
+          <w:ilvl w:val="1"/>
+          <w:numId w:val="11"/>
+        </w:numPr>
+        <w:tabs>
+          <w:tab w:val="num" w:pos="964"/>
+          <w:tab w:val="clear" w:pos="0"/>
+        </w:tabs>
+        <w:ind w:left="964" w:hanging="567"/>
+        <w:rPr>
+          <w:rFonts w:ascii="Helvetica" w:cs="Helvetica" w:hAnsi="Helvetica" w:eastAsia="Helvetica"/>
+          <w:b w:val="0"/>
+          <w:bCs w:val="0"/>
+          <w:i w:val="0"/>
+          <w:iCs w:val="0"/>
+          <w:caps w:val="0"/>
+          <w:smallCaps w:val="0"/>
+          <w:strike w:val="0"/>
+          <w:dstrike w:val="0"/>
+          <w:outline w:val="0"/>
+          <w:color w:val="000000"/>
+          <w:spacing w:val="0"/>
+          <w:kern w:val="0"/>
+          <w:position w:val="0"/>
+          <w:sz w:val="22"/>
+          <w:szCs w:val="22"/>
+          <w:u w:val="none"/>
+          <w:vertAlign w:val="baseline"/>
+          <w:rtl w:val="0"/>
+        </w:rPr>
+      </w:pPr>
+      <w:r>
+        <w:rPr>
+          <w:rFonts w:ascii="Helvetica" w:cs="Arial Unicode MS" w:hAnsi="Arial Unicode MS" w:eastAsia="Arial Unicode MS"/>
+          <w:rtl w:val="0"/>
+          <w:lang w:val="de-DE"/>
+        </w:rPr>
+        <w:t>Gutteil: Bauteil von 4x4 Einheiten Grundfl</w:t>
+      </w:r>
+      <w:r>
+        <w:rPr>
+          <w:rFonts w:ascii="Arial Unicode MS" w:cs="Arial Unicode MS" w:hAnsi="Helvetica" w:eastAsia="Arial Unicode MS" w:hint="default"/>
+          <w:rtl w:val="0"/>
+          <w:lang w:val="de-DE"/>
+        </w:rPr>
+        <w:t>ä</w:t>
+      </w:r>
+      <w:r>
+        <w:rPr>
+          <w:rFonts w:ascii="Helvetica" w:cs="Arial Unicode MS" w:hAnsi="Arial Unicode MS" w:eastAsia="Arial Unicode MS"/>
+          <w:rtl w:val="0"/>
+          <w:lang w:val="de-DE"/>
+        </w:rPr>
+        <w:t>che und 2 Einheiten H</w:t>
+      </w:r>
+      <w:r>
+        <w:rPr>
+          <w:rFonts w:ascii="Arial Unicode MS" w:cs="Arial Unicode MS" w:hAnsi="Helvetica" w:eastAsia="Arial Unicode MS" w:hint="default"/>
+          <w:rtl w:val="0"/>
+          <w:lang w:val="de-DE"/>
+        </w:rPr>
+        <w:t>ö</w:t>
+      </w:r>
+      <w:r>
+        <w:rPr>
+          <w:rFonts w:ascii="Helvetica" w:cs="Arial Unicode MS" w:hAnsi="Arial Unicode MS" w:eastAsia="Arial Unicode MS"/>
+          <w:rtl w:val="0"/>
+          <w:lang w:val="de-DE"/>
+        </w:rPr>
+        <w:t>he, Massiv</w:t>
+      </w:r>
+    </w:p>
+    <w:p>
+      <w:pPr>
+        <w:pStyle w:val="Text"/>
+        <w:numPr>
+          <w:ilvl w:val="1"/>
+          <w:numId w:val="11"/>
+        </w:numPr>
+        <w:tabs>
+          <w:tab w:val="num" w:pos="964"/>
+          <w:tab w:val="clear" w:pos="0"/>
+        </w:tabs>
+        <w:ind w:left="964" w:hanging="567"/>
+        <w:rPr>
+          <w:rFonts w:ascii="Helvetica" w:cs="Helvetica" w:hAnsi="Helvetica" w:eastAsia="Helvetica"/>
+          <w:b w:val="0"/>
+          <w:bCs w:val="0"/>
+          <w:i w:val="0"/>
+          <w:iCs w:val="0"/>
+          <w:caps w:val="0"/>
+          <w:smallCaps w:val="0"/>
+          <w:strike w:val="0"/>
+          <w:dstrike w:val="0"/>
+          <w:outline w:val="0"/>
+          <w:color w:val="000000"/>
+          <w:spacing w:val="0"/>
+          <w:kern w:val="0"/>
+          <w:position w:val="0"/>
+          <w:sz w:val="22"/>
+          <w:szCs w:val="22"/>
+          <w:u w:val="none"/>
+          <w:vertAlign w:val="baseline"/>
+          <w:rtl w:val="0"/>
+        </w:rPr>
+      </w:pPr>
+      <w:r>
+        <w:rPr>
+          <w:rFonts w:ascii="Helvetica" w:cs="Arial Unicode MS" w:hAnsi="Arial Unicode MS" w:eastAsia="Arial Unicode MS"/>
+          <w:rtl w:val="0"/>
+          <w:lang w:val="de-DE"/>
+        </w:rPr>
+        <w:t>Baufehler Typ 1: Ein Baustein fehlt</w:t>
+      </w:r>
+    </w:p>
+    <w:p>
+      <w:pPr>
+        <w:pStyle w:val="Text"/>
+        <w:numPr>
+          <w:ilvl w:val="1"/>
+          <w:numId w:val="11"/>
+        </w:numPr>
+        <w:tabs>
+          <w:tab w:val="num" w:pos="964"/>
+          <w:tab w:val="clear" w:pos="0"/>
+        </w:tabs>
+        <w:ind w:left="964" w:hanging="567"/>
+        <w:rPr>
+          <w:rFonts w:ascii="Helvetica" w:cs="Helvetica" w:hAnsi="Helvetica" w:eastAsia="Helvetica"/>
+          <w:b w:val="0"/>
+          <w:bCs w:val="0"/>
+          <w:i w:val="0"/>
+          <w:iCs w:val="0"/>
+          <w:caps w:val="0"/>
+          <w:smallCaps w:val="0"/>
+          <w:strike w:val="0"/>
+          <w:dstrike w:val="0"/>
+          <w:outline w:val="0"/>
+          <w:color w:val="000000"/>
+          <w:spacing w:val="0"/>
+          <w:kern w:val="0"/>
+          <w:position w:val="0"/>
+          <w:sz w:val="22"/>
+          <w:szCs w:val="22"/>
+          <w:u w:val="none"/>
+          <w:vertAlign w:val="baseline"/>
+          <w:rtl w:val="0"/>
+        </w:rPr>
+      </w:pPr>
+      <w:r>
+        <w:rPr>
+          <w:rFonts w:ascii="Helvetica" w:cs="Arial Unicode MS" w:hAnsi="Arial Unicode MS" w:eastAsia="Arial Unicode MS"/>
+          <w:rtl w:val="0"/>
+          <w:lang w:val="de-DE"/>
+        </w:rPr>
+        <w:t xml:space="preserve">Baufehler Typ 2: </w:t>
+      </w:r>
+      <w:r>
+        <w:rPr>
+          <w:rFonts w:ascii="Helvetica" w:cs="Arial Unicode MS" w:hAnsi="Arial Unicode MS" w:eastAsia="Arial Unicode MS"/>
+          <w:rtl w:val="0"/>
+          <w:lang w:val="de-DE"/>
+        </w:rPr>
+        <w:t>Ein Baustein versetzt angebaut</w:t>
       </w:r>
     </w:p>
     <w:p>
@@ -4896,7 +5262,7 @@
           <w:rtl w:val="0"/>
           <w:lang w:val="de-DE"/>
         </w:rPr>
-        <w:t>Wenn ein fehlerhaftes Teil erkannt wurde, wird die Art des Fehlers (siehe Req. 2) in ein Log-File geschrieben, sowie auf der Konsole ausgegeben.</w:t>
+        <w:t>entfallen: Inhalt jetzt Teil von Req. 2</w:t>
       </w:r>
     </w:p>
     <w:p>
@@ -4939,66 +5305,61 @@
           <w:rtl w:val="0"/>
           <w:lang w:val="de-DE"/>
         </w:rPr>
-        <w:t>Wenn das fehlerhafte Teil zur</w:t>
-      </w:r>
-      <w:r>
-        <w:rPr>
-          <w:rFonts w:ascii="Arial Unicode MS" w:cs="Arial Unicode MS" w:hAnsi="Helvetica" w:eastAsia="Arial Unicode MS" w:hint="default"/>
-          <w:rtl w:val="0"/>
-          <w:lang w:val="de-DE"/>
-        </w:rPr>
-        <w:t>ü</w:t>
-      </w:r>
-      <w:r>
-        <w:rPr>
-          <w:rFonts w:ascii="Helvetica" w:cs="Arial Unicode MS" w:hAnsi="Arial Unicode MS" w:eastAsia="Arial Unicode MS"/>
-          <w:rtl w:val="0"/>
-          <w:lang w:val="de-DE"/>
-        </w:rPr>
-        <w:t>ck transportiert wird, wir dieses bis an den Anfang des F</w:t>
-      </w:r>
-      <w:r>
-        <w:rPr>
-          <w:rFonts w:ascii="Arial Unicode MS" w:cs="Arial Unicode MS" w:hAnsi="Helvetica" w:eastAsia="Arial Unicode MS" w:hint="default"/>
-          <w:rtl w:val="0"/>
-          <w:lang w:val="de-DE"/>
-        </w:rPr>
-        <w:t>ö</w:t>
-      </w:r>
-      <w:r>
-        <w:rPr>
-          <w:rFonts w:ascii="Helvetica" w:cs="Arial Unicode MS" w:hAnsi="Arial Unicode MS" w:eastAsia="Arial Unicode MS"/>
-          <w:rtl w:val="0"/>
-          <w:lang w:val="de-DE"/>
-        </w:rPr>
-        <w:t>rderbandes transportiert und verweilt dort, bis es manuell entnommen wird. Solange blinkt die rote Lampe der Ampel weiter.</w:t>
-      </w:r>
-      <w:r>
-        <w:br w:type="textWrapping"/>
-      </w:r>
-      <w:r>
-        <w:rPr>
-          <w:rFonts w:ascii="Helvetica" w:cs="Arial Unicode MS" w:hAnsi="Arial Unicode MS" w:eastAsia="Arial Unicode MS"/>
-          <w:rtl w:val="0"/>
-          <w:lang w:val="de-DE"/>
-        </w:rPr>
-        <w:t xml:space="preserve">Nach dem Entnehmen geht die Produktionsanlage wieder in den normalen Betrieb </w:t>
-      </w:r>
-      <w:r>
-        <w:rPr>
-          <w:rFonts w:ascii="Arial Unicode MS" w:cs="Arial Unicode MS" w:hAnsi="Helvetica" w:eastAsia="Arial Unicode MS" w:hint="default"/>
-          <w:rtl w:val="0"/>
-          <w:lang w:val="de-DE"/>
-        </w:rPr>
-        <w:t>ü</w:t>
-      </w:r>
-      <w:r>
-        <w:rPr>
-          <w:rFonts w:ascii="Helvetica" w:cs="Arial Unicode MS" w:hAnsi="Arial Unicode MS" w:eastAsia="Arial Unicode MS"/>
-          <w:rtl w:val="0"/>
-          <w:lang w:val="de-DE"/>
-        </w:rPr>
-        <w:t>ber.</w:t>
+        <w:t>Wenn ein fehlerhaftes Teil erkannt wurde, wird die Art des Fehlers (siehe Req. 2) in ein Log-File geschrieben, sowie auf der Konsole ausgegeben.</w:t>
+      </w:r>
+    </w:p>
+    <w:p>
+      <w:pPr>
+        <w:pStyle w:val="Text"/>
+        <w:numPr>
+          <w:ilvl w:val="0"/>
+          <w:numId w:val="11"/>
+        </w:numPr>
+        <w:tabs>
+          <w:tab w:val="num" w:pos="397"/>
+          <w:tab w:val="clear" w:pos="0"/>
+        </w:tabs>
+        <w:ind w:left="397" w:hanging="397"/>
+        <w:rPr>
+          <w:rFonts w:ascii="Helvetica" w:cs="Helvetica" w:hAnsi="Helvetica" w:eastAsia="Helvetica"/>
+          <w:b w:val="0"/>
+          <w:bCs w:val="0"/>
+          <w:i w:val="0"/>
+          <w:iCs w:val="0"/>
+          <w:caps w:val="0"/>
+          <w:smallCaps w:val="0"/>
+          <w:strike w:val="0"/>
+          <w:dstrike w:val="0"/>
+          <w:outline w:val="0"/>
+          <w:color w:val="000000"/>
+          <w:spacing w:val="0"/>
+          <w:kern w:val="0"/>
+          <w:position w:val="0"/>
+          <w:sz w:val="22"/>
+          <w:szCs w:val="22"/>
+          <w:u w:val="none"/>
+          <w:vertAlign w:val="baseline"/>
+          <w:rtl w:val="0"/>
+        </w:rPr>
+      </w:pPr>
+      <w:r>
+        <w:rPr>
+          <w:rFonts w:ascii="Helvetica" w:cs="Arial Unicode MS" w:hAnsi="Arial Unicode MS" w:eastAsia="Arial Unicode MS"/>
+          <w:rtl w:val="0"/>
+          <w:lang w:val="de-DE"/>
+        </w:rPr>
+        <w:t>entfallen</w:t>
+      </w:r>
+      <w:r>
+        <w:rPr>
+          <w:rFonts w:ascii="Helvetica" w:cs="Arial Unicode MS" w:hAnsi="Arial Unicode MS" w:eastAsia="Arial Unicode MS"/>
+          <w:rtl w:val="0"/>
+          <w:lang w:val="de-DE"/>
+        </w:rPr>
+        <w:t>: Inhalt jetzt Teil von Req. 2</w:t>
+      </w:r>
+      <w:r>
+        <w:br w:type="page"/>
       </w:r>
     </w:p>
     <w:p>
@@ -5036,7 +5397,7 @@
           <w:lang w:val="de-DE"/>
         </w:rPr>
       </w:pPr>
-      <w:bookmarkStart w:name="_Toc6" w:id="6"/>
+      <w:bookmarkStart w:name="_Toc7" w:id="7"/>
       <w:r>
         <w:rPr>
           <w:rFonts w:ascii="Cambria" w:cs="Cambria" w:hAnsi="Cambria" w:eastAsia="Cambria"/>
@@ -5045,7 +5406,7 @@
         </w:rPr>
         <w:t>System Tests</w:t>
       </w:r>
-      <w:bookmarkEnd w:id="6"/>
+      <w:bookmarkEnd w:id="7"/>
     </w:p>
     <w:p>
       <w:pPr>
@@ -5236,7 +5597,33 @@
           <w:lang w:val="de-DE"/>
         </w:rPr>
         <w:t>Dieser Test muss zu 100% erfolgreich sein.</w:t>
-        <w:br w:type="page"/>
+      </w:r>
+      <w:r>
+        <w:br w:type="textWrapping"/>
+      </w:r>
+      <w:r>
+        <w:rPr>
+          <w:rFonts w:ascii="Helvetica" w:cs="Arial Unicode MS" w:hAnsi="Arial Unicode MS" w:eastAsia="Arial Unicode MS"/>
+          <w:rtl w:val="0"/>
+          <w:lang w:val="de-DE"/>
+        </w:rPr>
+        <w:t>Dieser Test erf</w:t>
+      </w:r>
+      <w:r>
+        <w:rPr>
+          <w:rFonts w:ascii="Arial Unicode MS" w:cs="Arial Unicode MS" w:hAnsi="Helvetica" w:eastAsia="Arial Unicode MS" w:hint="default"/>
+          <w:rtl w:val="0"/>
+          <w:lang w:val="de-DE"/>
+        </w:rPr>
+        <w:t>ü</w:t>
+      </w:r>
+      <w:r>
+        <w:rPr>
+          <w:rFonts w:ascii="Helvetica" w:cs="Arial Unicode MS" w:hAnsi="Arial Unicode MS" w:eastAsia="Arial Unicode MS"/>
+          <w:rtl w:val="0"/>
+          <w:lang w:val="de-DE"/>
+        </w:rPr>
+        <w:t>llt die Requirements 1, 2 und 4.</w:t>
       </w:r>
     </w:p>
     <w:p>
@@ -5274,7 +5661,7 @@
           <w:lang w:val="de-DE"/>
         </w:rPr>
       </w:pPr>
-      <w:bookmarkStart w:name="_Toc7" w:id="7"/>
+      <w:bookmarkStart w:name="_Toc8" w:id="8"/>
       <w:r>
         <w:rPr>
           <w:rFonts w:ascii="Cambria" w:cs="Cambria" w:hAnsi="Cambria" w:eastAsia="Cambria"/>
@@ -5297,9 +5684,9 @@
           <w:rtl w:val="0"/>
           <w:lang w:val="de-DE"/>
         </w:rPr>
-        <w:t>r neue Komponente</w:t>
-      </w:r>
-      <w:bookmarkEnd w:id="7"/>
+        <w:t>r die neue Komponente</w:t>
+      </w:r>
+      <w:bookmarkEnd w:id="8"/>
     </w:p>
     <w:p>
       <w:pPr>
@@ -5341,23 +5728,7 @@
           <w:rtl w:val="0"/>
           <w:lang w:val="de-DE"/>
         </w:rPr>
-        <w:t>Die neue Software-Komponente wird unabh</w:t>
-      </w:r>
-      <w:r>
-        <w:rPr>
-          <w:rFonts w:ascii="Arial Unicode MS" w:cs="Arial Unicode MS" w:hAnsi="Helvetica" w:eastAsia="Arial Unicode MS" w:hint="default"/>
-          <w:rtl w:val="0"/>
-          <w:lang w:val="de-DE"/>
-        </w:rPr>
-        <w:t>ä</w:t>
-      </w:r>
-      <w:r>
-        <w:rPr>
-          <w:rFonts w:ascii="Helvetica" w:cs="Arial Unicode MS" w:hAnsi="Arial Unicode MS" w:eastAsia="Arial Unicode MS"/>
-          <w:rtl w:val="0"/>
-          <w:lang w:val="de-DE"/>
-        </w:rPr>
-        <w:t>ngig von der Produktionsanlage mit den gegebenen Sensor-Logdaten per Unit-Test getestet.</w:t>
+        <w:t>entfallen.</w:t>
       </w:r>
     </w:p>
     <w:p>
@@ -5464,7 +5835,7 @@
           <w:rtl w:val="0"/>
           <w:lang w:val="de-DE"/>
         </w:rPr>
-        <w:t>henebenen (gem. Req. 2) Werte in den folgenden Wertebereichen:</w:t>
+        <w:t>henebenen Werte in den folgenden Wertebereichen:</w:t>
       </w:r>
     </w:p>
     <w:p>
@@ -5475,10 +5846,10 @@
           <w:numId w:val="14"/>
         </w:numPr>
         <w:tabs>
-          <w:tab w:val="num" w:pos="850"/>
+          <w:tab w:val="num" w:pos="964"/>
           <w:tab w:val="clear" w:pos="0"/>
         </w:tabs>
-        <w:ind w:left="850" w:hanging="567"/>
+        <w:ind w:left="964" w:hanging="567"/>
         <w:rPr>
           <w:rFonts w:ascii="Helvetica" w:cs="Helvetica" w:hAnsi="Helvetica" w:eastAsia="Helvetica"/>
           <w:b w:val="0"/>
@@ -5557,10 +5928,10 @@
           <w:numId w:val="14"/>
         </w:numPr>
         <w:tabs>
-          <w:tab w:val="num" w:pos="850"/>
+          <w:tab w:val="num" w:pos="964"/>
           <w:tab w:val="clear" w:pos="0"/>
         </w:tabs>
-        <w:ind w:left="850" w:hanging="567"/>
+        <w:ind w:left="964" w:hanging="567"/>
         <w:rPr>
           <w:rFonts w:ascii="Helvetica" w:cs="Helvetica" w:hAnsi="Helvetica" w:eastAsia="Helvetica"/>
           <w:b w:val="0"/>
@@ -5639,10 +6010,10 @@
           <w:numId w:val="14"/>
         </w:numPr>
         <w:tabs>
-          <w:tab w:val="num" w:pos="850"/>
+          <w:tab w:val="num" w:pos="964"/>
           <w:tab w:val="clear" w:pos="0"/>
         </w:tabs>
-        <w:ind w:left="850" w:hanging="567"/>
+        <w:ind w:left="964" w:hanging="567"/>
         <w:rPr>
           <w:rFonts w:ascii="Helvetica" w:cs="Helvetica" w:hAnsi="Helvetica" w:eastAsia="Helvetica"/>
           <w:b w:val="0"/>
@@ -5705,6 +6076,73 @@
           <w:lang w:val="de-DE"/>
         </w:rPr>
         <w:t xml:space="preserve"> 10</w:t>
+      </w:r>
+    </w:p>
+    <w:p>
+      <w:pPr>
+        <w:pStyle w:val="Text"/>
+        <w:numPr>
+          <w:ilvl w:val="1"/>
+          <w:numId w:val="14"/>
+        </w:numPr>
+        <w:tabs>
+          <w:tab w:val="num" w:pos="964"/>
+          <w:tab w:val="clear" w:pos="0"/>
+        </w:tabs>
+        <w:ind w:left="964" w:hanging="567"/>
+        <w:rPr>
+          <w:rFonts w:ascii="Helvetica" w:cs="Helvetica" w:hAnsi="Helvetica" w:eastAsia="Helvetica"/>
+          <w:b w:val="0"/>
+          <w:bCs w:val="0"/>
+          <w:i w:val="0"/>
+          <w:iCs w:val="0"/>
+          <w:caps w:val="0"/>
+          <w:smallCaps w:val="0"/>
+          <w:strike w:val="0"/>
+          <w:dstrike w:val="0"/>
+          <w:outline w:val="0"/>
+          <w:color w:val="000000"/>
+          <w:spacing w:val="0"/>
+          <w:kern w:val="0"/>
+          <w:position w:val="0"/>
+          <w:sz w:val="22"/>
+          <w:szCs w:val="22"/>
+          <w:u w:val="none"/>
+          <w:vertAlign w:val="baseline"/>
+          <w:rtl w:val="0"/>
+        </w:rPr>
+      </w:pPr>
+      <w:r>
+        <w:rPr>
+          <w:rFonts w:ascii="Helvetica" w:cs="Arial Unicode MS" w:hAnsi="Arial Unicode MS" w:eastAsia="Arial Unicode MS"/>
+          <w:rtl w:val="0"/>
+          <w:lang w:val="de-DE"/>
+        </w:rPr>
+        <w:t>A</w:t>
+      </w:r>
+      <w:r>
+        <w:rPr>
+          <w:rFonts w:ascii="Helvetica" w:cs="Arial Unicode MS" w:hAnsi="Arial Unicode MS" w:eastAsia="Arial Unicode MS"/>
+          <w:rtl w:val="0"/>
+          <w:lang w:val="de-DE"/>
+        </w:rPr>
+        <w:t>lle Werte, die nicht Req. 52.1, 52.2 oder 52.3 entsprechen, sich nicht zul</w:t>
+      </w:r>
+      <w:r>
+        <w:rPr>
+          <w:rFonts w:ascii="Arial Unicode MS" w:cs="Arial Unicode MS" w:hAnsi="Helvetica" w:eastAsia="Arial Unicode MS" w:hint="default"/>
+          <w:rtl w:val="0"/>
+          <w:lang w:val="de-DE"/>
+        </w:rPr>
+        <w:t>ä</w:t>
+      </w:r>
+      <w:r>
+        <w:rPr>
+          <w:rFonts w:ascii="Helvetica" w:cs="Arial Unicode MS" w:hAnsi="Arial Unicode MS" w:eastAsia="Arial Unicode MS"/>
+          <w:rtl w:val="0"/>
+          <w:lang w:val="de-DE"/>
+        </w:rPr>
+        <w:t>ssig.</w:t>
       </w:r>
     </w:p>
     <w:p>
@@ -5747,7 +6185,7 @@
           <w:rtl w:val="0"/>
           <w:lang w:val="de-DE"/>
         </w:rPr>
-        <w:t>Aus Req. 52 ergeben sich folgende H</w:t>
+        <w:t>Aus Req. 52 ergeben sich folgende Wechsel der H</w:t>
       </w:r>
       <w:r>
         <w:rPr>
@@ -5763,7 +6201,7 @@
           <w:rtl w:val="0"/>
           <w:lang w:val="de-DE"/>
         </w:rPr>
-        <w:t>henlinien f</w:t>
+        <w:t>henebenen f</w:t>
       </w:r>
       <w:r>
         <w:rPr>
@@ -5790,10 +6228,10 @@
           <w:numId w:val="14"/>
         </w:numPr>
         <w:tabs>
-          <w:tab w:val="num" w:pos="850"/>
+          <w:tab w:val="num" w:pos="964"/>
           <w:tab w:val="clear" w:pos="0"/>
         </w:tabs>
-        <w:ind w:left="850" w:hanging="567"/>
+        <w:ind w:left="964" w:hanging="567"/>
         <w:rPr>
           <w:rFonts w:ascii="Helvetica" w:cs="Helvetica" w:hAnsi="Helvetica" w:eastAsia="Helvetica"/>
           <w:b w:val="0"/>
@@ -5924,10 +6362,10 @@
           <w:numId w:val="14"/>
         </w:numPr>
         <w:tabs>
-          <w:tab w:val="num" w:pos="850"/>
+          <w:tab w:val="num" w:pos="964"/>
           <w:tab w:val="clear" w:pos="0"/>
         </w:tabs>
-        <w:ind w:left="850" w:hanging="567"/>
+        <w:ind w:left="964" w:hanging="567"/>
         <w:rPr>
           <w:rFonts w:ascii="Helvetica" w:cs="Helvetica" w:hAnsi="Helvetica" w:eastAsia="Helvetica"/>
           <w:b w:val="0"/>
@@ -6090,10 +6528,10 @@
           <w:numId w:val="14"/>
         </w:numPr>
         <w:tabs>
-          <w:tab w:val="num" w:pos="850"/>
+          <w:tab w:val="num" w:pos="964"/>
           <w:tab w:val="clear" w:pos="0"/>
         </w:tabs>
-        <w:ind w:left="850" w:hanging="567"/>
+        <w:ind w:left="964" w:hanging="567"/>
         <w:rPr>
           <w:rFonts w:ascii="Helvetica" w:cs="Helvetica" w:hAnsi="Helvetica" w:eastAsia="Helvetica"/>
           <w:b w:val="0"/>
@@ -6315,7 +6753,7 @@
           <w:lang w:val="de-DE"/>
         </w:rPr>
       </w:pPr>
-      <w:bookmarkStart w:name="_Toc8" w:id="8"/>
+      <w:bookmarkStart w:name="_Toc9" w:id="9"/>
       <w:r>
         <w:rPr>
           <w:rFonts w:ascii="Cambria" w:cs="Cambria" w:hAnsi="Cambria" w:eastAsia="Cambria"/>
@@ -6338,9 +6776,9 @@
           <w:rtl w:val="0"/>
           <w:lang w:val="de-DE"/>
         </w:rPr>
-        <w:t>r neue Komponente</w:t>
-      </w:r>
-      <w:bookmarkEnd w:id="8"/>
+        <w:t>r die neue Komponente</w:t>
+      </w:r>
+      <w:bookmarkEnd w:id="9"/>
     </w:p>
     <w:p>
       <w:pPr>
@@ -6459,6 +6897,7 @@
           <w:lang w:val="de-DE"/>
         </w:rPr>
         <w:t>erdem muss in dem Log-File der korrekte Fehlertyp ausgegeben werden, wenn das Teil einen Fehler aufweist.</w:t>
+        <w:br w:type="page"/>
       </w:r>
     </w:p>
     <w:p>
@@ -6478,7 +6917,7 @@
           <w:rtl w:val="0"/>
         </w:rPr>
       </w:pPr>
-      <w:bookmarkStart w:name="_Toc9" w:id="9"/>
+      <w:bookmarkStart w:name="_Toc10" w:id="10"/>
       <w:r>
         <w:rPr>
           <w:rFonts w:ascii="Times New Roman"/>
@@ -6487,7 +6926,7 @@
         </w:rPr>
         <w:t>Design</w:t>
       </w:r>
-      <w:bookmarkEnd w:id="9"/>
+      <w:bookmarkEnd w:id="10"/>
     </w:p>
     <w:p>
       <w:pPr>
@@ -6790,7 +7229,7 @@
           <w:lang w:val="de-DE"/>
         </w:rPr>
       </w:pPr>
-      <w:bookmarkStart w:name="_Toc10" w:id="10"/>
+      <w:bookmarkStart w:name="_Toc11" w:id="11"/>
       <w:r>
         <w:rPr>
           <w:rFonts w:ascii="Cambria" w:cs="Cambria" w:hAnsi="Cambria" w:eastAsia="Cambria"/>
@@ -6799,7 +7238,7 @@
         </w:rPr>
         <w:t>Integrationstests</w:t>
       </w:r>
-      <w:bookmarkEnd w:id="10"/>
+      <w:bookmarkEnd w:id="11"/>
     </w:p>
     <w:p>
       <w:pPr>
@@ -6868,7 +7307,7 @@
           <w:lang w:val="de-DE"/>
         </w:rPr>
       </w:pPr>
-      <w:bookmarkStart w:name="_Toc11" w:id="11"/>
+      <w:bookmarkStart w:name="_Toc12" w:id="12"/>
       <w:r>
         <w:rPr>
           <w:rFonts w:ascii="Cambria" w:cs="Cambria" w:hAnsi="Cambria" w:eastAsia="Cambria"/>
@@ -6877,7 +7316,7 @@
         </w:rPr>
         <w:t>Fazit</w:t>
       </w:r>
-      <w:bookmarkEnd w:id="11"/>
+      <w:bookmarkEnd w:id="12"/>
     </w:p>
     <w:p>
       <w:pPr>
@@ -6962,7 +7401,7 @@
           <w:lang w:val="de-DE"/>
         </w:rPr>
       </w:pPr>
-      <w:bookmarkStart w:name="_Toc12" w:id="12"/>
+      <w:bookmarkStart w:name="_Toc13" w:id="13"/>
       <w:r>
         <w:rPr>
           <w:rFonts w:ascii="Cambria" w:cs="Cambria" w:hAnsi="Cambria" w:eastAsia="Cambria"/>
@@ -6971,7 +7410,7 @@
         </w:rPr>
         <w:t>Anhang</w:t>
       </w:r>
-      <w:bookmarkEnd w:id="12"/>
+      <w:bookmarkEnd w:id="13"/>
     </w:p>
     <w:p>
       <w:pPr>
@@ -7046,7 +7485,7 @@
       <w:fldChar w:fldCharType="separate" w:fldLock="0"/>
     </w:r>
     <w:r>
-      <w:t>4</w:t>
+      <w:t>5</w:t>
     </w:r>
     <w:r>
       <w:rPr/>
@@ -7072,7 +7511,7 @@
       <w:fldChar w:fldCharType="separate" w:fldLock="0"/>
     </w:r>
     <w:r>
-      <w:t>4</w:t>
+      <w:t>5</w:t>
     </w:r>
     <w:r>
       <w:rPr/>
@@ -10023,7 +10462,7 @@
       <w:shd w:val="clear" w:color="auto" w:fill="auto"/>
       <w:tabs>
         <w:tab w:val="left" w:pos="1701"/>
-        <w:tab w:val="left" w:pos="3685"/>
+        <w:tab w:val="left" w:pos="3969"/>
       </w:tabs>
       <w:suppressAutoHyphens w:val="0"/>
       <w:bidi w:val="0"/>
@@ -10634,7 +11073,7 @@
           <a:buNone/>
           <a:tabLst>
             <a:tab pos="1079500" algn="l"/>
-            <a:tab pos="2336800" algn="l"/>
+            <a:tab pos="2514600" algn="l"/>
           </a:tabLst>
           <a:defRPr b="0" baseline="0" cap="none" i="0" spc="0" strike="noStrike" sz="1100" u="none" kumimoji="0" normalizeH="0">
             <a:ln>
@@ -11206,7 +11645,7 @@
           <a:buNone/>
           <a:tabLst>
             <a:tab pos="1079500" algn="l"/>
-            <a:tab pos="2336800" algn="l"/>
+            <a:tab pos="2514600" algn="l"/>
           </a:tabLst>
           <a:defRPr b="0" baseline="0" cap="none" i="0" spc="0" strike="noStrike" sz="1100" u="none" kumimoji="0" normalizeH="0">
             <a:ln>

</xml_diff>

<commit_message>
[DOC] Doku vervollständigt - bitte Korrekturlesen
Doku so weit vollständig, habe das Fazit noch einmal ausführlich
geschrieben.
Design und Analyse wurden erweitert.
Software-Tests habe ich noch einmal neu geschrieben, da es teilweise
nicht ganz richtig war/ nicht mit dem Code überein stimmte.
</commit_message>
<xml_diff>
--- a/SEP_Lab4_2.2 Dokumentation.docx
+++ b/SEP_Lab4_2.2 Dokumentation.docx
@@ -2272,12 +2272,16 @@
     </w:p>
     <w:p>
       <w:pPr>
-        <w:pStyle w:val="TOC 1"/>
+        <w:pStyle w:val="TOC 2"/>
         <w:numPr>
-          <w:ilvl w:val="0"/>
+          <w:ilvl w:val="1"/>
           <w:numId w:val="2"/>
         </w:numPr>
-        <w:ind w:left="339"/>
+        <w:tabs>
+          <w:tab w:val="num" w:pos="673"/>
+          <w:tab w:val="clear" w:pos="453"/>
+        </w:tabs>
+        <w:ind w:left="673"/>
         <w:rPr>
           <w:rFonts w:ascii="Calibri" w:cs="Calibri" w:hAnsi="Calibri" w:eastAsia="Calibri"/>
           <w:b w:val="0"/>
@@ -2324,7 +2328,7 @@
           <w:rtl w:val="0"/>
           <w:lang w:val="de-DE"/>
         </w:rPr>
-        <w:t>Fazit</w:t>
+        <w:t>Implementierung des Software-Tests</w:t>
         <w:tab/>
       </w:r>
       <w:r>
@@ -2455,12 +2459,16 @@
     </w:p>
     <w:p>
       <w:pPr>
-        <w:pStyle w:val="TOC 1"/>
+        <w:pStyle w:val="TOC 2"/>
         <w:numPr>
-          <w:ilvl w:val="0"/>
+          <w:ilvl w:val="1"/>
           <w:numId w:val="2"/>
         </w:numPr>
-        <w:ind w:left="339"/>
+        <w:tabs>
+          <w:tab w:val="num" w:pos="673"/>
+          <w:tab w:val="clear" w:pos="453"/>
+        </w:tabs>
+        <w:ind w:left="673"/>
         <w:rPr>
           <w:rFonts w:ascii="Calibri" w:cs="Calibri" w:hAnsi="Calibri" w:eastAsia="Calibri"/>
           <w:b w:val="0"/>
@@ -2507,7 +2515,7 @@
           <w:rtl w:val="0"/>
           <w:lang w:val="de-DE"/>
         </w:rPr>
-        <w:t>Anhang</w:t>
+        <w:t>Durchführung des Hardware-Tests</w:t>
         <w:tab/>
       </w:r>
       <w:r>
@@ -2638,6 +2646,372 @@
     </w:p>
     <w:p>
       <w:pPr>
+        <w:pStyle w:val="TOC 1"/>
+        <w:numPr>
+          <w:ilvl w:val="0"/>
+          <w:numId w:val="2"/>
+        </w:numPr>
+        <w:ind w:left="339"/>
+        <w:rPr>
+          <w:rFonts w:ascii="Calibri" w:cs="Calibri" w:hAnsi="Calibri" w:eastAsia="Calibri"/>
+          <w:b w:val="0"/>
+          <w:bCs w:val="0"/>
+          <w:i w:val="0"/>
+          <w:iCs w:val="0"/>
+          <w:caps w:val="0"/>
+          <w:smallCaps w:val="0"/>
+          <w:strike w:val="0"/>
+          <w:dstrike w:val="0"/>
+          <w:outline w:val="0"/>
+          <w:color w:val="000000"/>
+          <w:spacing w:val="0"/>
+          <w:kern w:val="0"/>
+          <w:position w:val="0"/>
+          <w:sz w:val="22"/>
+          <w:szCs w:val="22"/>
+          <w:u w:val="none" w:color="000000"/>
+          <w:vertAlign w:val="baseline"/>
+          <w:rtl w:val="0"/>
+          <w:lang w:val="de-DE"/>
+        </w:rPr>
+      </w:pPr>
+      <w:r>
+        <w:rPr>
+          <w:rFonts w:ascii="Calibri" w:cs="Calibri" w:hAnsi="Calibri" w:eastAsia="Calibri"/>
+          <w:b w:val="0"/>
+          <w:bCs w:val="0"/>
+          <w:i w:val="0"/>
+          <w:iCs w:val="0"/>
+          <w:caps w:val="0"/>
+          <w:smallCaps w:val="0"/>
+          <w:strike w:val="0"/>
+          <w:dstrike w:val="0"/>
+          <w:outline w:val="0"/>
+          <w:color w:val="000000"/>
+          <w:spacing w:val="0"/>
+          <w:kern w:val="0"/>
+          <w:position w:val="0"/>
+          <w:sz w:val="22"/>
+          <w:szCs w:val="22"/>
+          <w:u w:val="none" w:color="000000"/>
+          <w:vertAlign w:val="baseline"/>
+          <w:rtl w:val="0"/>
+          <w:lang w:val="de-DE"/>
+        </w:rPr>
+        <w:t>Fazit</w:t>
+        <w:tab/>
+      </w:r>
+      <w:r>
+        <w:rPr>
+          <w:rFonts w:ascii="Calibri" w:cs="Calibri" w:hAnsi="Calibri" w:eastAsia="Calibri"/>
+          <w:b w:val="0"/>
+          <w:bCs w:val="0"/>
+          <w:i w:val="0"/>
+          <w:iCs w:val="0"/>
+          <w:caps w:val="0"/>
+          <w:smallCaps w:val="0"/>
+          <w:strike w:val="0"/>
+          <w:dstrike w:val="0"/>
+          <w:outline w:val="0"/>
+          <w:color w:val="000000"/>
+          <w:spacing w:val="0"/>
+          <w:kern w:val="0"/>
+          <w:position w:val="0"/>
+          <w:sz w:val="22"/>
+          <w:szCs w:val="22"/>
+          <w:u w:val="none" w:color="000000"/>
+          <w:vertAlign w:val="baseline"/>
+          <w:rtl w:val="0"/>
+          <w:lang w:val="de-DE"/>
+        </w:rPr>
+        <w:fldChar w:fldCharType="begin" w:fldLock="0"/>
+      </w:r>
+      <w:r>
+        <w:rPr>
+          <w:rFonts w:ascii="Calibri" w:cs="Calibri" w:hAnsi="Calibri" w:eastAsia="Calibri"/>
+          <w:b w:val="0"/>
+          <w:bCs w:val="0"/>
+          <w:i w:val="0"/>
+          <w:iCs w:val="0"/>
+          <w:caps w:val="0"/>
+          <w:smallCaps w:val="0"/>
+          <w:strike w:val="0"/>
+          <w:dstrike w:val="0"/>
+          <w:outline w:val="0"/>
+          <w:color w:val="000000"/>
+          <w:spacing w:val="0"/>
+          <w:kern w:val="0"/>
+          <w:position w:val="0"/>
+          <w:sz w:val="22"/>
+          <w:szCs w:val="22"/>
+          <w:u w:val="none" w:color="000000"/>
+          <w:vertAlign w:val="baseline"/>
+          <w:rtl w:val="0"/>
+          <w:lang w:val="de-DE"/>
+        </w:rPr>
+        <w:t xml:space="preserve"> PAGEREF _Toc14 \h </w:t>
+      </w:r>
+      <w:r>
+        <w:rPr>
+          <w:rFonts w:ascii="Calibri" w:cs="Calibri" w:hAnsi="Calibri" w:eastAsia="Calibri"/>
+          <w:b w:val="0"/>
+          <w:bCs w:val="0"/>
+          <w:i w:val="0"/>
+          <w:iCs w:val="0"/>
+          <w:caps w:val="0"/>
+          <w:smallCaps w:val="0"/>
+          <w:strike w:val="0"/>
+          <w:dstrike w:val="0"/>
+          <w:outline w:val="0"/>
+          <w:color w:val="000000"/>
+          <w:spacing w:val="0"/>
+          <w:kern w:val="0"/>
+          <w:position w:val="0"/>
+          <w:sz w:val="22"/>
+          <w:szCs w:val="22"/>
+          <w:u w:val="none" w:color="000000"/>
+          <w:vertAlign w:val="baseline"/>
+          <w:rtl w:val="0"/>
+          <w:lang w:val="de-DE"/>
+        </w:rPr>
+        <w:fldChar w:fldCharType="separate" w:fldLock="0"/>
+      </w:r>
+      <w:r>
+        <w:rPr>
+          <w:rFonts w:ascii="Calibri" w:cs="Calibri" w:hAnsi="Calibri" w:eastAsia="Calibri"/>
+          <w:b w:val="0"/>
+          <w:bCs w:val="0"/>
+          <w:i w:val="0"/>
+          <w:iCs w:val="0"/>
+          <w:caps w:val="0"/>
+          <w:smallCaps w:val="0"/>
+          <w:strike w:val="0"/>
+          <w:dstrike w:val="0"/>
+          <w:outline w:val="0"/>
+          <w:color w:val="000000"/>
+          <w:spacing w:val="0"/>
+          <w:kern w:val="0"/>
+          <w:position w:val="0"/>
+          <w:sz w:val="22"/>
+          <w:szCs w:val="22"/>
+          <w:u w:val="none" w:color="000000"/>
+          <w:vertAlign w:val="baseline"/>
+          <w:rtl w:val="0"/>
+          <w:lang w:val="de-DE"/>
+        </w:rPr>
+        <w:t>6</w:t>
+      </w:r>
+      <w:r>
+        <w:rPr>
+          <w:rFonts w:ascii="Calibri" w:cs="Calibri" w:hAnsi="Calibri" w:eastAsia="Calibri"/>
+          <w:b w:val="0"/>
+          <w:bCs w:val="0"/>
+          <w:i w:val="0"/>
+          <w:iCs w:val="0"/>
+          <w:caps w:val="0"/>
+          <w:smallCaps w:val="0"/>
+          <w:strike w:val="0"/>
+          <w:dstrike w:val="0"/>
+          <w:outline w:val="0"/>
+          <w:color w:val="000000"/>
+          <w:spacing w:val="0"/>
+          <w:kern w:val="0"/>
+          <w:position w:val="0"/>
+          <w:sz w:val="22"/>
+          <w:szCs w:val="22"/>
+          <w:u w:val="none" w:color="000000"/>
+          <w:vertAlign w:val="baseline"/>
+          <w:rtl w:val="0"/>
+          <w:lang w:val="de-DE"/>
+        </w:rPr>
+        <w:fldChar w:fldCharType="end" w:fldLock="0"/>
+      </w:r>
+    </w:p>
+    <w:p>
+      <w:pPr>
+        <w:pStyle w:val="TOC 1"/>
+        <w:numPr>
+          <w:ilvl w:val="0"/>
+          <w:numId w:val="2"/>
+        </w:numPr>
+        <w:ind w:left="339"/>
+        <w:rPr>
+          <w:rFonts w:ascii="Calibri" w:cs="Calibri" w:hAnsi="Calibri" w:eastAsia="Calibri"/>
+          <w:b w:val="0"/>
+          <w:bCs w:val="0"/>
+          <w:i w:val="0"/>
+          <w:iCs w:val="0"/>
+          <w:caps w:val="0"/>
+          <w:smallCaps w:val="0"/>
+          <w:strike w:val="0"/>
+          <w:dstrike w:val="0"/>
+          <w:outline w:val="0"/>
+          <w:color w:val="000000"/>
+          <w:spacing w:val="0"/>
+          <w:kern w:val="0"/>
+          <w:position w:val="0"/>
+          <w:sz w:val="22"/>
+          <w:szCs w:val="22"/>
+          <w:u w:val="none" w:color="000000"/>
+          <w:vertAlign w:val="baseline"/>
+          <w:rtl w:val="0"/>
+          <w:lang w:val="de-DE"/>
+        </w:rPr>
+      </w:pPr>
+      <w:r>
+        <w:rPr>
+          <w:rFonts w:ascii="Calibri" w:cs="Calibri" w:hAnsi="Calibri" w:eastAsia="Calibri"/>
+          <w:b w:val="0"/>
+          <w:bCs w:val="0"/>
+          <w:i w:val="0"/>
+          <w:iCs w:val="0"/>
+          <w:caps w:val="0"/>
+          <w:smallCaps w:val="0"/>
+          <w:strike w:val="0"/>
+          <w:dstrike w:val="0"/>
+          <w:outline w:val="0"/>
+          <w:color w:val="000000"/>
+          <w:spacing w:val="0"/>
+          <w:kern w:val="0"/>
+          <w:position w:val="0"/>
+          <w:sz w:val="22"/>
+          <w:szCs w:val="22"/>
+          <w:u w:val="none" w:color="000000"/>
+          <w:vertAlign w:val="baseline"/>
+          <w:rtl w:val="0"/>
+          <w:lang w:val="de-DE"/>
+        </w:rPr>
+        <w:t>Anhang</w:t>
+        <w:tab/>
+      </w:r>
+      <w:r>
+        <w:rPr>
+          <w:rFonts w:ascii="Calibri" w:cs="Calibri" w:hAnsi="Calibri" w:eastAsia="Calibri"/>
+          <w:b w:val="0"/>
+          <w:bCs w:val="0"/>
+          <w:i w:val="0"/>
+          <w:iCs w:val="0"/>
+          <w:caps w:val="0"/>
+          <w:smallCaps w:val="0"/>
+          <w:strike w:val="0"/>
+          <w:dstrike w:val="0"/>
+          <w:outline w:val="0"/>
+          <w:color w:val="000000"/>
+          <w:spacing w:val="0"/>
+          <w:kern w:val="0"/>
+          <w:position w:val="0"/>
+          <w:sz w:val="22"/>
+          <w:szCs w:val="22"/>
+          <w:u w:val="none" w:color="000000"/>
+          <w:vertAlign w:val="baseline"/>
+          <w:rtl w:val="0"/>
+          <w:lang w:val="de-DE"/>
+        </w:rPr>
+        <w:fldChar w:fldCharType="begin" w:fldLock="0"/>
+      </w:r>
+      <w:r>
+        <w:rPr>
+          <w:rFonts w:ascii="Calibri" w:cs="Calibri" w:hAnsi="Calibri" w:eastAsia="Calibri"/>
+          <w:b w:val="0"/>
+          <w:bCs w:val="0"/>
+          <w:i w:val="0"/>
+          <w:iCs w:val="0"/>
+          <w:caps w:val="0"/>
+          <w:smallCaps w:val="0"/>
+          <w:strike w:val="0"/>
+          <w:dstrike w:val="0"/>
+          <w:outline w:val="0"/>
+          <w:color w:val="000000"/>
+          <w:spacing w:val="0"/>
+          <w:kern w:val="0"/>
+          <w:position w:val="0"/>
+          <w:sz w:val="22"/>
+          <w:szCs w:val="22"/>
+          <w:u w:val="none" w:color="000000"/>
+          <w:vertAlign w:val="baseline"/>
+          <w:rtl w:val="0"/>
+          <w:lang w:val="de-DE"/>
+        </w:rPr>
+        <w:t xml:space="preserve"> PAGEREF _Toc15 \h </w:t>
+      </w:r>
+      <w:r>
+        <w:rPr>
+          <w:rFonts w:ascii="Calibri" w:cs="Calibri" w:hAnsi="Calibri" w:eastAsia="Calibri"/>
+          <w:b w:val="0"/>
+          <w:bCs w:val="0"/>
+          <w:i w:val="0"/>
+          <w:iCs w:val="0"/>
+          <w:caps w:val="0"/>
+          <w:smallCaps w:val="0"/>
+          <w:strike w:val="0"/>
+          <w:dstrike w:val="0"/>
+          <w:outline w:val="0"/>
+          <w:color w:val="000000"/>
+          <w:spacing w:val="0"/>
+          <w:kern w:val="0"/>
+          <w:position w:val="0"/>
+          <w:sz w:val="22"/>
+          <w:szCs w:val="22"/>
+          <w:u w:val="none" w:color="000000"/>
+          <w:vertAlign w:val="baseline"/>
+          <w:rtl w:val="0"/>
+          <w:lang w:val="de-DE"/>
+        </w:rPr>
+        <w:fldChar w:fldCharType="separate" w:fldLock="0"/>
+      </w:r>
+      <w:r>
+        <w:rPr>
+          <w:rFonts w:ascii="Calibri" w:cs="Calibri" w:hAnsi="Calibri" w:eastAsia="Calibri"/>
+          <w:b w:val="0"/>
+          <w:bCs w:val="0"/>
+          <w:i w:val="0"/>
+          <w:iCs w:val="0"/>
+          <w:caps w:val="0"/>
+          <w:smallCaps w:val="0"/>
+          <w:strike w:val="0"/>
+          <w:dstrike w:val="0"/>
+          <w:outline w:val="0"/>
+          <w:color w:val="000000"/>
+          <w:spacing w:val="0"/>
+          <w:kern w:val="0"/>
+          <w:position w:val="0"/>
+          <w:sz w:val="22"/>
+          <w:szCs w:val="22"/>
+          <w:u w:val="none" w:color="000000"/>
+          <w:vertAlign w:val="baseline"/>
+          <w:rtl w:val="0"/>
+          <w:lang w:val="de-DE"/>
+        </w:rPr>
+        <w:t>6</w:t>
+      </w:r>
+      <w:r>
+        <w:rPr>
+          <w:rFonts w:ascii="Calibri" w:cs="Calibri" w:hAnsi="Calibri" w:eastAsia="Calibri"/>
+          <w:b w:val="0"/>
+          <w:bCs w:val="0"/>
+          <w:i w:val="0"/>
+          <w:iCs w:val="0"/>
+          <w:caps w:val="0"/>
+          <w:smallCaps w:val="0"/>
+          <w:strike w:val="0"/>
+          <w:dstrike w:val="0"/>
+          <w:outline w:val="0"/>
+          <w:color w:val="000000"/>
+          <w:spacing w:val="0"/>
+          <w:kern w:val="0"/>
+          <w:position w:val="0"/>
+          <w:sz w:val="22"/>
+          <w:szCs w:val="22"/>
+          <w:u w:val="none" w:color="000000"/>
+          <w:vertAlign w:val="baseline"/>
+          <w:rtl w:val="0"/>
+          <w:lang w:val="de-DE"/>
+        </w:rPr>
+        <w:fldChar w:fldCharType="end" w:fldLock="0"/>
+      </w:r>
+    </w:p>
+    <w:p>
+      <w:pPr>
         <w:pStyle w:val="Normal"/>
         <w:rPr>
           <w:rFonts w:ascii="Calibri" w:cs="Calibri" w:hAnsi="Calibri" w:eastAsia="Calibri"/>
@@ -2663,6 +3037,7 @@
           <w:tab w:val="num" w:pos="432"/>
           <w:tab w:val="clear" w:pos="0"/>
         </w:tabs>
+        <w:spacing w:before="400"/>
         <w:ind w:left="432" w:hanging="432"/>
         <w:rPr>
           <w:position w:val="0"/>
@@ -2691,6 +3066,7 @@
           <w:tab w:val="num" w:pos="576"/>
           <w:tab w:val="clear" w:pos="0"/>
         </w:tabs>
+        <w:spacing w:before="60"/>
         <w:ind w:left="576" w:hanging="576"/>
         <w:rPr>
           <w:position w:val="0"/>
@@ -3223,14 +3599,32 @@
         </w:tabs>
         <w:ind w:left="576" w:hanging="576"/>
         <w:rPr>
-          <w:position w:val="0"/>
-          <w:rtl w:val="0"/>
+          <w:rFonts w:ascii="Cambria" w:cs="Cambria" w:hAnsi="Cambria" w:eastAsia="Cambria"/>
+          <w:b w:val="1"/>
+          <w:bCs w:val="1"/>
+          <w:i w:val="0"/>
+          <w:iCs w:val="0"/>
+          <w:caps w:val="0"/>
+          <w:smallCaps w:val="0"/>
+          <w:strike w:val="0"/>
+          <w:dstrike w:val="0"/>
+          <w:outline w:val="0"/>
+          <w:color w:val="4f81bd"/>
+          <w:spacing w:val="0"/>
+          <w:kern w:val="0"/>
+          <w:position w:val="0"/>
+          <w:sz w:val="26"/>
+          <w:szCs w:val="26"/>
+          <w:u w:val="none" w:color="4f81bd"/>
+          <w:vertAlign w:val="baseline"/>
+          <w:rtl w:val="0"/>
+          <w:lang w:val="de-DE"/>
         </w:rPr>
       </w:pPr>
       <w:bookmarkStart w:name="_Toc2" w:id="2"/>
       <w:r>
         <w:rPr>
-          <w:rFonts w:ascii="Times New Roman"/>
+          <w:rFonts w:ascii="Cambria" w:cs="Cambria" w:hAnsi="Cambria" w:eastAsia="Cambria"/>
           <w:rtl w:val="0"/>
           <w:lang w:val="de-DE"/>
         </w:rPr>
@@ -3453,7 +3847,7 @@
           <w:shd w:val="clear" w:color="auto" w:fill="auto"/>
         </w:tblPrEx>
         <w:trPr>
-          <w:trHeight w:val="250" w:hRule="atLeast"/>
+          <w:trHeight w:val="270" w:hRule="atLeast"/>
         </w:trPr>
         <w:tc>
           <w:tcPr>
@@ -3475,8 +3869,7 @@
           </w:tcPr>
           <w:p>
             <w:pPr>
-              <w:pStyle w:val="Tabellenstil 2"/>
-              <w:bidi w:val="0"/>
+              <w:pStyle w:val="Text"/>
             </w:pPr>
             <w:r>
               <w:rPr>
@@ -3507,8 +3900,7 @@
           </w:tcPr>
           <w:p>
             <w:pPr>
-              <w:pStyle w:val="Tabellenstil 2"/>
-              <w:bidi w:val="0"/>
+              <w:pStyle w:val="Text"/>
             </w:pPr>
             <w:r>
               <w:rPr>
@@ -3539,8 +3931,7 @@
           </w:tcPr>
           <w:p>
             <w:pPr>
-              <w:pStyle w:val="Tabellenstil 2"/>
-              <w:bidi w:val="0"/>
+              <w:pStyle w:val="Text"/>
             </w:pPr>
             <w:r>
               <w:rPr>
@@ -3571,8 +3962,7 @@
           </w:tcPr>
           <w:p>
             <w:pPr>
-              <w:pStyle w:val="Tabellenstil 2"/>
-              <w:bidi w:val="0"/>
+              <w:pStyle w:val="Text"/>
             </w:pPr>
             <w:r>
               <w:rPr>
@@ -4172,7 +4562,18 @@
             </w:tcMar>
             <w:vAlign w:val="top"/>
           </w:tcPr>
-          <w:p/>
+          <w:p>
+            <w:pPr>
+              <w:pStyle w:val="Text"/>
+            </w:pPr>
+            <w:r>
+              <w:rPr>
+                <w:rFonts w:ascii="Helvetica" w:cs="Arial Unicode MS" w:hAnsi="Arial Unicode MS" w:eastAsia="Arial Unicode MS"/>
+                <w:rtl w:val="0"/>
+              </w:rPr>
+              <w:t>1.0</w:t>
+            </w:r>
+          </w:p>
         </w:tc>
         <w:tc>
           <w:tcPr>
@@ -4232,7 +4633,18 @@
             </w:tcMar>
             <w:vAlign w:val="top"/>
           </w:tcPr>
-          <w:p/>
+          <w:p>
+            <w:pPr>
+              <w:pStyle w:val="Text"/>
+            </w:pPr>
+            <w:r>
+              <w:rPr>
+                <w:rFonts w:ascii="Helvetica" w:cs="Arial Unicode MS" w:hAnsi="Arial Unicode MS" w:eastAsia="Arial Unicode MS"/>
+                <w:rtl w:val="0"/>
+              </w:rPr>
+              <w:t>Tests erfolgreich, Entwicklung abgeschlossen</w:t>
+            </w:r>
+          </w:p>
         </w:tc>
       </w:tr>
     </w:tbl>
@@ -4290,14 +4702,32 @@
         </w:tabs>
         <w:ind w:left="432" w:hanging="432"/>
         <w:rPr>
-          <w:position w:val="0"/>
-          <w:rtl w:val="0"/>
+          <w:rFonts w:ascii="Cambria" w:cs="Cambria" w:hAnsi="Cambria" w:eastAsia="Cambria"/>
+          <w:b w:val="1"/>
+          <w:bCs w:val="1"/>
+          <w:i w:val="0"/>
+          <w:iCs w:val="0"/>
+          <w:caps w:val="0"/>
+          <w:smallCaps w:val="0"/>
+          <w:strike w:val="0"/>
+          <w:dstrike w:val="0"/>
+          <w:outline w:val="0"/>
+          <w:color w:val="365f91"/>
+          <w:spacing w:val="0"/>
+          <w:kern w:val="0"/>
+          <w:position w:val="0"/>
+          <w:sz w:val="28"/>
+          <w:szCs w:val="28"/>
+          <w:u w:val="none" w:color="365f91"/>
+          <w:vertAlign w:val="baseline"/>
+          <w:rtl w:val="0"/>
+          <w:lang w:val="de-DE"/>
         </w:rPr>
       </w:pPr>
       <w:bookmarkStart w:name="_Toc3" w:id="3"/>
       <w:r>
         <w:rPr>
-          <w:rFonts w:ascii="Times New Roman"/>
+          <w:rFonts w:ascii="Cambria" w:cs="Cambria" w:hAnsi="Cambria" w:eastAsia="Cambria"/>
           <w:rtl w:val="0"/>
           <w:lang w:val="de-DE"/>
         </w:rPr>
@@ -4500,6 +4930,9 @@
     <w:p>
       <w:pPr>
         <w:pStyle w:val="Text"/>
+        <w:rPr>
+          <w:rtl w:val="0"/>
+        </w:rPr>
       </w:pPr>
       <w:r>
         <w:rPr>
@@ -4540,6 +4973,65 @@
           <w:lang w:val="de-DE"/>
         </w:rPr>
         <w:t>hendaten die verschiedenen Baufehler erkannt werden.</w:t>
+      </w:r>
+      <w:r>
+        <w:rPr>
+          <w:rtl w:val="0"/>
+        </w:rPr>
+        <w:br w:type="textWrapping"/>
+      </w:r>
+      <w:r>
+        <w:rPr>
+          <w:rFonts w:ascii="Helvetica" w:cs="Arial Unicode MS" w:hAnsi="Arial Unicode MS" w:eastAsia="Arial Unicode MS"/>
+          <w:rtl w:val="0"/>
+          <w:lang w:val="de-DE"/>
+        </w:rPr>
+        <w:t>Das Erkennen der Bauteiltypen wurde mit einem Zustandsautomaten gel</w:t>
+      </w:r>
+      <w:r>
+        <w:rPr>
+          <w:rFonts w:ascii="Arial Unicode MS" w:cs="Arial Unicode MS" w:hAnsi="Helvetica" w:eastAsia="Arial Unicode MS" w:hint="default"/>
+          <w:rtl w:val="0"/>
+          <w:lang w:val="de-DE"/>
+        </w:rPr>
+        <w:t>ö</w:t>
+      </w:r>
+      <w:r>
+        <w:rPr>
+          <w:rFonts w:ascii="Helvetica" w:cs="Arial Unicode MS" w:hAnsi="Arial Unicode MS" w:eastAsia="Arial Unicode MS"/>
+          <w:rtl w:val="0"/>
+          <w:lang w:val="de-DE"/>
+        </w:rPr>
+        <w:t>st, der parallel zum bestehenden Zustandsautomaten des Systems l</w:t>
+      </w:r>
+      <w:r>
+        <w:rPr>
+          <w:rFonts w:ascii="Arial Unicode MS" w:cs="Arial Unicode MS" w:hAnsi="Helvetica" w:eastAsia="Arial Unicode MS" w:hint="default"/>
+          <w:rtl w:val="0"/>
+          <w:lang w:val="de-DE"/>
+        </w:rPr>
+        <w:t>ä</w:t>
+      </w:r>
+      <w:r>
+        <w:rPr>
+          <w:rFonts w:ascii="Helvetica" w:cs="Arial Unicode MS" w:hAnsi="Arial Unicode MS" w:eastAsia="Arial Unicode MS"/>
+          <w:rtl w:val="0"/>
+          <w:lang w:val="de-DE"/>
+        </w:rPr>
+        <w:t>uft.</w:t>
+      </w:r>
+    </w:p>
+    <w:p>
+      <w:pPr>
+        <w:pStyle w:val="Text"/>
+      </w:pPr>
+      <w:r>
+        <w:rPr>
+          <w:rFonts w:ascii="Helvetica" w:cs="Arial Unicode MS" w:hAnsi="Arial Unicode MS" w:eastAsia="Arial Unicode MS"/>
+          <w:rtl w:val="0"/>
+          <w:lang w:val="de-DE"/>
+        </w:rPr>
+        <w:t>Die neue Komponente wurde dann zuerst mit einem Unit Test in Software getestet, bevor die gesamte Anlage getestet werden sollte.</w:t>
       </w:r>
     </w:p>
     <w:p>
@@ -4599,7 +5091,7 @@
           <w:tab w:val="num" w:pos="535"/>
           <w:tab w:val="clear" w:pos="0"/>
         </w:tabs>
-        <w:ind w:left="1111" w:hanging="1111"/>
+        <w:ind w:left="535" w:hanging="535"/>
         <w:rPr>
           <w:rFonts w:ascii="Cambria" w:cs="Cambria" w:hAnsi="Cambria" w:eastAsia="Cambria"/>
           <w:b w:val="1"/>
@@ -4720,7 +5212,7 @@
           <w:tab w:val="num" w:pos="535"/>
           <w:tab w:val="clear" w:pos="0"/>
         </w:tabs>
-        <w:ind w:left="1111" w:hanging="1111"/>
+        <w:ind w:left="535" w:hanging="535"/>
         <w:rPr>
           <w:rFonts w:ascii="Cambria" w:cs="Cambria" w:hAnsi="Cambria" w:eastAsia="Cambria"/>
           <w:b w:val="1"/>
@@ -5373,7 +5865,7 @@
           <w:tab w:val="num" w:pos="535"/>
           <w:tab w:val="clear" w:pos="0"/>
         </w:tabs>
-        <w:ind w:left="1111" w:hanging="1111"/>
+        <w:ind w:left="535" w:hanging="535"/>
         <w:rPr>
           <w:rFonts w:ascii="Cambria" w:cs="Cambria" w:hAnsi="Cambria" w:eastAsia="Cambria"/>
           <w:b w:val="1"/>
@@ -5637,7 +6129,7 @@
           <w:tab w:val="num" w:pos="535"/>
           <w:tab w:val="clear" w:pos="0"/>
         </w:tabs>
-        <w:ind w:left="1111" w:hanging="1111"/>
+        <w:ind w:left="535" w:hanging="535"/>
         <w:rPr>
           <w:rFonts w:ascii="Cambria" w:cs="Cambria" w:hAnsi="Cambria" w:eastAsia="Cambria"/>
           <w:b w:val="1"/>
@@ -6729,7 +7221,7 @@
           <w:tab w:val="num" w:pos="535"/>
           <w:tab w:val="clear" w:pos="0"/>
         </w:tabs>
-        <w:ind w:left="1111" w:hanging="1111"/>
+        <w:ind w:left="535" w:hanging="535"/>
         <w:rPr>
           <w:rFonts w:ascii="Cambria" w:cs="Cambria" w:hAnsi="Cambria" w:eastAsia="Cambria"/>
           <w:b w:val="1"/>
@@ -6941,7 +7433,7 @@
           <w:rtl w:val="0"/>
           <w:lang w:val="de-DE"/>
         </w:rPr>
-        <w:t xml:space="preserve">Wir habe zuerst ein Klassendiagramm aus dem vorliegenden Code erstellt. Dieses hat uns erst einmal einen </w:t>
+        <w:t xml:space="preserve">Zuerst wurde ein Klassendiagramm aus dem vorliegenden Code erstellt, damit man erst einmal einen </w:t>
       </w:r>
       <w:r>
         <w:rPr>
@@ -6973,7 +7465,23 @@
           <w:rtl w:val="0"/>
           <w:lang w:val="de-DE"/>
         </w:rPr>
-        <w:t>ber die verschiedenen Komponenten des Software verschafft. Welche Klassen gibt es, welche Methoden haben diese, welche Interfaces gibt es und welche Klasse benutzt diese. Alle diese Fragen lassen sich sehr gut aus dem Klassendiagramm ablesen.</w:t>
+        <w:t>ber die verschiedenen Komponenten des Software erh</w:t>
+      </w:r>
+      <w:r>
+        <w:rPr>
+          <w:rFonts w:ascii="Arial Unicode MS" w:cs="Arial Unicode MS" w:hAnsi="Helvetica" w:eastAsia="Arial Unicode MS" w:hint="default"/>
+          <w:rtl w:val="0"/>
+          <w:lang w:val="de-DE"/>
+        </w:rPr>
+        <w:t>ä</w:t>
+      </w:r>
+      <w:r>
+        <w:rPr>
+          <w:rFonts w:ascii="Helvetica" w:cs="Arial Unicode MS" w:hAnsi="Arial Unicode MS" w:eastAsia="Arial Unicode MS"/>
+          <w:rtl w:val="0"/>
+          <w:lang w:val="de-DE"/>
+        </w:rPr>
+        <w:t>lt. Welche Klassen gibt es, welche Methoden haben diese, welche Interfaces gibt es und welche Klasse benutzt diese. Alle diese Fragen lassen sich sehr gut aus dem Klassendiagramm ablesen.</w:t>
       </w:r>
       <w:r>
         <w:rPr>
@@ -7177,7 +7685,7 @@
           <w:rtl w:val="0"/>
           <w:lang w:val="de-DE"/>
         </w:rPr>
-        <w:t>r Transitions und States, wie im Code verwendet. Somit kann schnell eine Verbindung zwischen Code und Diagramm hergestellt werden. Den neuen Teil haben wir hingegen von den Begrifflichkeit allgemeiner gehalten, da dieser noch keine exakte Implementierung vorgeben soll.</w:t>
+        <w:t>r Transitions und States, wie im Code verwendet. Somit kann schnell eine Verbindung zwischen Code und Diagramm hergestellt werden. Den neuen Teil haben wir hingegen von den Begrifflichkeit allgemeiner gehalten, da dieser noch keine exakte Implementierung vorgeben soll. Bei der Implementierung wurden alle Diagramme jedoch auf den aktuellen Stand angepasst.</w:t>
       </w:r>
     </w:p>
     <w:p>
@@ -7242,22 +7750,251 @@
     </w:p>
     <w:p>
       <w:pPr>
-        <w:pStyle w:val="Hinweistext"/>
-        <w:rPr>
-          <w:rtl w:val="0"/>
+        <w:pStyle w:val="heading 2"/>
+        <w:numPr>
+          <w:ilvl w:val="1"/>
+          <w:numId w:val="5"/>
+        </w:numPr>
+        <w:tabs>
+          <w:tab w:val="num" w:pos="535"/>
+          <w:tab w:val="clear" w:pos="0"/>
+        </w:tabs>
+        <w:ind w:left="535" w:hanging="535"/>
+        <w:rPr>
+          <w:rFonts w:ascii="Cambria" w:cs="Cambria" w:hAnsi="Cambria" w:eastAsia="Cambria"/>
+          <w:b w:val="1"/>
+          <w:bCs w:val="1"/>
+          <w:i w:val="0"/>
+          <w:iCs w:val="0"/>
+          <w:caps w:val="0"/>
+          <w:smallCaps w:val="0"/>
+          <w:strike w:val="0"/>
+          <w:dstrike w:val="0"/>
+          <w:outline w:val="0"/>
+          <w:color w:val="4f81bd"/>
+          <w:spacing w:val="0"/>
+          <w:kern w:val="0"/>
+          <w:position w:val="0"/>
+          <w:sz w:val="26"/>
+          <w:szCs w:val="26"/>
+          <w:u w:val="none" w:color="4f81bd"/>
+          <w:vertAlign w:val="baseline"/>
+          <w:rtl w:val="0"/>
+          <w:lang w:val="de-DE"/>
         </w:rPr>
       </w:pPr>
-      <w:r>
-        <w:rPr>
-          <w:rFonts w:ascii="Calibri" w:cs="Calibri" w:hAnsi="Calibri" w:eastAsia="Calibri"/>
-          <w:rtl w:val="0"/>
-          <w:lang w:val="de-DE"/>
-        </w:rPr>
-        <w:t>&lt;Wie haben Sie die modifizierten Teile / vollst</w:t>
-      </w:r>
-      <w:r>
-        <w:rPr>
-          <w:rFonts w:ascii="Calibri" w:cs="Calibri" w:hAnsi="Calibri" w:eastAsia="Calibri"/>
+      <w:bookmarkStart w:name="_Toc12" w:id="12"/>
+      <w:r>
+        <w:rPr>
+          <w:rFonts w:ascii="Cambria" w:cs="Cambria" w:hAnsi="Cambria" w:eastAsia="Cambria"/>
+          <w:rtl w:val="0"/>
+        </w:rPr>
+        <w:t>Implementierung des Software-Tests</w:t>
+      </w:r>
+      <w:bookmarkEnd w:id="12"/>
+    </w:p>
+    <w:p>
+      <w:pPr>
+        <w:pStyle w:val="Text"/>
+        <w:rPr>
+          <w:rtl w:val="0"/>
+        </w:rPr>
+      </w:pPr>
+      <w:r>
+        <w:rPr>
+          <w:rFonts w:ascii="Helvetica" w:cs="Arial Unicode MS" w:hAnsi="Arial Unicode MS" w:eastAsia="Arial Unicode MS"/>
+          <w:rtl w:val="0"/>
+          <w:lang w:val="de-DE"/>
+        </w:rPr>
+        <w:t>F</w:t>
+      </w:r>
+      <w:r>
+        <w:rPr>
+          <w:rFonts w:ascii="Arial Unicode MS" w:cs="Arial Unicode MS" w:hAnsi="Helvetica" w:eastAsia="Arial Unicode MS" w:hint="default"/>
+          <w:rtl w:val="0"/>
+          <w:lang w:val="de-DE"/>
+        </w:rPr>
+        <w:t>ü</w:t>
+      </w:r>
+      <w:r>
+        <w:rPr>
+          <w:rFonts w:ascii="Helvetica" w:cs="Arial Unicode MS" w:hAnsi="Arial Unicode MS" w:eastAsia="Arial Unicode MS"/>
+          <w:rtl w:val="0"/>
+          <w:lang w:val="de-DE"/>
+        </w:rPr>
+        <w:t>r die Erf</w:t>
+      </w:r>
+      <w:r>
+        <w:rPr>
+          <w:rFonts w:ascii="Arial Unicode MS" w:cs="Arial Unicode MS" w:hAnsi="Helvetica" w:eastAsia="Arial Unicode MS" w:hint="default"/>
+          <w:rtl w:val="0"/>
+          <w:lang w:val="de-DE"/>
+        </w:rPr>
+        <w:t>ü</w:t>
+      </w:r>
+      <w:r>
+        <w:rPr>
+          <w:rFonts w:ascii="Helvetica" w:cs="Arial Unicode MS" w:hAnsi="Arial Unicode MS" w:eastAsia="Arial Unicode MS"/>
+          <w:rtl w:val="0"/>
+          <w:lang w:val="de-DE"/>
+        </w:rPr>
+        <w:t xml:space="preserve">llung des Software-Tests N wurden eine Testklasse </w:t>
+      </w:r>
+      <w:r>
+        <w:rPr>
+          <w:rFonts w:ascii="Arial Unicode MS" w:cs="Arial Unicode MS" w:hAnsi="Helvetica" w:eastAsia="Arial Unicode MS" w:hint="default"/>
+          <w:rtl w:val="0"/>
+          <w:lang w:val="de-DE"/>
+        </w:rPr>
+        <w:t>„</w:t>
+      </w:r>
+      <w:r>
+        <w:rPr>
+          <w:rFonts w:ascii="Helvetica" w:cs="Arial Unicode MS" w:hAnsi="Arial Unicode MS" w:eastAsia="Arial Unicode MS"/>
+          <w:rtl w:val="0"/>
+          <w:lang w:val="de-DE"/>
+        </w:rPr>
+        <w:t>UnitTester</w:t>
+      </w:r>
+      <w:r>
+        <w:rPr>
+          <w:rFonts w:ascii="Arial Unicode MS" w:cs="Arial Unicode MS" w:hAnsi="Helvetica" w:eastAsia="Arial Unicode MS" w:hint="default"/>
+          <w:rtl w:val="0"/>
+          <w:lang w:val="de-DE"/>
+        </w:rPr>
+        <w:t>“</w:t>
+      </w:r>
+      <w:r>
+        <w:rPr>
+          <w:rFonts w:ascii="Helvetica" w:cs="Arial Unicode MS" w:hAnsi="Arial Unicode MS" w:eastAsia="Arial Unicode MS"/>
+          <w:rtl w:val="0"/>
+          <w:lang w:val="de-DE"/>
+        </w:rPr>
+        <w:t xml:space="preserve">, sowie ein </w:t>
+      </w:r>
+      <w:r>
+        <w:rPr>
+          <w:rFonts w:ascii="Helvetica" w:cs="Arial Unicode MS" w:hAnsi="Arial Unicode MS" w:eastAsia="Arial Unicode MS"/>
+          <w:rtl w:val="0"/>
+          <w:lang w:val="de-DE"/>
+        </w:rPr>
+        <w:t>Stub</w:t>
+      </w:r>
+      <w:r>
+        <w:rPr>
+          <w:rFonts w:ascii="Arial Unicode MS" w:cs="Arial Unicode MS" w:hAnsi="Helvetica" w:eastAsia="Arial Unicode MS" w:hint="default"/>
+          <w:rtl w:val="0"/>
+          <w:lang w:val="de-DE"/>
+        </w:rPr>
+        <w:t xml:space="preserve"> „</w:t>
+      </w:r>
+      <w:r>
+        <w:rPr>
+          <w:rFonts w:ascii="Helvetica" w:cs="Arial Unicode MS" w:hAnsi="Arial Unicode MS" w:eastAsia="Arial Unicode MS"/>
+          <w:rtl w:val="0"/>
+          <w:lang w:val="de-DE"/>
+        </w:rPr>
+        <w:t>StubHeightSensor</w:t>
+      </w:r>
+      <w:r>
+        <w:rPr>
+          <w:rFonts w:ascii="Arial Unicode MS" w:cs="Arial Unicode MS" w:hAnsi="Helvetica" w:eastAsia="Arial Unicode MS" w:hint="default"/>
+          <w:rtl w:val="0"/>
+          <w:lang w:val="de-DE"/>
+        </w:rPr>
+        <w:t xml:space="preserve">“ </w:t>
+      </w:r>
+      <w:r>
+        <w:rPr>
+          <w:rFonts w:ascii="Helvetica" w:cs="Arial Unicode MS" w:hAnsi="Arial Unicode MS" w:eastAsia="Arial Unicode MS"/>
+          <w:rtl w:val="0"/>
+          <w:lang w:val="de-DE"/>
+        </w:rPr>
+        <w:t xml:space="preserve">erstellt. Der Stub implementiert dabei das Interface </w:t>
+      </w:r>
+      <w:r>
+        <w:rPr>
+          <w:rFonts w:ascii="Arial Unicode MS" w:cs="Arial Unicode MS" w:hAnsi="Helvetica" w:eastAsia="Arial Unicode MS" w:hint="default"/>
+          <w:rtl w:val="0"/>
+          <w:lang w:val="de-DE"/>
+        </w:rPr>
+        <w:t>„</w:t>
+      </w:r>
+      <w:r>
+        <w:rPr>
+          <w:rFonts w:ascii="Helvetica" w:cs="Arial Unicode MS" w:hAnsi="Arial Unicode MS" w:eastAsia="Arial Unicode MS"/>
+          <w:rtl w:val="0"/>
+          <w:lang w:val="de-DE"/>
+        </w:rPr>
+        <w:t>FestoProcessSensors</w:t>
+      </w:r>
+      <w:r>
+        <w:rPr>
+          <w:rFonts w:ascii="Arial Unicode MS" w:cs="Arial Unicode MS" w:hAnsi="Helvetica" w:eastAsia="Arial Unicode MS" w:hint="default"/>
+          <w:rtl w:val="0"/>
+          <w:lang w:val="de-DE"/>
+        </w:rPr>
+        <w:t>“</w:t>
+      </w:r>
+      <w:r>
+        <w:rPr>
+          <w:rFonts w:ascii="Helvetica" w:cs="Arial Unicode MS" w:hAnsi="Arial Unicode MS" w:eastAsia="Arial Unicode MS"/>
+          <w:rtl w:val="0"/>
+          <w:lang w:val="de-DE"/>
+        </w:rPr>
+        <w:t>, das unter anderem f</w:t>
+      </w:r>
+      <w:r>
+        <w:rPr>
+          <w:rFonts w:ascii="Arial Unicode MS" w:cs="Arial Unicode MS" w:hAnsi="Helvetica" w:eastAsia="Arial Unicode MS" w:hint="default"/>
+          <w:rtl w:val="0"/>
+          <w:lang w:val="de-DE"/>
+        </w:rPr>
+        <w:t>ü</w:t>
+      </w:r>
+      <w:r>
+        <w:rPr>
+          <w:rFonts w:ascii="Helvetica" w:cs="Arial Unicode MS" w:hAnsi="Arial Unicode MS" w:eastAsia="Arial Unicode MS"/>
+          <w:rtl w:val="0"/>
+          <w:lang w:val="de-DE"/>
+        </w:rPr>
+        <w:t xml:space="preserve">r das </w:t>
+      </w:r>
+      <w:r>
+        <w:rPr>
+          <w:rFonts w:ascii="Arial Unicode MS" w:cs="Arial Unicode MS" w:hAnsi="Helvetica" w:eastAsia="Arial Unicode MS" w:hint="default"/>
+          <w:rtl w:val="0"/>
+          <w:lang w:val="de-DE"/>
+        </w:rPr>
+        <w:t>Ü</w:t>
+      </w:r>
+      <w:r>
+        <w:rPr>
+          <w:rFonts w:ascii="Helvetica" w:cs="Arial Unicode MS" w:hAnsi="Arial Unicode MS" w:eastAsia="Arial Unicode MS"/>
+          <w:rtl w:val="0"/>
+          <w:lang w:val="de-DE"/>
+        </w:rPr>
+        <w:t>bermitteln der Analogwerte des H</w:t>
+      </w:r>
+      <w:r>
+        <w:rPr>
+          <w:rFonts w:ascii="Arial Unicode MS" w:cs="Arial Unicode MS" w:hAnsi="Helvetica" w:eastAsia="Arial Unicode MS" w:hint="default"/>
+          <w:rtl w:val="0"/>
+          <w:lang w:val="de-DE"/>
+        </w:rPr>
+        <w:t>ö</w:t>
+      </w:r>
+      <w:r>
+        <w:rPr>
+          <w:rFonts w:ascii="Helvetica" w:cs="Arial Unicode MS" w:hAnsi="Arial Unicode MS" w:eastAsia="Arial Unicode MS"/>
+          <w:rtl w:val="0"/>
+          <w:lang w:val="de-DE"/>
+        </w:rPr>
+        <w:t>hensensors zust</w:t>
+      </w:r>
+      <w:r>
+        <w:rPr>
+          <w:rFonts w:ascii="Arial Unicode MS" w:cs="Arial Unicode MS" w:hAnsi="Helvetica" w:eastAsia="Arial Unicode MS" w:hint="default"/>
           <w:rtl w:val="0"/>
           <w:lang w:val="de-DE"/>
         </w:rPr>
@@ -7265,11 +8002,1571 @@
       </w:r>
       <w:r>
         <w:rPr>
-          <w:rFonts w:ascii="Calibri" w:cs="Calibri" w:hAnsi="Calibri" w:eastAsia="Calibri"/>
-          <w:rtl w:val="0"/>
-          <w:lang w:val="de-DE"/>
-        </w:rPr>
-        <w:t>ndige Funktion getestet? Was war das Ergebnis der Tests?&gt;</w:t>
+          <w:rFonts w:ascii="Helvetica" w:cs="Arial Unicode MS" w:hAnsi="Arial Unicode MS" w:eastAsia="Arial Unicode MS"/>
+          <w:rtl w:val="0"/>
+          <w:lang w:val="de-DE"/>
+        </w:rPr>
+        <w:t xml:space="preserve">ndig ist. Die Testklasse wird, wenn die Konstante </w:t>
+      </w:r>
+      <w:r>
+        <w:rPr>
+          <w:rFonts w:ascii="Arial Unicode MS" w:cs="Arial Unicode MS" w:hAnsi="Helvetica" w:eastAsia="Arial Unicode MS" w:hint="default"/>
+          <w:rtl w:val="0"/>
+          <w:lang w:val="de-DE"/>
+        </w:rPr>
+        <w:t>„</w:t>
+      </w:r>
+      <w:r>
+        <w:rPr>
+          <w:rFonts w:ascii="Helvetica" w:cs="Arial Unicode MS" w:hAnsi="Arial Unicode MS" w:eastAsia="Arial Unicode MS"/>
+          <w:rtl w:val="0"/>
+          <w:lang w:val="de-DE"/>
+        </w:rPr>
+        <w:t>TEST</w:t>
+      </w:r>
+      <w:r>
+        <w:rPr>
+          <w:rFonts w:ascii="Arial Unicode MS" w:cs="Arial Unicode MS" w:hAnsi="Helvetica" w:eastAsia="Arial Unicode MS" w:hint="default"/>
+          <w:rtl w:val="0"/>
+          <w:lang w:val="de-DE"/>
+        </w:rPr>
+        <w:t xml:space="preserve">“ </w:t>
+      </w:r>
+      <w:r>
+        <w:rPr>
+          <w:rFonts w:ascii="Helvetica" w:cs="Arial Unicode MS" w:hAnsi="Arial Unicode MS" w:eastAsia="Arial Unicode MS"/>
+          <w:rtl w:val="0"/>
+          <w:lang w:val="de-DE"/>
+        </w:rPr>
+        <w:t>definiert ist, als erstes in der main-Funktion durchgef</w:t>
+      </w:r>
+      <w:r>
+        <w:rPr>
+          <w:rFonts w:ascii="Arial Unicode MS" w:cs="Arial Unicode MS" w:hAnsi="Helvetica" w:eastAsia="Arial Unicode MS" w:hint="default"/>
+          <w:rtl w:val="0"/>
+          <w:lang w:val="de-DE"/>
+        </w:rPr>
+        <w:t>ü</w:t>
+      </w:r>
+      <w:r>
+        <w:rPr>
+          <w:rFonts w:ascii="Helvetica" w:cs="Arial Unicode MS" w:hAnsi="Arial Unicode MS" w:eastAsia="Arial Unicode MS"/>
+          <w:rtl w:val="0"/>
+          <w:lang w:val="de-DE"/>
+        </w:rPr>
+        <w:t xml:space="preserve">hrt, indem eine Instanz der Klassen angelegt wird, deren Methode </w:t>
+      </w:r>
+      <w:r>
+        <w:rPr>
+          <w:rFonts w:ascii="Arial Unicode MS" w:cs="Arial Unicode MS" w:hAnsi="Helvetica" w:eastAsia="Arial Unicode MS" w:hint="default"/>
+          <w:rtl w:val="0"/>
+          <w:lang w:val="de-DE"/>
+        </w:rPr>
+        <w:t>„</w:t>
+      </w:r>
+      <w:r>
+        <w:rPr>
+          <w:rFonts w:ascii="Helvetica" w:cs="Arial Unicode MS" w:hAnsi="Arial Unicode MS" w:eastAsia="Arial Unicode MS"/>
+          <w:rtl w:val="0"/>
+          <w:lang w:val="de-DE"/>
+        </w:rPr>
+        <w:t>doTest()</w:t>
+      </w:r>
+      <w:r>
+        <w:rPr>
+          <w:rFonts w:ascii="Arial Unicode MS" w:cs="Arial Unicode MS" w:hAnsi="Helvetica" w:eastAsia="Arial Unicode MS" w:hint="default"/>
+          <w:rtl w:val="0"/>
+          <w:lang w:val="de-DE"/>
+        </w:rPr>
+        <w:t xml:space="preserve">“ </w:t>
+      </w:r>
+      <w:r>
+        <w:rPr>
+          <w:rFonts w:ascii="Helvetica" w:cs="Arial Unicode MS" w:hAnsi="Arial Unicode MS" w:eastAsia="Arial Unicode MS"/>
+          <w:rtl w:val="0"/>
+          <w:lang w:val="de-DE"/>
+        </w:rPr>
+        <w:t>aufgerufen und die Instanz wieder gel</w:t>
+      </w:r>
+      <w:r>
+        <w:rPr>
+          <w:rFonts w:ascii="Arial Unicode MS" w:cs="Arial Unicode MS" w:hAnsi="Helvetica" w:eastAsia="Arial Unicode MS" w:hint="default"/>
+          <w:rtl w:val="0"/>
+          <w:lang w:val="de-DE"/>
+        </w:rPr>
+        <w:t>ö</w:t>
+      </w:r>
+      <w:r>
+        <w:rPr>
+          <w:rFonts w:ascii="Helvetica" w:cs="Arial Unicode MS" w:hAnsi="Arial Unicode MS" w:eastAsia="Arial Unicode MS"/>
+          <w:rtl w:val="0"/>
+          <w:lang w:val="de-DE"/>
+        </w:rPr>
+        <w:t>scht wird. Der Ablauf danach bleibt davon unber</w:t>
+      </w:r>
+      <w:r>
+        <w:rPr>
+          <w:rFonts w:ascii="Arial Unicode MS" w:cs="Arial Unicode MS" w:hAnsi="Helvetica" w:eastAsia="Arial Unicode MS" w:hint="default"/>
+          <w:rtl w:val="0"/>
+          <w:lang w:val="de-DE"/>
+        </w:rPr>
+        <w:t>ü</w:t>
+      </w:r>
+      <w:r>
+        <w:rPr>
+          <w:rFonts w:ascii="Helvetica" w:cs="Arial Unicode MS" w:hAnsi="Arial Unicode MS" w:eastAsia="Arial Unicode MS"/>
+          <w:rtl w:val="0"/>
+          <w:lang w:val="de-DE"/>
+        </w:rPr>
+        <w:t>hrt.</w:t>
+      </w:r>
+    </w:p>
+    <w:p>
+      <w:pPr>
+        <w:pStyle w:val="Text"/>
+      </w:pPr>
+      <w:r>
+        <w:rPr>
+          <w:rFonts w:ascii="Helvetica" w:cs="Arial Unicode MS" w:hAnsi="Arial Unicode MS" w:eastAsia="Arial Unicode MS"/>
+          <w:rtl w:val="0"/>
+          <w:lang w:val="de-DE"/>
+        </w:rPr>
+        <w:t>Als Testdaten wurden die gegebenen H</w:t>
+      </w:r>
+      <w:r>
+        <w:rPr>
+          <w:rFonts w:ascii="Arial Unicode MS" w:cs="Arial Unicode MS" w:hAnsi="Helvetica" w:eastAsia="Arial Unicode MS" w:hint="default"/>
+          <w:rtl w:val="0"/>
+          <w:lang w:val="de-DE"/>
+        </w:rPr>
+        <w:t>ö</w:t>
+      </w:r>
+      <w:r>
+        <w:rPr>
+          <w:rFonts w:ascii="Helvetica" w:cs="Arial Unicode MS" w:hAnsi="Arial Unicode MS" w:eastAsia="Arial Unicode MS"/>
+          <w:rtl w:val="0"/>
+          <w:lang w:val="de-DE"/>
+        </w:rPr>
+        <w:t>hen-Logdateien processlog 1 bis 3 verwendet, die jeweils einen der zu erkennenden Bauteiltypen darstellen.</w:t>
+      </w:r>
+      <w:r>
+        <w:rPr>
+          <w:rtl w:val="0"/>
+        </w:rPr>
+        <w:br w:type="textWrapping"/>
+      </w:r>
+      <w:r>
+        <w:rPr>
+          <w:rFonts w:ascii="Helvetica" w:cs="Arial Unicode MS" w:hAnsi="Arial Unicode MS" w:eastAsia="Arial Unicode MS"/>
+          <w:rtl w:val="0"/>
+          <w:lang w:val="de-DE"/>
+        </w:rPr>
+        <w:t xml:space="preserve">Der Konstruktor der Testklasse erstellt zuerst eine Instanz des </w:t>
+      </w:r>
+      <w:r>
+        <w:rPr>
+          <w:rFonts w:ascii="Arial Unicode MS" w:cs="Arial Unicode MS" w:hAnsi="Helvetica" w:eastAsia="Arial Unicode MS" w:hint="default"/>
+          <w:rtl w:val="0"/>
+          <w:lang w:val="de-DE"/>
+        </w:rPr>
+        <w:t>„</w:t>
+      </w:r>
+      <w:r>
+        <w:rPr>
+          <w:rFonts w:ascii="Helvetica" w:cs="Arial Unicode MS" w:hAnsi="Arial Unicode MS" w:eastAsia="Arial Unicode MS"/>
+          <w:rtl w:val="0"/>
+          <w:lang w:val="de-DE"/>
+        </w:rPr>
+        <w:t>StubHeightSensor</w:t>
+      </w:r>
+      <w:r>
+        <w:rPr>
+          <w:rFonts w:ascii="Arial Unicode MS" w:cs="Arial Unicode MS" w:hAnsi="Helvetica" w:eastAsia="Arial Unicode MS" w:hint="default"/>
+          <w:rtl w:val="0"/>
+          <w:lang w:val="de-DE"/>
+        </w:rPr>
+        <w:t xml:space="preserve">“ </w:t>
+      </w:r>
+      <w:r>
+        <w:rPr>
+          <w:rFonts w:ascii="Helvetica" w:cs="Arial Unicode MS" w:hAnsi="Arial Unicode MS" w:eastAsia="Arial Unicode MS"/>
+          <w:rtl w:val="0"/>
+          <w:lang w:val="de-DE"/>
+        </w:rPr>
+        <w:t xml:space="preserve">und </w:t>
+      </w:r>
+      <w:r>
+        <w:rPr>
+          <w:rFonts w:ascii="Arial Unicode MS" w:cs="Arial Unicode MS" w:hAnsi="Helvetica" w:eastAsia="Arial Unicode MS" w:hint="default"/>
+          <w:rtl w:val="0"/>
+          <w:lang w:val="de-DE"/>
+        </w:rPr>
+        <w:t>ü</w:t>
+      </w:r>
+      <w:r>
+        <w:rPr>
+          <w:rFonts w:ascii="Helvetica" w:cs="Arial Unicode MS" w:hAnsi="Arial Unicode MS" w:eastAsia="Arial Unicode MS"/>
+          <w:rtl w:val="0"/>
+          <w:lang w:val="de-DE"/>
+        </w:rPr>
+        <w:t xml:space="preserve">bergibt diese </w:t>
+      </w:r>
+      <w:r>
+        <w:rPr>
+          <w:rFonts w:ascii="Helvetica" w:cs="Arial Unicode MS" w:hAnsi="Arial Unicode MS" w:eastAsia="Arial Unicode MS"/>
+          <w:rtl w:val="0"/>
+          <w:lang w:val="en-US"/>
+        </w:rPr>
+        <w:t xml:space="preserve">per dependency injection </w:t>
+      </w:r>
+      <w:r>
+        <w:rPr>
+          <w:rFonts w:ascii="Helvetica" w:cs="Arial Unicode MS" w:hAnsi="Arial Unicode MS" w:eastAsia="Arial Unicode MS"/>
+          <w:rtl w:val="0"/>
+          <w:lang w:val="de-DE"/>
+        </w:rPr>
+        <w:t xml:space="preserve">der unit under Test </w:t>
+      </w:r>
+      <w:r>
+        <w:rPr>
+          <w:rFonts w:ascii="Arial Unicode MS" w:cs="Arial Unicode MS" w:hAnsi="Helvetica" w:eastAsia="Arial Unicode MS" w:hint="default"/>
+          <w:rtl w:val="0"/>
+          <w:lang w:val="de-DE"/>
+        </w:rPr>
+        <w:t>„</w:t>
+      </w:r>
+      <w:r>
+        <w:rPr>
+          <w:rFonts w:ascii="Helvetica" w:cs="Arial Unicode MS" w:hAnsi="Arial Unicode MS" w:eastAsia="Arial Unicode MS"/>
+          <w:rtl w:val="0"/>
+          <w:lang w:val="de-DE"/>
+        </w:rPr>
+        <w:t>heightProfileCheck</w:t>
+      </w:r>
+      <w:r>
+        <w:rPr>
+          <w:rFonts w:ascii="Arial Unicode MS" w:cs="Arial Unicode MS" w:hAnsi="Helvetica" w:eastAsia="Arial Unicode MS" w:hint="default"/>
+          <w:rtl w:val="0"/>
+          <w:lang w:val="de-DE"/>
+        </w:rPr>
+        <w:t>“</w:t>
+      </w:r>
+      <w:r>
+        <w:rPr>
+          <w:rFonts w:ascii="Helvetica" w:cs="Arial Unicode MS" w:hAnsi="Arial Unicode MS" w:eastAsia="Arial Unicode MS"/>
+          <w:rtl w:val="0"/>
+          <w:lang w:val="de-DE"/>
+        </w:rPr>
+        <w:t>.</w:t>
+      </w:r>
+      <w:r>
+        <w:br w:type="textWrapping"/>
+      </w:r>
+      <w:r>
+        <w:rPr>
+          <w:rFonts w:ascii="Helvetica" w:cs="Arial Unicode MS" w:hAnsi="Arial Unicode MS" w:eastAsia="Arial Unicode MS"/>
+          <w:rtl w:val="0"/>
+          <w:lang w:val="de-DE"/>
+        </w:rPr>
+        <w:t xml:space="preserve">Die Methode </w:t>
+      </w:r>
+      <w:r>
+        <w:rPr>
+          <w:rFonts w:ascii="Arial Unicode MS" w:cs="Arial Unicode MS" w:hAnsi="Helvetica" w:eastAsia="Arial Unicode MS" w:hint="default"/>
+          <w:rtl w:val="0"/>
+          <w:lang w:val="de-DE"/>
+        </w:rPr>
+        <w:t>„</w:t>
+      </w:r>
+      <w:r>
+        <w:rPr>
+          <w:rFonts w:ascii="Helvetica" w:cs="Arial Unicode MS" w:hAnsi="Arial Unicode MS" w:eastAsia="Arial Unicode MS"/>
+          <w:rtl w:val="0"/>
+          <w:lang w:val="de-DE"/>
+        </w:rPr>
+        <w:t>doTest()</w:t>
+      </w:r>
+      <w:r>
+        <w:rPr>
+          <w:rFonts w:ascii="Arial Unicode MS" w:cs="Arial Unicode MS" w:hAnsi="Helvetica" w:eastAsia="Arial Unicode MS" w:hint="default"/>
+          <w:rtl w:val="0"/>
+          <w:lang w:val="de-DE"/>
+        </w:rPr>
+        <w:t xml:space="preserve">“ </w:t>
+      </w:r>
+      <w:r>
+        <w:rPr>
+          <w:rFonts w:ascii="Helvetica" w:cs="Arial Unicode MS" w:hAnsi="Arial Unicode MS" w:eastAsia="Arial Unicode MS"/>
+          <w:rtl w:val="0"/>
+          <w:lang w:val="de-DE"/>
+        </w:rPr>
+        <w:t>der Testklasse simuliert dann alle drei Bauteiltypen nacheinander, indem jeweils eine der Logdateien Zeile f</w:t>
+      </w:r>
+      <w:r>
+        <w:rPr>
+          <w:rFonts w:ascii="Arial Unicode MS" w:cs="Arial Unicode MS" w:hAnsi="Helvetica" w:eastAsia="Arial Unicode MS" w:hint="default"/>
+          <w:rtl w:val="0"/>
+          <w:lang w:val="de-DE"/>
+        </w:rPr>
+        <w:t>ü</w:t>
+      </w:r>
+      <w:r>
+        <w:rPr>
+          <w:rFonts w:ascii="Helvetica" w:cs="Arial Unicode MS" w:hAnsi="Arial Unicode MS" w:eastAsia="Arial Unicode MS"/>
+          <w:rtl w:val="0"/>
+          <w:lang w:val="de-DE"/>
+        </w:rPr>
+        <w:t>r Zeile eingelesen wird und die H</w:t>
+      </w:r>
+      <w:r>
+        <w:rPr>
+          <w:rFonts w:ascii="Arial Unicode MS" w:cs="Arial Unicode MS" w:hAnsi="Helvetica" w:eastAsia="Arial Unicode MS" w:hint="default"/>
+          <w:rtl w:val="0"/>
+          <w:lang w:val="de-DE"/>
+        </w:rPr>
+        <w:t>ö</w:t>
+      </w:r>
+      <w:r>
+        <w:rPr>
+          <w:rFonts w:ascii="Helvetica" w:cs="Arial Unicode MS" w:hAnsi="Arial Unicode MS" w:eastAsia="Arial Unicode MS"/>
+          <w:rtl w:val="0"/>
+          <w:lang w:val="de-DE"/>
+        </w:rPr>
+        <w:t xml:space="preserve">henwerte an den Stub </w:t>
+      </w:r>
+      <w:r>
+        <w:rPr>
+          <w:rFonts w:ascii="Arial Unicode MS" w:cs="Arial Unicode MS" w:hAnsi="Helvetica" w:eastAsia="Arial Unicode MS" w:hint="default"/>
+          <w:rtl w:val="0"/>
+          <w:lang w:val="de-DE"/>
+        </w:rPr>
+        <w:t>ü</w:t>
+      </w:r>
+      <w:r>
+        <w:rPr>
+          <w:rFonts w:ascii="Helvetica" w:cs="Arial Unicode MS" w:hAnsi="Arial Unicode MS" w:eastAsia="Arial Unicode MS"/>
+          <w:rtl w:val="0"/>
+          <w:lang w:val="de-DE"/>
+        </w:rPr>
+        <w:t xml:space="preserve">bergeben werden. Danach wird die unit under Test wir im Normalbetrieb </w:t>
+      </w:r>
+      <w:r>
+        <w:rPr>
+          <w:rFonts w:ascii="Arial Unicode MS" w:cs="Arial Unicode MS" w:hAnsi="Helvetica" w:eastAsia="Arial Unicode MS" w:hint="default"/>
+          <w:rtl w:val="0"/>
+          <w:lang w:val="de-DE"/>
+        </w:rPr>
+        <w:t>ü</w:t>
+      </w:r>
+      <w:r>
+        <w:rPr>
+          <w:rFonts w:ascii="Helvetica" w:cs="Arial Unicode MS" w:hAnsi="Arial Unicode MS" w:eastAsia="Arial Unicode MS"/>
+          <w:rtl w:val="0"/>
+          <w:lang w:val="de-DE"/>
+        </w:rPr>
+        <w:t xml:space="preserve">ber die Methode </w:t>
+      </w:r>
+      <w:r>
+        <w:rPr>
+          <w:rFonts w:ascii="Arial Unicode MS" w:cs="Arial Unicode MS" w:hAnsi="Helvetica" w:eastAsia="Arial Unicode MS" w:hint="default"/>
+          <w:rtl w:val="0"/>
+          <w:lang w:val="de-DE"/>
+        </w:rPr>
+        <w:t>„</w:t>
+      </w:r>
+      <w:r>
+        <w:rPr>
+          <w:rFonts w:ascii="Helvetica" w:cs="Arial Unicode MS" w:hAnsi="Arial Unicode MS" w:eastAsia="Arial Unicode MS"/>
+          <w:rtl w:val="0"/>
+          <w:lang w:val="de-DE"/>
+        </w:rPr>
+        <w:t>evalCycle()</w:t>
+      </w:r>
+      <w:r>
+        <w:rPr>
+          <w:rFonts w:ascii="Arial Unicode MS" w:cs="Arial Unicode MS" w:hAnsi="Helvetica" w:eastAsia="Arial Unicode MS" w:hint="default"/>
+          <w:rtl w:val="0"/>
+          <w:lang w:val="de-DE"/>
+        </w:rPr>
+        <w:t xml:space="preserve">“ </w:t>
+      </w:r>
+      <w:r>
+        <w:rPr>
+          <w:rFonts w:ascii="Helvetica" w:cs="Arial Unicode MS" w:hAnsi="Arial Unicode MS" w:eastAsia="Arial Unicode MS"/>
+          <w:rtl w:val="0"/>
+          <w:lang w:val="de-DE"/>
+        </w:rPr>
+        <w:t>aufgerufen, damit die Werte des H</w:t>
+      </w:r>
+      <w:r>
+        <w:rPr>
+          <w:rFonts w:ascii="Arial Unicode MS" w:cs="Arial Unicode MS" w:hAnsi="Helvetica" w:eastAsia="Arial Unicode MS" w:hint="default"/>
+          <w:rtl w:val="0"/>
+          <w:lang w:val="de-DE"/>
+        </w:rPr>
+        <w:t>ö</w:t>
+      </w:r>
+      <w:r>
+        <w:rPr>
+          <w:rFonts w:ascii="Helvetica" w:cs="Arial Unicode MS" w:hAnsi="Arial Unicode MS" w:eastAsia="Arial Unicode MS"/>
+          <w:rtl w:val="0"/>
+          <w:lang w:val="de-DE"/>
+        </w:rPr>
+        <w:t xml:space="preserve">hensensors ausgewertet werden, und das Ergebnis </w:t>
+      </w:r>
+      <w:r>
+        <w:rPr>
+          <w:rFonts w:ascii="Arial Unicode MS" w:cs="Arial Unicode MS" w:hAnsi="Helvetica" w:eastAsia="Arial Unicode MS" w:hint="default"/>
+          <w:rtl w:val="0"/>
+          <w:lang w:val="de-DE"/>
+        </w:rPr>
+        <w:t>ü</w:t>
+      </w:r>
+      <w:r>
+        <w:rPr>
+          <w:rFonts w:ascii="Helvetica" w:cs="Arial Unicode MS" w:hAnsi="Arial Unicode MS" w:eastAsia="Arial Unicode MS"/>
+          <w:rtl w:val="0"/>
+          <w:lang w:val="de-DE"/>
+        </w:rPr>
+        <w:t xml:space="preserve">ber die Methode </w:t>
+      </w:r>
+      <w:r>
+        <w:rPr>
+          <w:rFonts w:ascii="Arial Unicode MS" w:cs="Arial Unicode MS" w:hAnsi="Helvetica" w:eastAsia="Arial Unicode MS" w:hint="default"/>
+          <w:rtl w:val="0"/>
+          <w:lang w:val="de-DE"/>
+        </w:rPr>
+        <w:t>„</w:t>
+      </w:r>
+      <w:r>
+        <w:rPr>
+          <w:rFonts w:ascii="Helvetica" w:cs="Arial Unicode MS" w:hAnsi="Arial Unicode MS" w:eastAsia="Arial Unicode MS"/>
+          <w:rtl w:val="0"/>
+          <w:lang w:val="de-DE"/>
+        </w:rPr>
+        <w:t>result()</w:t>
+      </w:r>
+      <w:r>
+        <w:rPr>
+          <w:rFonts w:ascii="Arial Unicode MS" w:cs="Arial Unicode MS" w:hAnsi="Helvetica" w:eastAsia="Arial Unicode MS" w:hint="default"/>
+          <w:rtl w:val="0"/>
+          <w:lang w:val="de-DE"/>
+        </w:rPr>
+        <w:t xml:space="preserve">“ </w:t>
+      </w:r>
+      <w:r>
+        <w:rPr>
+          <w:rFonts w:ascii="Helvetica" w:cs="Arial Unicode MS" w:hAnsi="Arial Unicode MS" w:eastAsia="Arial Unicode MS"/>
+          <w:rtl w:val="0"/>
+          <w:lang w:val="de-DE"/>
+        </w:rPr>
+        <w:t>abgefragt.</w:t>
+      </w:r>
+    </w:p>
+    <w:p>
+      <w:pPr>
+        <w:pStyle w:val="Text"/>
+      </w:pPr>
+      <w:r>
+        <w:rPr>
+          <w:rFonts w:ascii="Helvetica" w:cs="Arial Unicode MS" w:hAnsi="Arial Unicode MS" w:eastAsia="Arial Unicode MS"/>
+          <w:rtl w:val="0"/>
+          <w:lang w:val="de-DE"/>
+        </w:rPr>
+        <w:t>Da das Interface result() TRUE ausgibt, wenn ein Fehler erkannt wurde, darf bei einem guten Teil das Ergebnis nie TRUE sein. Bei den beiden anderen Fehlertypen muss es genau ein Mal TRUE sein. Die jeweils gepr</w:t>
+      </w:r>
+      <w:r>
+        <w:rPr>
+          <w:rFonts w:ascii="Arial Unicode MS" w:cs="Arial Unicode MS" w:hAnsi="Helvetica" w:eastAsia="Arial Unicode MS" w:hint="default"/>
+          <w:rtl w:val="0"/>
+          <w:lang w:val="de-DE"/>
+        </w:rPr>
+        <w:t>ü</w:t>
+      </w:r>
+      <w:r>
+        <w:rPr>
+          <w:rFonts w:ascii="Helvetica" w:cs="Arial Unicode MS" w:hAnsi="Arial Unicode MS" w:eastAsia="Arial Unicode MS"/>
+          <w:rtl w:val="0"/>
+          <w:lang w:val="de-DE"/>
+        </w:rPr>
+        <w:t>ft und bei einem Fehler eine Warnmeldung auf der Konsole ausgegeben.</w:t>
+      </w:r>
+    </w:p>
+    <w:p>
+      <w:pPr>
+        <w:pStyle w:val="Text"/>
+        <w:rPr>
+          <w:rtl w:val="0"/>
+        </w:rPr>
+      </w:pPr>
+    </w:p>
+    <w:p>
+      <w:pPr>
+        <w:pStyle w:val="heading 2"/>
+        <w:numPr>
+          <w:ilvl w:val="1"/>
+          <w:numId w:val="5"/>
+        </w:numPr>
+        <w:tabs>
+          <w:tab w:val="num" w:pos="535"/>
+          <w:tab w:val="clear" w:pos="0"/>
+        </w:tabs>
+        <w:ind w:left="535" w:hanging="535"/>
+        <w:rPr>
+          <w:rFonts w:ascii="Cambria" w:cs="Cambria" w:hAnsi="Cambria" w:eastAsia="Cambria"/>
+          <w:b w:val="1"/>
+          <w:bCs w:val="1"/>
+          <w:i w:val="0"/>
+          <w:iCs w:val="0"/>
+          <w:caps w:val="0"/>
+          <w:smallCaps w:val="0"/>
+          <w:strike w:val="0"/>
+          <w:dstrike w:val="0"/>
+          <w:outline w:val="0"/>
+          <w:color w:val="4f81bd"/>
+          <w:spacing w:val="0"/>
+          <w:kern w:val="0"/>
+          <w:position w:val="0"/>
+          <w:sz w:val="26"/>
+          <w:szCs w:val="26"/>
+          <w:u w:val="none" w:color="4f81bd"/>
+          <w:vertAlign w:val="baseline"/>
+          <w:rtl w:val="0"/>
+          <w:lang w:val="de-DE"/>
+        </w:rPr>
+      </w:pPr>
+      <w:bookmarkStart w:name="_Toc13" w:id="13"/>
+      <w:r>
+        <w:rPr>
+          <w:rFonts w:ascii="Cambria" w:cs="Cambria" w:hAnsi="Cambria" w:eastAsia="Cambria"/>
+          <w:rtl w:val="0"/>
+        </w:rPr>
+        <w:t>Durchf</w:t>
+      </w:r>
+      <w:r>
+        <w:rPr>
+          <w:rFonts w:ascii="Cambria" w:cs="Cambria" w:hAnsi="Cambria" w:eastAsia="Cambria"/>
+          <w:rtl w:val="0"/>
+        </w:rPr>
+        <w:t>ü</w:t>
+      </w:r>
+      <w:r>
+        <w:rPr>
+          <w:rFonts w:ascii="Cambria" w:cs="Cambria" w:hAnsi="Cambria" w:eastAsia="Cambria"/>
+          <w:rtl w:val="0"/>
+        </w:rPr>
+        <w:t>hrung des Hardware-Tests</w:t>
+      </w:r>
+      <w:bookmarkEnd w:id="13"/>
+    </w:p>
+    <w:p>
+      <w:pPr>
+        <w:pStyle w:val="Text"/>
+      </w:pPr>
+      <w:r>
+        <w:rPr>
+          <w:rFonts w:ascii="Helvetica" w:cs="Arial Unicode MS" w:hAnsi="Arial Unicode MS" w:eastAsia="Arial Unicode MS"/>
+          <w:rtl w:val="0"/>
+          <w:lang w:val="de-DE"/>
+        </w:rPr>
+        <w:t>Das Hardware-Software-System wurde gem</w:t>
+      </w:r>
+      <w:r>
+        <w:rPr>
+          <w:rFonts w:ascii="Arial Unicode MS" w:cs="Arial Unicode MS" w:hAnsi="Helvetica" w:eastAsia="Arial Unicode MS" w:hint="default"/>
+          <w:rtl w:val="0"/>
+          <w:lang w:val="de-DE"/>
+        </w:rPr>
+        <w:t xml:space="preserve">äß </w:t>
+      </w:r>
+      <w:r>
+        <w:rPr>
+          <w:rFonts w:ascii="Helvetica" w:cs="Arial Unicode MS" w:hAnsi="Arial Unicode MS" w:eastAsia="Arial Unicode MS"/>
+          <w:rtl w:val="0"/>
+          <w:lang w:val="de-DE"/>
+        </w:rPr>
+        <w:t>Test A getestet:</w:t>
+      </w:r>
+    </w:p>
+    <w:tbl>
+      <w:tblPr>
+        <w:tblW w:w="9203" w:type="dxa"/>
+        <w:jc w:val="left"/>
+        <w:tblInd w:w="108" w:type="dxa"/>
+        <w:tblBorders>
+          <w:top w:val="single" w:color="000000" w:sz="2" w:space="0" w:shadow="0" w:frame="0"/>
+          <w:left w:val="single" w:color="000000" w:sz="2" w:space="0" w:shadow="0" w:frame="0"/>
+          <w:bottom w:val="single" w:color="000000" w:sz="2" w:space="0" w:shadow="0" w:frame="0"/>
+          <w:right w:val="single" w:color="000000" w:sz="2" w:space="0" w:shadow="0" w:frame="0"/>
+          <w:insideH w:val="single" w:color="000000" w:sz="2" w:space="0" w:shadow="0" w:frame="0"/>
+          <w:insideV w:val="single" w:color="000000" w:sz="2" w:space="0" w:shadow="0" w:frame="0"/>
+        </w:tblBorders>
+        <w:shd w:val="clear" w:color="auto" w:fill="auto"/>
+        <w:tblLayout w:type="fixed"/>
+      </w:tblPr>
+      <w:tblGrid>
+        <w:gridCol w:w="627"/>
+        <w:gridCol w:w="3863"/>
+        <w:gridCol w:w="3863"/>
+        <w:gridCol w:w="850"/>
+      </w:tblGrid>
+      <w:tr>
+        <w:tblPrEx>
+          <w:shd w:val="clear" w:color="auto" w:fill="auto"/>
+        </w:tblPrEx>
+        <w:trPr>
+          <w:trHeight w:val="490" w:hRule="atLeast"/>
+        </w:trPr>
+        <w:tc>
+          <w:tcPr>
+            <w:tcW w:type="dxa" w:w="627"/>
+            <w:tcBorders>
+              <w:top w:val="single" w:color="000000" w:sz="4" w:space="0" w:shadow="0" w:frame="0"/>
+              <w:left w:val="single" w:color="000000" w:sz="4" w:space="0" w:shadow="0" w:frame="0"/>
+              <w:bottom w:val="single" w:color="000000" w:sz="4" w:space="0" w:shadow="0" w:frame="0"/>
+              <w:right w:val="single" w:color="000000" w:sz="4" w:space="0" w:shadow="0" w:frame="0"/>
+            </w:tcBorders>
+            <w:shd w:val="clear" w:color="auto" w:fill="c6d9f1"/>
+            <w:tcMar>
+              <w:top w:type="dxa" w:w="60"/>
+              <w:left w:type="dxa" w:w="60"/>
+              <w:bottom w:type="dxa" w:w="60"/>
+              <w:right w:type="dxa" w:w="60"/>
+            </w:tcMar>
+            <w:vAlign w:val="top"/>
+          </w:tcPr>
+          <w:p>
+            <w:pPr>
+              <w:pStyle w:val="Tabellenstil 2"/>
+              <w:tabs>
+                <w:tab w:val="left" w:pos="720"/>
+                <w:tab w:val="left" w:pos="1440"/>
+                <w:tab w:val="left" w:pos="2160"/>
+                <w:tab w:val="left" w:pos="2880"/>
+                <w:tab w:val="left" w:pos="3600"/>
+                <w:tab w:val="left" w:pos="4320"/>
+                <w:tab w:val="left" w:pos="5040"/>
+                <w:tab w:val="left" w:pos="5760"/>
+                <w:tab w:val="left" w:pos="6480"/>
+                <w:tab w:val="left" w:pos="7200"/>
+                <w:tab w:val="left" w:pos="7920"/>
+                <w:tab w:val="left" w:pos="8640"/>
+                <w:tab w:val="left" w:pos="9360"/>
+                <w:tab w:val="left" w:pos="10080"/>
+                <w:tab w:val="left" w:pos="10800"/>
+                <w:tab w:val="left" w:pos="11520"/>
+                <w:tab w:val="left" w:pos="12240"/>
+              </w:tabs>
+            </w:pPr>
+            <w:r>
+              <w:rPr>
+                <w:rFonts w:ascii="Helvetica"/>
+                <w:b w:val="1"/>
+                <w:bCs w:val="1"/>
+                <w:rtl w:val="0"/>
+              </w:rPr>
+              <w:t>Test-Nr.</w:t>
+            </w:r>
+          </w:p>
+        </w:tc>
+        <w:tc>
+          <w:tcPr>
+            <w:tcW w:type="dxa" w:w="3863"/>
+            <w:tcBorders>
+              <w:top w:val="single" w:color="000000" w:sz="4" w:space="0" w:shadow="0" w:frame="0"/>
+              <w:left w:val="single" w:color="000000" w:sz="4" w:space="0" w:shadow="0" w:frame="0"/>
+              <w:bottom w:val="single" w:color="000000" w:sz="4" w:space="0" w:shadow="0" w:frame="0"/>
+              <w:right w:val="single" w:color="000000" w:sz="4" w:space="0" w:shadow="0" w:frame="0"/>
+            </w:tcBorders>
+            <w:shd w:val="clear" w:color="auto" w:fill="c6d9f1"/>
+            <w:tcMar>
+              <w:top w:type="dxa" w:w="60"/>
+              <w:left w:type="dxa" w:w="60"/>
+              <w:bottom w:type="dxa" w:w="60"/>
+              <w:right w:type="dxa" w:w="60"/>
+            </w:tcMar>
+            <w:vAlign w:val="top"/>
+          </w:tcPr>
+          <w:p>
+            <w:pPr>
+              <w:pStyle w:val="Tabellenstil 2"/>
+              <w:tabs>
+                <w:tab w:val="left" w:pos="720"/>
+                <w:tab w:val="left" w:pos="1440"/>
+                <w:tab w:val="left" w:pos="2160"/>
+                <w:tab w:val="left" w:pos="2880"/>
+                <w:tab w:val="left" w:pos="3600"/>
+                <w:tab w:val="left" w:pos="4320"/>
+                <w:tab w:val="left" w:pos="5040"/>
+                <w:tab w:val="left" w:pos="5760"/>
+                <w:tab w:val="left" w:pos="6480"/>
+                <w:tab w:val="left" w:pos="7200"/>
+                <w:tab w:val="left" w:pos="7920"/>
+                <w:tab w:val="left" w:pos="8640"/>
+                <w:tab w:val="left" w:pos="9360"/>
+                <w:tab w:val="left" w:pos="10080"/>
+                <w:tab w:val="left" w:pos="10800"/>
+                <w:tab w:val="left" w:pos="11520"/>
+              </w:tabs>
+            </w:pPr>
+            <w:r>
+              <w:rPr>
+                <w:rFonts w:ascii="Helvetica"/>
+                <w:b w:val="1"/>
+                <w:bCs w:val="1"/>
+                <w:rtl w:val="0"/>
+              </w:rPr>
+              <w:t>Beschreibung</w:t>
+            </w:r>
+          </w:p>
+        </w:tc>
+        <w:tc>
+          <w:tcPr>
+            <w:tcW w:type="dxa" w:w="3863"/>
+            <w:tcBorders>
+              <w:top w:val="single" w:color="000000" w:sz="4" w:space="0" w:shadow="0" w:frame="0"/>
+              <w:left w:val="single" w:color="000000" w:sz="4" w:space="0" w:shadow="0" w:frame="0"/>
+              <w:bottom w:val="single" w:color="000000" w:sz="4" w:space="0" w:shadow="0" w:frame="0"/>
+              <w:right w:val="single" w:color="000000" w:sz="4" w:space="0" w:shadow="0" w:frame="0"/>
+            </w:tcBorders>
+            <w:shd w:val="clear" w:color="auto" w:fill="c6d9f1"/>
+            <w:tcMar>
+              <w:top w:type="dxa" w:w="60"/>
+              <w:left w:type="dxa" w:w="60"/>
+              <w:bottom w:type="dxa" w:w="60"/>
+              <w:right w:type="dxa" w:w="60"/>
+            </w:tcMar>
+            <w:vAlign w:val="top"/>
+          </w:tcPr>
+          <w:p>
+            <w:pPr>
+              <w:pStyle w:val="Tabellenstil 2"/>
+              <w:tabs>
+                <w:tab w:val="left" w:pos="720"/>
+                <w:tab w:val="left" w:pos="1440"/>
+                <w:tab w:val="left" w:pos="2160"/>
+                <w:tab w:val="left" w:pos="2880"/>
+                <w:tab w:val="left" w:pos="3600"/>
+                <w:tab w:val="left" w:pos="4320"/>
+                <w:tab w:val="left" w:pos="5040"/>
+                <w:tab w:val="left" w:pos="5760"/>
+                <w:tab w:val="left" w:pos="6480"/>
+                <w:tab w:val="left" w:pos="7200"/>
+                <w:tab w:val="left" w:pos="7920"/>
+                <w:tab w:val="left" w:pos="8640"/>
+                <w:tab w:val="left" w:pos="9360"/>
+                <w:tab w:val="left" w:pos="10080"/>
+                <w:tab w:val="left" w:pos="10800"/>
+                <w:tab w:val="left" w:pos="11520"/>
+              </w:tabs>
+            </w:pPr>
+            <w:r>
+              <w:rPr>
+                <w:rFonts w:ascii="Helvetica"/>
+                <w:b w:val="1"/>
+                <w:bCs w:val="1"/>
+                <w:rtl w:val="0"/>
+              </w:rPr>
+              <w:t>Erwartetes Ergebnis</w:t>
+            </w:r>
+          </w:p>
+        </w:tc>
+        <w:tc>
+          <w:tcPr>
+            <w:tcW w:type="dxa" w:w="850"/>
+            <w:tcBorders>
+              <w:top w:val="single" w:color="000000" w:sz="4" w:space="0" w:shadow="0" w:frame="0"/>
+              <w:left w:val="single" w:color="000000" w:sz="4" w:space="0" w:shadow="0" w:frame="0"/>
+              <w:bottom w:val="single" w:color="000000" w:sz="4" w:space="0" w:shadow="0" w:frame="0"/>
+              <w:right w:val="single" w:color="000000" w:sz="4" w:space="0" w:shadow="0" w:frame="0"/>
+            </w:tcBorders>
+            <w:shd w:val="clear" w:color="auto" w:fill="c6d9f1"/>
+            <w:tcMar>
+              <w:top w:type="dxa" w:w="60"/>
+              <w:left w:type="dxa" w:w="60"/>
+              <w:bottom w:type="dxa" w:w="60"/>
+              <w:right w:type="dxa" w:w="60"/>
+            </w:tcMar>
+            <w:vAlign w:val="top"/>
+          </w:tcPr>
+          <w:p>
+            <w:pPr>
+              <w:pStyle w:val="Tabellenstil 2"/>
+              <w:tabs>
+                <w:tab w:val="left" w:pos="720"/>
+                <w:tab w:val="left" w:pos="1440"/>
+                <w:tab w:val="left" w:pos="2160"/>
+                <w:tab w:val="left" w:pos="2880"/>
+                <w:tab w:val="left" w:pos="3600"/>
+                <w:tab w:val="left" w:pos="4320"/>
+                <w:tab w:val="left" w:pos="5040"/>
+                <w:tab w:val="left" w:pos="5760"/>
+                <w:tab w:val="left" w:pos="6480"/>
+                <w:tab w:val="left" w:pos="7200"/>
+                <w:tab w:val="left" w:pos="7920"/>
+                <w:tab w:val="left" w:pos="8640"/>
+                <w:tab w:val="left" w:pos="9360"/>
+                <w:tab w:val="left" w:pos="10080"/>
+                <w:tab w:val="left" w:pos="10800"/>
+                <w:tab w:val="left" w:pos="11520"/>
+                <w:tab w:val="left" w:pos="12240"/>
+                <w:tab w:val="left" w:pos="12960"/>
+                <w:tab w:val="left" w:pos="13680"/>
+                <w:tab w:val="left" w:pos="14400"/>
+                <w:tab w:val="left" w:pos="15120"/>
+                <w:tab w:val="left" w:pos="15840"/>
+                <w:tab w:val="left" w:pos="16560"/>
+              </w:tabs>
+            </w:pPr>
+            <w:r>
+              <w:rPr>
+                <w:rFonts w:ascii="Helvetica"/>
+                <w:b w:val="1"/>
+                <w:bCs w:val="1"/>
+                <w:rtl w:val="0"/>
+              </w:rPr>
+              <w:t>Erfolg?</w:t>
+            </w:r>
+          </w:p>
+        </w:tc>
+      </w:tr>
+      <w:tr>
+        <w:tblPrEx>
+          <w:shd w:val="clear" w:color="auto" w:fill="auto"/>
+        </w:tblPrEx>
+        <w:trPr>
+          <w:trHeight w:val="790" w:hRule="atLeast"/>
+        </w:trPr>
+        <w:tc>
+          <w:tcPr>
+            <w:tcW w:type="dxa" w:w="627"/>
+            <w:tcBorders>
+              <w:top w:val="single" w:color="000000" w:sz="4" w:space="0" w:shadow="0" w:frame="0"/>
+              <w:left w:val="single" w:color="000000" w:sz="4" w:space="0" w:shadow="0" w:frame="0"/>
+              <w:bottom w:val="single" w:color="000000" w:sz="4" w:space="0" w:shadow="0" w:frame="0"/>
+              <w:right w:val="single" w:color="000000" w:sz="4" w:space="0" w:shadow="0" w:frame="0"/>
+            </w:tcBorders>
+            <w:shd w:val="clear" w:color="auto" w:fill="auto"/>
+            <w:tcMar>
+              <w:top w:type="dxa" w:w="60"/>
+              <w:left w:type="dxa" w:w="60"/>
+              <w:bottom w:type="dxa" w:w="60"/>
+              <w:right w:type="dxa" w:w="60"/>
+            </w:tcMar>
+            <w:vAlign w:val="top"/>
+          </w:tcPr>
+          <w:p>
+            <w:pPr>
+              <w:pStyle w:val="Text"/>
+            </w:pPr>
+            <w:r>
+              <w:rPr>
+                <w:rFonts w:ascii="Helvetica" w:cs="Arial Unicode MS" w:hAnsi="Arial Unicode MS" w:eastAsia="Arial Unicode MS"/>
+                <w:rtl w:val="0"/>
+              </w:rPr>
+              <w:t>A1</w:t>
+            </w:r>
+          </w:p>
+        </w:tc>
+        <w:tc>
+          <w:tcPr>
+            <w:tcW w:type="dxa" w:w="3863"/>
+            <w:tcBorders>
+              <w:top w:val="single" w:color="000000" w:sz="4" w:space="0" w:shadow="0" w:frame="0"/>
+              <w:left w:val="single" w:color="000000" w:sz="4" w:space="0" w:shadow="0" w:frame="0"/>
+              <w:bottom w:val="single" w:color="000000" w:sz="4" w:space="0" w:shadow="0" w:frame="0"/>
+              <w:right w:val="single" w:color="000000" w:sz="4" w:space="0" w:shadow="0" w:frame="0"/>
+            </w:tcBorders>
+            <w:shd w:val="clear" w:color="auto" w:fill="auto"/>
+            <w:tcMar>
+              <w:top w:type="dxa" w:w="60"/>
+              <w:left w:type="dxa" w:w="60"/>
+              <w:bottom w:type="dxa" w:w="60"/>
+              <w:right w:type="dxa" w:w="60"/>
+            </w:tcMar>
+            <w:vAlign w:val="top"/>
+          </w:tcPr>
+          <w:p>
+            <w:pPr>
+              <w:pStyle w:val="Text"/>
+            </w:pPr>
+            <w:r>
+              <w:rPr>
+                <w:rFonts w:ascii="Helvetica" w:cs="Arial Unicode MS" w:hAnsi="Arial Unicode MS" w:eastAsia="Arial Unicode MS"/>
+                <w:rtl w:val="0"/>
+              </w:rPr>
+              <w:t>Einlegen eines Gutteils: Bauteil von 4x4 Einheiten Grundfl</w:t>
+            </w:r>
+            <w:r>
+              <w:rPr>
+                <w:rFonts w:ascii="Arial Unicode MS" w:cs="Arial Unicode MS" w:hAnsi="Helvetica" w:eastAsia="Arial Unicode MS" w:hint="default"/>
+                <w:rtl w:val="0"/>
+              </w:rPr>
+              <w:t>ä</w:t>
+            </w:r>
+            <w:r>
+              <w:rPr>
+                <w:rFonts w:ascii="Helvetica" w:cs="Arial Unicode MS" w:hAnsi="Arial Unicode MS" w:eastAsia="Arial Unicode MS"/>
+                <w:rtl w:val="0"/>
+              </w:rPr>
+              <w:t>che und 2 Einheiten H</w:t>
+            </w:r>
+            <w:r>
+              <w:rPr>
+                <w:rFonts w:ascii="Arial Unicode MS" w:cs="Arial Unicode MS" w:hAnsi="Helvetica" w:eastAsia="Arial Unicode MS" w:hint="default"/>
+                <w:rtl w:val="0"/>
+              </w:rPr>
+              <w:t>ö</w:t>
+            </w:r>
+            <w:r>
+              <w:rPr>
+                <w:rFonts w:ascii="Helvetica" w:cs="Arial Unicode MS" w:hAnsi="Arial Unicode MS" w:eastAsia="Arial Unicode MS"/>
+                <w:rtl w:val="0"/>
+              </w:rPr>
+              <w:t>he, Massiv</w:t>
+            </w:r>
+          </w:p>
+        </w:tc>
+        <w:tc>
+          <w:tcPr>
+            <w:tcW w:type="dxa" w:w="3863"/>
+            <w:tcBorders>
+              <w:top w:val="single" w:color="000000" w:sz="4" w:space="0" w:shadow="0" w:frame="0"/>
+              <w:left w:val="single" w:color="000000" w:sz="4" w:space="0" w:shadow="0" w:frame="0"/>
+              <w:bottom w:val="single" w:color="000000" w:sz="4" w:space="0" w:shadow="0" w:frame="0"/>
+              <w:right w:val="single" w:color="000000" w:sz="4" w:space="0" w:shadow="0" w:frame="0"/>
+            </w:tcBorders>
+            <w:shd w:val="clear" w:color="auto" w:fill="auto"/>
+            <w:tcMar>
+              <w:top w:type="dxa" w:w="60"/>
+              <w:left w:type="dxa" w:w="60"/>
+              <w:bottom w:type="dxa" w:w="60"/>
+              <w:right w:type="dxa" w:w="60"/>
+            </w:tcMar>
+            <w:vAlign w:val="top"/>
+          </w:tcPr>
+          <w:p>
+            <w:pPr>
+              <w:pStyle w:val="Text"/>
+            </w:pPr>
+            <w:r>
+              <w:rPr>
+                <w:rFonts w:ascii="Helvetica" w:cs="Arial Unicode MS" w:hAnsi="Arial Unicode MS" w:eastAsia="Arial Unicode MS"/>
+                <w:rtl w:val="0"/>
+              </w:rPr>
+              <w:t>Teil wird bis an das Ende des F</w:t>
+            </w:r>
+            <w:r>
+              <w:rPr>
+                <w:rFonts w:ascii="Arial Unicode MS" w:cs="Arial Unicode MS" w:hAnsi="Helvetica" w:eastAsia="Arial Unicode MS" w:hint="default"/>
+                <w:rtl w:val="0"/>
+              </w:rPr>
+              <w:t>ö</w:t>
+            </w:r>
+            <w:r>
+              <w:rPr>
+                <w:rFonts w:ascii="Helvetica" w:cs="Arial Unicode MS" w:hAnsi="Arial Unicode MS" w:eastAsia="Arial Unicode MS"/>
+                <w:rtl w:val="0"/>
+              </w:rPr>
+              <w:t>rderbands transportiert.</w:t>
+            </w:r>
+          </w:p>
+        </w:tc>
+        <w:tc>
+          <w:tcPr>
+            <w:tcW w:type="dxa" w:w="850"/>
+            <w:tcBorders>
+              <w:top w:val="single" w:color="000000" w:sz="4" w:space="0" w:shadow="0" w:frame="0"/>
+              <w:left w:val="single" w:color="000000" w:sz="4" w:space="0" w:shadow="0" w:frame="0"/>
+              <w:bottom w:val="single" w:color="000000" w:sz="4" w:space="0" w:shadow="0" w:frame="0"/>
+              <w:right w:val="single" w:color="000000" w:sz="4" w:space="0" w:shadow="0" w:frame="0"/>
+            </w:tcBorders>
+            <w:shd w:val="clear" w:color="auto" w:fill="auto"/>
+            <w:tcMar>
+              <w:top w:type="dxa" w:w="60"/>
+              <w:left w:type="dxa" w:w="60"/>
+              <w:bottom w:type="dxa" w:w="60"/>
+              <w:right w:type="dxa" w:w="60"/>
+            </w:tcMar>
+            <w:vAlign w:val="top"/>
+          </w:tcPr>
+          <w:p>
+            <w:pPr>
+              <w:pStyle w:val="Text"/>
+            </w:pPr>
+            <w:r>
+              <w:rPr>
+                <w:rFonts w:ascii="Helvetica" w:cs="Arial Unicode MS" w:hAnsi="Arial Unicode MS" w:eastAsia="Arial Unicode MS"/>
+                <w:rtl w:val="0"/>
+              </w:rPr>
+              <w:t>Ja</w:t>
+            </w:r>
+          </w:p>
+        </w:tc>
+      </w:tr>
+      <w:tr>
+        <w:tblPrEx>
+          <w:shd w:val="clear" w:color="auto" w:fill="auto"/>
+        </w:tblPrEx>
+        <w:trPr>
+          <w:trHeight w:val="1050" w:hRule="atLeast"/>
+        </w:trPr>
+        <w:tc>
+          <w:tcPr>
+            <w:tcW w:type="dxa" w:w="627"/>
+            <w:tcBorders>
+              <w:top w:val="single" w:color="000000" w:sz="4" w:space="0" w:shadow="0" w:frame="0"/>
+              <w:left w:val="single" w:color="000000" w:sz="4" w:space="0" w:shadow="0" w:frame="0"/>
+              <w:bottom w:val="single" w:color="000000" w:sz="4" w:space="0" w:shadow="0" w:frame="0"/>
+              <w:right w:val="single" w:color="000000" w:sz="4" w:space="0" w:shadow="0" w:frame="0"/>
+            </w:tcBorders>
+            <w:shd w:val="clear" w:color="auto" w:fill="auto"/>
+            <w:tcMar>
+              <w:top w:type="dxa" w:w="60"/>
+              <w:left w:type="dxa" w:w="60"/>
+              <w:bottom w:type="dxa" w:w="60"/>
+              <w:right w:type="dxa" w:w="60"/>
+            </w:tcMar>
+            <w:vAlign w:val="top"/>
+          </w:tcPr>
+          <w:p>
+            <w:pPr>
+              <w:pStyle w:val="Text"/>
+            </w:pPr>
+            <w:r>
+              <w:rPr>
+                <w:rFonts w:ascii="Helvetica" w:cs="Arial Unicode MS" w:hAnsi="Arial Unicode MS" w:eastAsia="Arial Unicode MS"/>
+                <w:rtl w:val="0"/>
+              </w:rPr>
+              <w:t>A2</w:t>
+            </w:r>
+          </w:p>
+        </w:tc>
+        <w:tc>
+          <w:tcPr>
+            <w:tcW w:type="dxa" w:w="3863"/>
+            <w:tcBorders>
+              <w:top w:val="single" w:color="000000" w:sz="4" w:space="0" w:shadow="0" w:frame="0"/>
+              <w:left w:val="single" w:color="000000" w:sz="4" w:space="0" w:shadow="0" w:frame="0"/>
+              <w:bottom w:val="single" w:color="000000" w:sz="4" w:space="0" w:shadow="0" w:frame="0"/>
+              <w:right w:val="single" w:color="000000" w:sz="4" w:space="0" w:shadow="0" w:frame="0"/>
+            </w:tcBorders>
+            <w:shd w:val="clear" w:color="auto" w:fill="auto"/>
+            <w:tcMar>
+              <w:top w:type="dxa" w:w="60"/>
+              <w:left w:type="dxa" w:w="60"/>
+              <w:bottom w:type="dxa" w:w="60"/>
+              <w:right w:type="dxa" w:w="60"/>
+            </w:tcMar>
+            <w:vAlign w:val="top"/>
+          </w:tcPr>
+          <w:p>
+            <w:pPr>
+              <w:pStyle w:val="Text"/>
+            </w:pPr>
+            <w:r>
+              <w:rPr>
+                <w:rFonts w:ascii="Helvetica" w:cs="Arial Unicode MS" w:hAnsi="Arial Unicode MS" w:eastAsia="Arial Unicode MS"/>
+                <w:rtl w:val="0"/>
+              </w:rPr>
+              <w:t>Einlegen eines Teils mit Baufehler Typ 1: Ein Baustein fehlt</w:t>
+            </w:r>
+          </w:p>
+        </w:tc>
+        <w:tc>
+          <w:tcPr>
+            <w:tcW w:type="dxa" w:w="3863"/>
+            <w:tcBorders>
+              <w:top w:val="single" w:color="000000" w:sz="4" w:space="0" w:shadow="0" w:frame="0"/>
+              <w:left w:val="single" w:color="000000" w:sz="4" w:space="0" w:shadow="0" w:frame="0"/>
+              <w:bottom w:val="single" w:color="000000" w:sz="4" w:space="0" w:shadow="0" w:frame="0"/>
+              <w:right w:val="single" w:color="000000" w:sz="4" w:space="0" w:shadow="0" w:frame="0"/>
+            </w:tcBorders>
+            <w:shd w:val="clear" w:color="auto" w:fill="auto"/>
+            <w:tcMar>
+              <w:top w:type="dxa" w:w="60"/>
+              <w:left w:type="dxa" w:w="60"/>
+              <w:bottom w:type="dxa" w:w="60"/>
+              <w:right w:type="dxa" w:w="60"/>
+            </w:tcMar>
+            <w:vAlign w:val="top"/>
+          </w:tcPr>
+          <w:p>
+            <w:pPr>
+              <w:pStyle w:val="Text"/>
+            </w:pPr>
+            <w:r>
+              <w:rPr>
+                <w:rFonts w:ascii="Helvetica" w:cs="Arial Unicode MS" w:hAnsi="Arial Unicode MS" w:eastAsia="Arial Unicode MS"/>
+                <w:rtl w:val="0"/>
+              </w:rPr>
+              <w:t>Teil wird an den Bandanfang zur</w:t>
+            </w:r>
+            <w:r>
+              <w:rPr>
+                <w:rFonts w:ascii="Arial Unicode MS" w:cs="Arial Unicode MS" w:hAnsi="Helvetica" w:eastAsia="Arial Unicode MS" w:hint="default"/>
+                <w:rtl w:val="0"/>
+              </w:rPr>
+              <w:t>ü</w:t>
+            </w:r>
+            <w:r>
+              <w:rPr>
+                <w:rFonts w:ascii="Helvetica" w:cs="Arial Unicode MS" w:hAnsi="Arial Unicode MS" w:eastAsia="Arial Unicode MS"/>
+                <w:rtl w:val="0"/>
+              </w:rPr>
+              <w:t>ck transportiert. Rote Lampe blinkt Der Fehlertyp wird auf der Konsole ausgegeben.</w:t>
+            </w:r>
+          </w:p>
+        </w:tc>
+        <w:tc>
+          <w:tcPr>
+            <w:tcW w:type="dxa" w:w="850"/>
+            <w:tcBorders>
+              <w:top w:val="single" w:color="000000" w:sz="4" w:space="0" w:shadow="0" w:frame="0"/>
+              <w:left w:val="single" w:color="000000" w:sz="4" w:space="0" w:shadow="0" w:frame="0"/>
+              <w:bottom w:val="single" w:color="000000" w:sz="4" w:space="0" w:shadow="0" w:frame="0"/>
+              <w:right w:val="single" w:color="000000" w:sz="4" w:space="0" w:shadow="0" w:frame="0"/>
+            </w:tcBorders>
+            <w:shd w:val="clear" w:color="auto" w:fill="auto"/>
+            <w:tcMar>
+              <w:top w:type="dxa" w:w="60"/>
+              <w:left w:type="dxa" w:w="60"/>
+              <w:bottom w:type="dxa" w:w="60"/>
+              <w:right w:type="dxa" w:w="60"/>
+            </w:tcMar>
+            <w:vAlign w:val="top"/>
+          </w:tcPr>
+          <w:p>
+            <w:pPr>
+              <w:pStyle w:val="Tabellenstil 2"/>
+              <w:tabs>
+                <w:tab w:val="left" w:pos="1701"/>
+                <w:tab w:val="left" w:pos="3969"/>
+                <w:tab w:val="left" w:pos="4320"/>
+                <w:tab w:val="left" w:pos="5040"/>
+                <w:tab w:val="left" w:pos="5760"/>
+                <w:tab w:val="left" w:pos="6480"/>
+                <w:tab w:val="left" w:pos="7200"/>
+                <w:tab w:val="left" w:pos="7920"/>
+                <w:tab w:val="left" w:pos="8640"/>
+                <w:tab w:val="left" w:pos="9360"/>
+                <w:tab w:val="left" w:pos="10080"/>
+                <w:tab w:val="left" w:pos="10800"/>
+                <w:tab w:val="left" w:pos="11520"/>
+                <w:tab w:val="left" w:pos="12240"/>
+                <w:tab w:val="left" w:pos="12960"/>
+                <w:tab w:val="left" w:pos="13680"/>
+                <w:tab w:val="left" w:pos="14400"/>
+                <w:tab w:val="left" w:pos="15120"/>
+                <w:tab w:val="left" w:pos="15840"/>
+                <w:tab w:val="left" w:pos="16560"/>
+              </w:tabs>
+              <w:bidi w:val="0"/>
+              <w:spacing w:after="100"/>
+              <w:ind w:left="0" w:right="0" w:firstLine="0"/>
+              <w:jc w:val="left"/>
+              <w:rPr>
+                <w:rtl w:val="0"/>
+              </w:rPr>
+            </w:pPr>
+            <w:r>
+              <w:rPr>
+                <w:rFonts w:ascii="Helvetica"/>
+                <w:sz w:val="22"/>
+                <w:szCs w:val="22"/>
+                <w:rtl w:val="0"/>
+              </w:rPr>
+              <w:t>Ja</w:t>
+            </w:r>
+          </w:p>
+        </w:tc>
+      </w:tr>
+      <w:tr>
+        <w:tblPrEx>
+          <w:shd w:val="clear" w:color="auto" w:fill="auto"/>
+        </w:tblPrEx>
+        <w:trPr>
+          <w:trHeight w:val="1050" w:hRule="atLeast"/>
+        </w:trPr>
+        <w:tc>
+          <w:tcPr>
+            <w:tcW w:type="dxa" w:w="627"/>
+            <w:tcBorders>
+              <w:top w:val="single" w:color="000000" w:sz="4" w:space="0" w:shadow="0" w:frame="0"/>
+              <w:left w:val="single" w:color="000000" w:sz="4" w:space="0" w:shadow="0" w:frame="0"/>
+              <w:bottom w:val="single" w:color="000000" w:sz="4" w:space="0" w:shadow="0" w:frame="0"/>
+              <w:right w:val="single" w:color="000000" w:sz="4" w:space="0" w:shadow="0" w:frame="0"/>
+            </w:tcBorders>
+            <w:shd w:val="clear" w:color="auto" w:fill="auto"/>
+            <w:tcMar>
+              <w:top w:type="dxa" w:w="60"/>
+              <w:left w:type="dxa" w:w="60"/>
+              <w:bottom w:type="dxa" w:w="60"/>
+              <w:right w:type="dxa" w:w="60"/>
+            </w:tcMar>
+            <w:vAlign w:val="top"/>
+          </w:tcPr>
+          <w:p>
+            <w:pPr>
+              <w:pStyle w:val="Text"/>
+            </w:pPr>
+            <w:r>
+              <w:rPr>
+                <w:rFonts w:ascii="Helvetica" w:cs="Arial Unicode MS" w:hAnsi="Arial Unicode MS" w:eastAsia="Arial Unicode MS"/>
+                <w:rtl w:val="0"/>
+              </w:rPr>
+              <w:t>A3</w:t>
+            </w:r>
+          </w:p>
+        </w:tc>
+        <w:tc>
+          <w:tcPr>
+            <w:tcW w:type="dxa" w:w="3863"/>
+            <w:tcBorders>
+              <w:top w:val="single" w:color="000000" w:sz="4" w:space="0" w:shadow="0" w:frame="0"/>
+              <w:left w:val="single" w:color="000000" w:sz="4" w:space="0" w:shadow="0" w:frame="0"/>
+              <w:bottom w:val="single" w:color="000000" w:sz="4" w:space="0" w:shadow="0" w:frame="0"/>
+              <w:right w:val="single" w:color="000000" w:sz="4" w:space="0" w:shadow="0" w:frame="0"/>
+            </w:tcBorders>
+            <w:shd w:val="clear" w:color="auto" w:fill="auto"/>
+            <w:tcMar>
+              <w:top w:type="dxa" w:w="60"/>
+              <w:left w:type="dxa" w:w="60"/>
+              <w:bottom w:type="dxa" w:w="60"/>
+              <w:right w:type="dxa" w:w="60"/>
+            </w:tcMar>
+            <w:vAlign w:val="top"/>
+          </w:tcPr>
+          <w:p>
+            <w:pPr>
+              <w:pStyle w:val="Text"/>
+            </w:pPr>
+            <w:r>
+              <w:rPr>
+                <w:rFonts w:ascii="Helvetica" w:cs="Arial Unicode MS" w:hAnsi="Arial Unicode MS" w:eastAsia="Arial Unicode MS"/>
+                <w:rtl w:val="0"/>
+              </w:rPr>
+              <w:t>Einlegen eines Teils mit Baufehler Typ 2: Ein Baustein versetzt angebaut</w:t>
+            </w:r>
+          </w:p>
+        </w:tc>
+        <w:tc>
+          <w:tcPr>
+            <w:tcW w:type="dxa" w:w="3863"/>
+            <w:tcBorders>
+              <w:top w:val="single" w:color="000000" w:sz="4" w:space="0" w:shadow="0" w:frame="0"/>
+              <w:left w:val="single" w:color="000000" w:sz="4" w:space="0" w:shadow="0" w:frame="0"/>
+              <w:bottom w:val="single" w:color="000000" w:sz="4" w:space="0" w:shadow="0" w:frame="0"/>
+              <w:right w:val="single" w:color="000000" w:sz="4" w:space="0" w:shadow="0" w:frame="0"/>
+            </w:tcBorders>
+            <w:shd w:val="clear" w:color="auto" w:fill="auto"/>
+            <w:tcMar>
+              <w:top w:type="dxa" w:w="60"/>
+              <w:left w:type="dxa" w:w="60"/>
+              <w:bottom w:type="dxa" w:w="60"/>
+              <w:right w:type="dxa" w:w="60"/>
+            </w:tcMar>
+            <w:vAlign w:val="top"/>
+          </w:tcPr>
+          <w:p>
+            <w:pPr>
+              <w:pStyle w:val="Tabellenstil 2"/>
+              <w:tabs>
+                <w:tab w:val="left" w:pos="1701"/>
+                <w:tab w:val="left" w:pos="3969"/>
+                <w:tab w:val="left" w:pos="4320"/>
+                <w:tab w:val="left" w:pos="5040"/>
+                <w:tab w:val="left" w:pos="5760"/>
+                <w:tab w:val="left" w:pos="6480"/>
+                <w:tab w:val="left" w:pos="7200"/>
+                <w:tab w:val="left" w:pos="7920"/>
+                <w:tab w:val="left" w:pos="8640"/>
+                <w:tab w:val="left" w:pos="9360"/>
+                <w:tab w:val="left" w:pos="10080"/>
+                <w:tab w:val="left" w:pos="10800"/>
+                <w:tab w:val="left" w:pos="11520"/>
+              </w:tabs>
+              <w:bidi w:val="0"/>
+              <w:spacing w:after="100"/>
+              <w:ind w:left="0" w:right="0" w:firstLine="0"/>
+              <w:jc w:val="left"/>
+              <w:rPr>
+                <w:rtl w:val="0"/>
+              </w:rPr>
+            </w:pPr>
+            <w:r>
+              <w:rPr>
+                <w:rFonts w:ascii="Helvetica"/>
+                <w:sz w:val="22"/>
+                <w:szCs w:val="22"/>
+                <w:rtl w:val="0"/>
+              </w:rPr>
+              <w:t>Teile werden an den Bandanfang zur</w:t>
+            </w:r>
+            <w:r>
+              <w:rPr>
+                <w:rFonts w:hAnsi="Helvetica" w:hint="default"/>
+                <w:sz w:val="22"/>
+                <w:szCs w:val="22"/>
+                <w:rtl w:val="0"/>
+              </w:rPr>
+              <w:t>ü</w:t>
+            </w:r>
+            <w:r>
+              <w:rPr>
+                <w:rFonts w:ascii="Helvetica"/>
+                <w:sz w:val="22"/>
+                <w:szCs w:val="22"/>
+                <w:rtl w:val="0"/>
+              </w:rPr>
+              <w:t>ck transportiert. Rote Lampe blinkt Der Fehlertyp wird auf der Konsole ausgegeben.</w:t>
+            </w:r>
+          </w:p>
+        </w:tc>
+        <w:tc>
+          <w:tcPr>
+            <w:tcW w:type="dxa" w:w="850"/>
+            <w:tcBorders>
+              <w:top w:val="single" w:color="000000" w:sz="4" w:space="0" w:shadow="0" w:frame="0"/>
+              <w:left w:val="single" w:color="000000" w:sz="4" w:space="0" w:shadow="0" w:frame="0"/>
+              <w:bottom w:val="single" w:color="000000" w:sz="4" w:space="0" w:shadow="0" w:frame="0"/>
+              <w:right w:val="single" w:color="000000" w:sz="4" w:space="0" w:shadow="0" w:frame="0"/>
+            </w:tcBorders>
+            <w:shd w:val="clear" w:color="auto" w:fill="auto"/>
+            <w:tcMar>
+              <w:top w:type="dxa" w:w="60"/>
+              <w:left w:type="dxa" w:w="60"/>
+              <w:bottom w:type="dxa" w:w="60"/>
+              <w:right w:type="dxa" w:w="60"/>
+            </w:tcMar>
+            <w:vAlign w:val="top"/>
+          </w:tcPr>
+          <w:p>
+            <w:pPr>
+              <w:pStyle w:val="Tabellenstil 2"/>
+              <w:tabs>
+                <w:tab w:val="left" w:pos="1701"/>
+                <w:tab w:val="left" w:pos="3969"/>
+                <w:tab w:val="left" w:pos="4320"/>
+                <w:tab w:val="left" w:pos="5040"/>
+                <w:tab w:val="left" w:pos="5760"/>
+                <w:tab w:val="left" w:pos="6480"/>
+                <w:tab w:val="left" w:pos="7200"/>
+                <w:tab w:val="left" w:pos="7920"/>
+                <w:tab w:val="left" w:pos="8640"/>
+                <w:tab w:val="left" w:pos="9360"/>
+                <w:tab w:val="left" w:pos="10080"/>
+                <w:tab w:val="left" w:pos="10800"/>
+                <w:tab w:val="left" w:pos="11520"/>
+                <w:tab w:val="left" w:pos="12240"/>
+                <w:tab w:val="left" w:pos="12960"/>
+                <w:tab w:val="left" w:pos="13680"/>
+                <w:tab w:val="left" w:pos="14400"/>
+                <w:tab w:val="left" w:pos="15120"/>
+                <w:tab w:val="left" w:pos="15840"/>
+                <w:tab w:val="left" w:pos="16560"/>
+              </w:tabs>
+              <w:bidi w:val="0"/>
+              <w:spacing w:after="100"/>
+              <w:ind w:left="0" w:right="0" w:firstLine="0"/>
+              <w:jc w:val="left"/>
+              <w:rPr>
+                <w:rtl w:val="0"/>
+              </w:rPr>
+            </w:pPr>
+            <w:r>
+              <w:rPr>
+                <w:rFonts w:ascii="Helvetica"/>
+                <w:sz w:val="22"/>
+                <w:szCs w:val="22"/>
+                <w:rtl w:val="0"/>
+              </w:rPr>
+              <w:t>Ja</w:t>
+            </w:r>
+          </w:p>
+        </w:tc>
+      </w:tr>
+      <w:tr>
+        <w:tblPrEx>
+          <w:shd w:val="clear" w:color="auto" w:fill="auto"/>
+        </w:tblPrEx>
+        <w:trPr>
+          <w:trHeight w:val="530" w:hRule="atLeast"/>
+        </w:trPr>
+        <w:tc>
+          <w:tcPr>
+            <w:tcW w:type="dxa" w:w="627"/>
+            <w:tcBorders>
+              <w:top w:val="single" w:color="000000" w:sz="4" w:space="0" w:shadow="0" w:frame="0"/>
+              <w:left w:val="single" w:color="000000" w:sz="4" w:space="0" w:shadow="0" w:frame="0"/>
+              <w:bottom w:val="single" w:color="000000" w:sz="4" w:space="0" w:shadow="0" w:frame="0"/>
+              <w:right w:val="single" w:color="000000" w:sz="4" w:space="0" w:shadow="0" w:frame="0"/>
+            </w:tcBorders>
+            <w:shd w:val="clear" w:color="auto" w:fill="auto"/>
+            <w:tcMar>
+              <w:top w:type="dxa" w:w="60"/>
+              <w:left w:type="dxa" w:w="60"/>
+              <w:bottom w:type="dxa" w:w="60"/>
+              <w:right w:type="dxa" w:w="60"/>
+            </w:tcMar>
+            <w:vAlign w:val="top"/>
+          </w:tcPr>
+          <w:p>
+            <w:pPr>
+              <w:pStyle w:val="Text"/>
+            </w:pPr>
+            <w:r>
+              <w:rPr>
+                <w:rFonts w:ascii="Helvetica" w:cs="Arial Unicode MS" w:hAnsi="Arial Unicode MS" w:eastAsia="Arial Unicode MS"/>
+                <w:rtl w:val="0"/>
+              </w:rPr>
+              <w:t>A4</w:t>
+            </w:r>
+          </w:p>
+        </w:tc>
+        <w:tc>
+          <w:tcPr>
+            <w:tcW w:type="dxa" w:w="3863"/>
+            <w:tcBorders>
+              <w:top w:val="single" w:color="000000" w:sz="4" w:space="0" w:shadow="0" w:frame="0"/>
+              <w:left w:val="single" w:color="000000" w:sz="4" w:space="0" w:shadow="0" w:frame="0"/>
+              <w:bottom w:val="single" w:color="000000" w:sz="4" w:space="0" w:shadow="0" w:frame="0"/>
+              <w:right w:val="single" w:color="000000" w:sz="4" w:space="0" w:shadow="0" w:frame="0"/>
+            </w:tcBorders>
+            <w:shd w:val="clear" w:color="auto" w:fill="auto"/>
+            <w:tcMar>
+              <w:top w:type="dxa" w:w="60"/>
+              <w:left w:type="dxa" w:w="60"/>
+              <w:bottom w:type="dxa" w:w="60"/>
+              <w:right w:type="dxa" w:w="60"/>
+            </w:tcMar>
+            <w:vAlign w:val="top"/>
+          </w:tcPr>
+          <w:p>
+            <w:pPr>
+              <w:pStyle w:val="Text"/>
+            </w:pPr>
+            <w:r>
+              <w:rPr>
+                <w:rFonts w:ascii="Helvetica" w:cs="Arial Unicode MS" w:hAnsi="Arial Unicode MS" w:eastAsia="Arial Unicode MS"/>
+                <w:rtl w:val="0"/>
+              </w:rPr>
+              <w:t>Einlegen eines Teils mit metallischer Verunreinigung</w:t>
+            </w:r>
+          </w:p>
+        </w:tc>
+        <w:tc>
+          <w:tcPr>
+            <w:tcW w:type="dxa" w:w="3863"/>
+            <w:tcBorders>
+              <w:top w:val="single" w:color="000000" w:sz="4" w:space="0" w:shadow="0" w:frame="0"/>
+              <w:left w:val="single" w:color="000000" w:sz="4" w:space="0" w:shadow="0" w:frame="0"/>
+              <w:bottom w:val="single" w:color="000000" w:sz="4" w:space="0" w:shadow="0" w:frame="0"/>
+              <w:right w:val="single" w:color="000000" w:sz="4" w:space="0" w:shadow="0" w:frame="0"/>
+            </w:tcBorders>
+            <w:shd w:val="clear" w:color="auto" w:fill="auto"/>
+            <w:tcMar>
+              <w:top w:type="dxa" w:w="60"/>
+              <w:left w:type="dxa" w:w="60"/>
+              <w:bottom w:type="dxa" w:w="60"/>
+              <w:right w:type="dxa" w:w="60"/>
+            </w:tcMar>
+            <w:vAlign w:val="top"/>
+          </w:tcPr>
+          <w:p>
+            <w:pPr>
+              <w:pStyle w:val="Text"/>
+            </w:pPr>
+            <w:r>
+              <w:rPr>
+                <w:rFonts w:ascii="Helvetica" w:cs="Arial Unicode MS" w:hAnsi="Arial Unicode MS" w:eastAsia="Arial Unicode MS"/>
+                <w:rtl w:val="0"/>
+              </w:rPr>
+              <w:t>Teil wird auf die Rutsche aussortiert.</w:t>
+            </w:r>
+          </w:p>
+        </w:tc>
+        <w:tc>
+          <w:tcPr>
+            <w:tcW w:type="dxa" w:w="850"/>
+            <w:tcBorders>
+              <w:top w:val="single" w:color="000000" w:sz="4" w:space="0" w:shadow="0" w:frame="0"/>
+              <w:left w:val="single" w:color="000000" w:sz="4" w:space="0" w:shadow="0" w:frame="0"/>
+              <w:bottom w:val="single" w:color="000000" w:sz="4" w:space="0" w:shadow="0" w:frame="0"/>
+              <w:right w:val="single" w:color="000000" w:sz="4" w:space="0" w:shadow="0" w:frame="0"/>
+            </w:tcBorders>
+            <w:shd w:val="clear" w:color="auto" w:fill="auto"/>
+            <w:tcMar>
+              <w:top w:type="dxa" w:w="60"/>
+              <w:left w:type="dxa" w:w="60"/>
+              <w:bottom w:type="dxa" w:w="60"/>
+              <w:right w:type="dxa" w:w="60"/>
+            </w:tcMar>
+            <w:vAlign w:val="top"/>
+          </w:tcPr>
+          <w:p>
+            <w:pPr>
+              <w:pStyle w:val="Tabellenstil 2"/>
+              <w:tabs>
+                <w:tab w:val="left" w:pos="1701"/>
+                <w:tab w:val="left" w:pos="3969"/>
+                <w:tab w:val="left" w:pos="4320"/>
+                <w:tab w:val="left" w:pos="5040"/>
+                <w:tab w:val="left" w:pos="5760"/>
+                <w:tab w:val="left" w:pos="6480"/>
+                <w:tab w:val="left" w:pos="7200"/>
+                <w:tab w:val="left" w:pos="7920"/>
+                <w:tab w:val="left" w:pos="8640"/>
+                <w:tab w:val="left" w:pos="9360"/>
+                <w:tab w:val="left" w:pos="10080"/>
+                <w:tab w:val="left" w:pos="10800"/>
+                <w:tab w:val="left" w:pos="11520"/>
+                <w:tab w:val="left" w:pos="12240"/>
+                <w:tab w:val="left" w:pos="12960"/>
+                <w:tab w:val="left" w:pos="13680"/>
+                <w:tab w:val="left" w:pos="14400"/>
+                <w:tab w:val="left" w:pos="15120"/>
+                <w:tab w:val="left" w:pos="15840"/>
+                <w:tab w:val="left" w:pos="16560"/>
+              </w:tabs>
+              <w:bidi w:val="0"/>
+              <w:spacing w:after="100"/>
+              <w:ind w:left="0" w:right="0" w:firstLine="0"/>
+              <w:jc w:val="left"/>
+              <w:rPr>
+                <w:rtl w:val="0"/>
+              </w:rPr>
+            </w:pPr>
+            <w:r>
+              <w:rPr>
+                <w:rFonts w:ascii="Helvetica"/>
+                <w:sz w:val="22"/>
+                <w:szCs w:val="22"/>
+                <w:rtl w:val="0"/>
+              </w:rPr>
+              <w:t>Ja</w:t>
+            </w:r>
+          </w:p>
+        </w:tc>
+      </w:tr>
+    </w:tbl>
+    <w:p>
+      <w:pPr>
+        <w:pStyle w:val="Text"/>
+        <w:rPr>
+          <w:rtl w:val="0"/>
+        </w:rPr>
+      </w:pPr>
+    </w:p>
+    <w:p>
+      <w:pPr>
+        <w:pStyle w:val="Text"/>
+      </w:pPr>
+      <w:r>
+        <w:rPr>
+          <w:rtl w:val="0"/>
+        </w:rPr>
+        <w:br w:type="page"/>
       </w:r>
     </w:p>
     <w:p>
@@ -7307,7 +9604,7 @@
           <w:lang w:val="de-DE"/>
         </w:rPr>
       </w:pPr>
-      <w:bookmarkStart w:name="_Toc12" w:id="12"/>
+      <w:bookmarkStart w:name="_Toc14" w:id="14"/>
       <w:r>
         <w:rPr>
           <w:rFonts w:ascii="Cambria" w:cs="Cambria" w:hAnsi="Cambria" w:eastAsia="Cambria"/>
@@ -7316,7 +9613,7 @@
         </w:rPr>
         <w:t>Fazit</w:t>
       </w:r>
-      <w:bookmarkEnd w:id="12"/>
+      <w:bookmarkEnd w:id="14"/>
     </w:p>
     <w:p>
       <w:pPr>
@@ -7365,6 +9662,444 @@
         </w:rPr>
         <w:t>&lt;An welchen Stellen hatten Sie die meisten technischen/organisatorischen Probleme?&gt;</w:t>
       </w:r>
+    </w:p>
+    <w:p>
+      <w:pPr>
+        <w:pStyle w:val="Text"/>
+        <w:rPr>
+          <w:rtl w:val="0"/>
+        </w:rPr>
+      </w:pPr>
+      <w:r>
+        <w:rPr>
+          <w:rFonts w:ascii="Helvetica" w:cs="Arial Unicode MS" w:hAnsi="Arial Unicode MS" w:eastAsia="Arial Unicode MS"/>
+          <w:rtl w:val="0"/>
+          <w:lang w:val="de-DE"/>
+        </w:rPr>
+        <w:t xml:space="preserve">Das Praktikum hat, im Rahmen der begrenzten Zeit, einen guten Einblick gegeben, was es bedeuten ein bestehendes System </w:t>
+      </w:r>
+      <w:r>
+        <w:rPr>
+          <w:rFonts w:ascii="Arial Unicode MS" w:cs="Arial Unicode MS" w:hAnsi="Helvetica" w:eastAsia="Arial Unicode MS" w:hint="default"/>
+          <w:rtl w:val="0"/>
+          <w:lang w:val="de-DE"/>
+        </w:rPr>
+        <w:t>„</w:t>
+      </w:r>
+      <w:r>
+        <w:rPr>
+          <w:rFonts w:ascii="Helvetica" w:cs="Arial Unicode MS" w:hAnsi="Arial Unicode MS" w:eastAsia="Arial Unicode MS"/>
+          <w:rtl w:val="0"/>
+          <w:lang w:val="de-DE"/>
+        </w:rPr>
+        <w:t>mal eben</w:t>
+      </w:r>
+      <w:r>
+        <w:rPr>
+          <w:rFonts w:ascii="Arial Unicode MS" w:cs="Arial Unicode MS" w:hAnsi="Helvetica" w:eastAsia="Arial Unicode MS" w:hint="default"/>
+          <w:rtl w:val="0"/>
+          <w:lang w:val="de-DE"/>
+        </w:rPr>
+        <w:t xml:space="preserve">“ </w:t>
+      </w:r>
+      <w:r>
+        <w:rPr>
+          <w:rFonts w:ascii="Helvetica" w:cs="Arial Unicode MS" w:hAnsi="Arial Unicode MS" w:eastAsia="Arial Unicode MS"/>
+          <w:rtl w:val="0"/>
+          <w:lang w:val="de-DE"/>
+        </w:rPr>
+        <w:t>zu erweitern und Programmieraufgaben in einer Gruppe zu verteilen.</w:t>
+      </w:r>
+    </w:p>
+    <w:p>
+      <w:pPr>
+        <w:pStyle w:val="Text"/>
+        <w:rPr>
+          <w:rtl w:val="0"/>
+        </w:rPr>
+      </w:pPr>
+      <w:r>
+        <w:rPr>
+          <w:rFonts w:ascii="Helvetica" w:cs="Arial Unicode MS" w:hAnsi="Arial Unicode MS" w:eastAsia="Arial Unicode MS"/>
+          <w:rtl w:val="0"/>
+          <w:lang w:val="de-DE"/>
+        </w:rPr>
+        <w:t>Dabei hat sich herausgestellt, dass eine strukturierte Arbeitsweise am Ende deutlich vorteilhafter ist, als einfach mit dem Programmieren loszulegen. Man sollte sich vorher das vorliegende System, sowohl als gesamte Einheit von Software und Hardware, als auch nur die Software, als Erstes gut Dokumentieren. Diese ist vor allem f</w:t>
+      </w:r>
+      <w:r>
+        <w:rPr>
+          <w:rFonts w:ascii="Arial Unicode MS" w:cs="Arial Unicode MS" w:hAnsi="Helvetica" w:eastAsia="Arial Unicode MS" w:hint="default"/>
+          <w:rtl w:val="0"/>
+          <w:lang w:val="de-DE"/>
+        </w:rPr>
+        <w:t>ü</w:t>
+      </w:r>
+      <w:r>
+        <w:rPr>
+          <w:rFonts w:ascii="Helvetica" w:cs="Arial Unicode MS" w:hAnsi="Arial Unicode MS" w:eastAsia="Arial Unicode MS"/>
+          <w:rtl w:val="0"/>
+          <w:lang w:val="de-DE"/>
+        </w:rPr>
+        <w:t>r die Kommunikation zwischen den Gruppenmitgliedern, als auch f</w:t>
+      </w:r>
+      <w:r>
+        <w:rPr>
+          <w:rFonts w:ascii="Arial Unicode MS" w:cs="Arial Unicode MS" w:hAnsi="Helvetica" w:eastAsia="Arial Unicode MS" w:hint="default"/>
+          <w:rtl w:val="0"/>
+          <w:lang w:val="de-DE"/>
+        </w:rPr>
+        <w:t>ü</w:t>
+      </w:r>
+      <w:r>
+        <w:rPr>
+          <w:rFonts w:ascii="Helvetica" w:cs="Arial Unicode MS" w:hAnsi="Arial Unicode MS" w:eastAsia="Arial Unicode MS"/>
+          <w:rtl w:val="0"/>
+          <w:lang w:val="de-DE"/>
+        </w:rPr>
+        <w:t>r die Verteilung der Aufgaben wichtig.</w:t>
+      </w:r>
+    </w:p>
+    <w:p>
+      <w:pPr>
+        <w:pStyle w:val="Text"/>
+        <w:rPr>
+          <w:rtl w:val="0"/>
+        </w:rPr>
+      </w:pPr>
+      <w:r>
+        <w:rPr>
+          <w:rFonts w:ascii="Helvetica" w:cs="Arial Unicode MS" w:hAnsi="Arial Unicode MS" w:eastAsia="Arial Unicode MS"/>
+          <w:rtl w:val="0"/>
+          <w:lang w:val="de-DE"/>
+        </w:rPr>
+        <w:t>Uns haben da vor allem der Zustandsautomat und das Klassendiagramm geholfen, ganz abgesehen davon, dass wir uns auf diese beiden Diagramme beschr</w:t>
+      </w:r>
+      <w:r>
+        <w:rPr>
+          <w:rFonts w:ascii="Arial Unicode MS" w:cs="Arial Unicode MS" w:hAnsi="Helvetica" w:eastAsia="Arial Unicode MS" w:hint="default"/>
+          <w:rtl w:val="0"/>
+          <w:lang w:val="de-DE"/>
+        </w:rPr>
+        <w:t>ä</w:t>
+      </w:r>
+      <w:r>
+        <w:rPr>
+          <w:rFonts w:ascii="Helvetica" w:cs="Arial Unicode MS" w:hAnsi="Arial Unicode MS" w:eastAsia="Arial Unicode MS"/>
+          <w:rtl w:val="0"/>
+          <w:lang w:val="de-DE"/>
+        </w:rPr>
+        <w:t>nkt haben, da mit diesen Diagrammen sowohl die Schnittstellen zwischen den Klassen deutlich wurde, als auch das Verhalten des Systems. Die Diagramme sind au</w:t>
+      </w:r>
+      <w:r>
+        <w:rPr>
+          <w:rFonts w:ascii="Arial Unicode MS" w:cs="Arial Unicode MS" w:hAnsi="Helvetica" w:eastAsia="Arial Unicode MS" w:hint="default"/>
+          <w:rtl w:val="0"/>
+          <w:lang w:val="de-DE"/>
+        </w:rPr>
+        <w:t>ß</w:t>
+      </w:r>
+      <w:r>
+        <w:rPr>
+          <w:rFonts w:ascii="Helvetica" w:cs="Arial Unicode MS" w:hAnsi="Arial Unicode MS" w:eastAsia="Arial Unicode MS"/>
+          <w:rtl w:val="0"/>
+          <w:lang w:val="de-DE"/>
+        </w:rPr>
+        <w:t>erdem daf</w:t>
+      </w:r>
+      <w:r>
+        <w:rPr>
+          <w:rFonts w:ascii="Arial Unicode MS" w:cs="Arial Unicode MS" w:hAnsi="Helvetica" w:eastAsia="Arial Unicode MS" w:hint="default"/>
+          <w:rtl w:val="0"/>
+          <w:lang w:val="de-DE"/>
+        </w:rPr>
+        <w:t>ü</w:t>
+      </w:r>
+      <w:r>
+        <w:rPr>
+          <w:rFonts w:ascii="Helvetica" w:cs="Arial Unicode MS" w:hAnsi="Arial Unicode MS" w:eastAsia="Arial Unicode MS"/>
+          <w:rtl w:val="0"/>
+          <w:lang w:val="de-DE"/>
+        </w:rPr>
+        <w:t>r wichtig eine gemeinsame Wortwahl zu finden.</w:t>
+      </w:r>
+    </w:p>
+    <w:p>
+      <w:pPr>
+        <w:pStyle w:val="Text"/>
+        <w:rPr>
+          <w:rtl w:val="0"/>
+        </w:rPr>
+      </w:pPr>
+      <w:r>
+        <w:rPr>
+          <w:rFonts w:ascii="Helvetica" w:cs="Arial Unicode MS" w:hAnsi="Arial Unicode MS" w:eastAsia="Arial Unicode MS"/>
+          <w:rtl w:val="0"/>
+          <w:lang w:val="de-DE"/>
+        </w:rPr>
+        <w:t>Es stelle sich aber trotzdem heraus, dass die Aufteilung der Arbeit in gleiche Teile nicht ganz einfach ist.</w:t>
+      </w:r>
+    </w:p>
+    <w:p>
+      <w:pPr>
+        <w:pStyle w:val="Text"/>
+        <w:rPr>
+          <w:rtl w:val="0"/>
+        </w:rPr>
+      </w:pPr>
+      <w:r>
+        <w:rPr>
+          <w:rFonts w:ascii="Helvetica" w:cs="Arial Unicode MS" w:hAnsi="Arial Unicode MS" w:eastAsia="Arial Unicode MS"/>
+          <w:rtl w:val="0"/>
+          <w:lang w:val="de-DE"/>
+        </w:rPr>
+        <w:t>Beim Testen mit dem Hardware-System ist aufgefallen, dass das System gegebenenfalls auch von der Hardware-Seite umgebaut werden muss. Au</w:t>
+      </w:r>
+      <w:r>
+        <w:rPr>
+          <w:rFonts w:ascii="Arial Unicode MS" w:cs="Arial Unicode MS" w:hAnsi="Helvetica" w:eastAsia="Arial Unicode MS" w:hint="default"/>
+          <w:rtl w:val="0"/>
+          <w:lang w:val="de-DE"/>
+        </w:rPr>
+        <w:t>ß</w:t>
+      </w:r>
+      <w:r>
+        <w:rPr>
+          <w:rFonts w:ascii="Helvetica" w:cs="Arial Unicode MS" w:hAnsi="Arial Unicode MS" w:eastAsia="Arial Unicode MS"/>
+          <w:rtl w:val="0"/>
+          <w:lang w:val="de-DE"/>
+        </w:rPr>
+        <w:t>erdem sind wir auf ein Problem gesto</w:t>
+      </w:r>
+      <w:r>
+        <w:rPr>
+          <w:rFonts w:ascii="Arial Unicode MS" w:cs="Arial Unicode MS" w:hAnsi="Helvetica" w:eastAsia="Arial Unicode MS" w:hint="default"/>
+          <w:rtl w:val="0"/>
+          <w:lang w:val="de-DE"/>
+        </w:rPr>
+        <w:t>ß</w:t>
+      </w:r>
+      <w:r>
+        <w:rPr>
+          <w:rFonts w:ascii="Helvetica" w:cs="Arial Unicode MS" w:hAnsi="Arial Unicode MS" w:eastAsia="Arial Unicode MS"/>
+          <w:rtl w:val="0"/>
+          <w:lang w:val="de-DE"/>
+        </w:rPr>
+        <w:t>en, welches das Umschalten der Motors von dem Rechtslauf auf den Linkslauf betrifft. Die war n</w:t>
+      </w:r>
+      <w:r>
+        <w:rPr>
+          <w:rFonts w:ascii="Arial Unicode MS" w:cs="Arial Unicode MS" w:hAnsi="Helvetica" w:eastAsia="Arial Unicode MS" w:hint="default"/>
+          <w:rtl w:val="0"/>
+          <w:lang w:val="de-DE"/>
+        </w:rPr>
+        <w:t>ä</w:t>
+      </w:r>
+      <w:r>
+        <w:rPr>
+          <w:rFonts w:ascii="Helvetica" w:cs="Arial Unicode MS" w:hAnsi="Arial Unicode MS" w:eastAsia="Arial Unicode MS"/>
+          <w:rtl w:val="0"/>
+          <w:lang w:val="de-DE"/>
+        </w:rPr>
+        <w:t xml:space="preserve">mlich nicht einfach damit getan, dass die Methode </w:t>
+      </w:r>
+      <w:r>
+        <w:rPr>
+          <w:rFonts w:ascii="Arial Unicode MS" w:cs="Arial Unicode MS" w:hAnsi="Helvetica" w:eastAsia="Arial Unicode MS" w:hint="default"/>
+          <w:rtl w:val="0"/>
+          <w:lang w:val="de-DE"/>
+        </w:rPr>
+        <w:t>„</w:t>
+      </w:r>
+      <w:r>
+        <w:rPr>
+          <w:rFonts w:ascii="Helvetica" w:cs="Arial Unicode MS" w:hAnsi="Arial Unicode MS" w:eastAsia="Arial Unicode MS"/>
+          <w:rtl w:val="0"/>
+          <w:lang w:val="de-DE"/>
+        </w:rPr>
+        <w:t>driveLeft()</w:t>
+      </w:r>
+      <w:r>
+        <w:rPr>
+          <w:rFonts w:ascii="Arial Unicode MS" w:cs="Arial Unicode MS" w:hAnsi="Helvetica" w:eastAsia="Arial Unicode MS" w:hint="default"/>
+          <w:rtl w:val="0"/>
+          <w:lang w:val="de-DE"/>
+        </w:rPr>
+        <w:t xml:space="preserve">“ </w:t>
+      </w:r>
+      <w:r>
+        <w:rPr>
+          <w:rFonts w:ascii="Helvetica" w:cs="Arial Unicode MS" w:hAnsi="Arial Unicode MS" w:eastAsia="Arial Unicode MS"/>
+          <w:rtl w:val="0"/>
+          <w:lang w:val="de-DE"/>
+        </w:rPr>
+        <w:t>aufgerufen wurde. Somit mussten die abstrakteren Zugriffsfunktionen auf die Anlage noch auf die neuen Gegebenheiten angepasst werden. Also auch, wenn der gegebene Code vollst</w:t>
+      </w:r>
+      <w:r>
+        <w:rPr>
+          <w:rFonts w:ascii="Arial Unicode MS" w:cs="Arial Unicode MS" w:hAnsi="Helvetica" w:eastAsia="Arial Unicode MS" w:hint="default"/>
+          <w:rtl w:val="0"/>
+          <w:lang w:val="de-DE"/>
+        </w:rPr>
+        <w:t>ä</w:t>
+      </w:r>
+      <w:r>
+        <w:rPr>
+          <w:rFonts w:ascii="Helvetica" w:cs="Arial Unicode MS" w:hAnsi="Arial Unicode MS" w:eastAsia="Arial Unicode MS"/>
+          <w:rtl w:val="0"/>
+          <w:lang w:val="de-DE"/>
+        </w:rPr>
+        <w:t>ndig sein sollte, hat sich herausgestellt, dass die nat</w:t>
+      </w:r>
+      <w:r>
+        <w:rPr>
+          <w:rFonts w:ascii="Arial Unicode MS" w:cs="Arial Unicode MS" w:hAnsi="Helvetica" w:eastAsia="Arial Unicode MS" w:hint="default"/>
+          <w:rtl w:val="0"/>
+          <w:lang w:val="de-DE"/>
+        </w:rPr>
+        <w:t>ü</w:t>
+      </w:r>
+      <w:r>
+        <w:rPr>
+          <w:rFonts w:ascii="Helvetica" w:cs="Arial Unicode MS" w:hAnsi="Arial Unicode MS" w:eastAsia="Arial Unicode MS"/>
+          <w:rtl w:val="0"/>
+          <w:lang w:val="de-DE"/>
+        </w:rPr>
+        <w:t>rlich nur f</w:t>
+      </w:r>
+      <w:r>
+        <w:rPr>
+          <w:rFonts w:ascii="Arial Unicode MS" w:cs="Arial Unicode MS" w:hAnsi="Helvetica" w:eastAsia="Arial Unicode MS" w:hint="default"/>
+          <w:rtl w:val="0"/>
+          <w:lang w:val="de-DE"/>
+        </w:rPr>
+        <w:t>ü</w:t>
+      </w:r>
+      <w:r>
+        <w:rPr>
+          <w:rFonts w:ascii="Helvetica" w:cs="Arial Unicode MS" w:hAnsi="Arial Unicode MS" w:eastAsia="Arial Unicode MS"/>
+          <w:rtl w:val="0"/>
+          <w:lang w:val="de-DE"/>
+        </w:rPr>
+        <w:t>r das vorher bestehende System gilt, jedoch nicht unbedingt auch f</w:t>
+      </w:r>
+      <w:r>
+        <w:rPr>
+          <w:rFonts w:ascii="Arial Unicode MS" w:cs="Arial Unicode MS" w:hAnsi="Helvetica" w:eastAsia="Arial Unicode MS" w:hint="default"/>
+          <w:rtl w:val="0"/>
+          <w:lang w:val="de-DE"/>
+        </w:rPr>
+        <w:t>ü</w:t>
+      </w:r>
+      <w:r>
+        <w:rPr>
+          <w:rFonts w:ascii="Helvetica" w:cs="Arial Unicode MS" w:hAnsi="Arial Unicode MS" w:eastAsia="Arial Unicode MS"/>
+          <w:rtl w:val="0"/>
+          <w:lang w:val="de-DE"/>
+        </w:rPr>
+        <w:t>r das erweiterte System. Der hier aufgetretene Fehler ist n</w:t>
+      </w:r>
+      <w:r>
+        <w:rPr>
+          <w:rFonts w:ascii="Arial Unicode MS" w:cs="Arial Unicode MS" w:hAnsi="Helvetica" w:eastAsia="Arial Unicode MS" w:hint="default"/>
+          <w:rtl w:val="0"/>
+          <w:lang w:val="de-DE"/>
+        </w:rPr>
+        <w:t>ä</w:t>
+      </w:r>
+      <w:r>
+        <w:rPr>
+          <w:rFonts w:ascii="Helvetica" w:cs="Arial Unicode MS" w:hAnsi="Arial Unicode MS" w:eastAsia="Arial Unicode MS"/>
+          <w:rtl w:val="0"/>
+          <w:lang w:val="de-DE"/>
+        </w:rPr>
+        <w:t>mlich im urspr</w:t>
+      </w:r>
+      <w:r>
+        <w:rPr>
+          <w:rFonts w:ascii="Arial Unicode MS" w:cs="Arial Unicode MS" w:hAnsi="Helvetica" w:eastAsia="Arial Unicode MS" w:hint="default"/>
+          <w:rtl w:val="0"/>
+          <w:lang w:val="de-DE"/>
+        </w:rPr>
+        <w:t>ü</w:t>
+      </w:r>
+      <w:r>
+        <w:rPr>
+          <w:rFonts w:ascii="Helvetica" w:cs="Arial Unicode MS" w:hAnsi="Arial Unicode MS" w:eastAsia="Arial Unicode MS"/>
+          <w:rtl w:val="0"/>
+          <w:lang w:val="de-DE"/>
+        </w:rPr>
+        <w:t>nglichen System nie aufgetreten, da die Anlage nie den Linkslauf benutzt hat.</w:t>
+      </w:r>
+      <w:r>
+        <w:rPr>
+          <w:rtl w:val="0"/>
+        </w:rPr>
+        <w:br w:type="textWrapping"/>
+      </w:r>
+      <w:r>
+        <w:rPr>
+          <w:rFonts w:ascii="Helvetica" w:cs="Arial Unicode MS" w:hAnsi="Arial Unicode MS" w:eastAsia="Arial Unicode MS"/>
+          <w:rtl w:val="0"/>
+          <w:lang w:val="de-DE"/>
+        </w:rPr>
+        <w:t>Hierbei w</w:t>
+      </w:r>
+      <w:r>
+        <w:rPr>
+          <w:rFonts w:ascii="Arial Unicode MS" w:cs="Arial Unicode MS" w:hAnsi="Helvetica" w:eastAsia="Arial Unicode MS" w:hint="default"/>
+          <w:rtl w:val="0"/>
+          <w:lang w:val="de-DE"/>
+        </w:rPr>
+        <w:t>ä</w:t>
+      </w:r>
+      <w:r>
+        <w:rPr>
+          <w:rFonts w:ascii="Helvetica" w:cs="Arial Unicode MS" w:hAnsi="Arial Unicode MS" w:eastAsia="Arial Unicode MS"/>
+          <w:rtl w:val="0"/>
+          <w:lang w:val="de-DE"/>
+        </w:rPr>
+        <w:t>re nat</w:t>
+      </w:r>
+      <w:r>
+        <w:rPr>
+          <w:rFonts w:ascii="Arial Unicode MS" w:cs="Arial Unicode MS" w:hAnsi="Helvetica" w:eastAsia="Arial Unicode MS" w:hint="default"/>
+          <w:rtl w:val="0"/>
+          <w:lang w:val="de-DE"/>
+        </w:rPr>
+        <w:t>ü</w:t>
+      </w:r>
+      <w:r>
+        <w:rPr>
+          <w:rFonts w:ascii="Helvetica" w:cs="Arial Unicode MS" w:hAnsi="Arial Unicode MS" w:eastAsia="Arial Unicode MS"/>
+          <w:rtl w:val="0"/>
+          <w:lang w:val="de-DE"/>
+        </w:rPr>
+        <w:t>rlich eine ausf</w:t>
+      </w:r>
+      <w:r>
+        <w:rPr>
+          <w:rFonts w:ascii="Arial Unicode MS" w:cs="Arial Unicode MS" w:hAnsi="Helvetica" w:eastAsia="Arial Unicode MS" w:hint="default"/>
+          <w:rtl w:val="0"/>
+          <w:lang w:val="de-DE"/>
+        </w:rPr>
+        <w:t>ü</w:t>
+      </w:r>
+      <w:r>
+        <w:rPr>
+          <w:rFonts w:ascii="Helvetica" w:cs="Arial Unicode MS" w:hAnsi="Arial Unicode MS" w:eastAsia="Arial Unicode MS"/>
+          <w:rtl w:val="0"/>
+          <w:lang w:val="de-DE"/>
+        </w:rPr>
+        <w:t>hrliche Dokumentation der bestehenden Klassen und Methoden von Vorteil gewesen.</w:t>
+      </w:r>
+    </w:p>
+    <w:p>
+      <w:pPr>
+        <w:pStyle w:val="Text"/>
+        <w:rPr>
+          <w:rtl w:val="0"/>
+        </w:rPr>
+      </w:pPr>
     </w:p>
     <w:p>
       <w:pPr>
@@ -7401,7 +10136,7 @@
           <w:lang w:val="de-DE"/>
         </w:rPr>
       </w:pPr>
-      <w:bookmarkStart w:name="_Toc13" w:id="13"/>
+      <w:bookmarkStart w:name="_Toc15" w:id="15"/>
       <w:r>
         <w:rPr>
           <w:rFonts w:ascii="Cambria" w:cs="Cambria" w:hAnsi="Cambria" w:eastAsia="Cambria"/>
@@ -7410,23 +10145,7 @@
         </w:rPr>
         <w:t>Anhang</w:t>
       </w:r>
-      <w:bookmarkEnd w:id="13"/>
-    </w:p>
-    <w:p>
-      <w:pPr>
-        <w:pStyle w:val="Hinweistext"/>
-        <w:rPr>
-          <w:rtl w:val="0"/>
-        </w:rPr>
-      </w:pPr>
-      <w:r>
-        <w:rPr>
-          <w:rFonts w:ascii="Calibri" w:cs="Calibri" w:hAnsi="Calibri" w:eastAsia="Calibri"/>
-          <w:rtl w:val="0"/>
-          <w:lang w:val="de-DE"/>
-        </w:rPr>
-        <w:t>&lt;Quellcode ist elektronisch abzugeben&gt;</w:t>
-      </w:r>
+      <w:bookmarkEnd w:id="15"/>
     </w:p>
     <w:p>
       <w:pPr>
@@ -7435,11 +10154,123 @@
           <w:rtl w:val="0"/>
         </w:rPr>
       </w:pPr>
+      <w:r>
+        <w:rPr>
+          <w:rFonts w:ascii="Helvetica" w:cs="Arial Unicode MS" w:hAnsi="Arial Unicode MS" w:eastAsia="Arial Unicode MS"/>
+          <w:rtl w:val="0"/>
+          <w:lang w:val="de-DE"/>
+        </w:rPr>
+        <w:t xml:space="preserve">State Machine aus der Klasse </w:t>
+      </w:r>
+      <w:r>
+        <w:rPr>
+          <w:rFonts w:ascii="Arial Unicode MS" w:cs="Arial Unicode MS" w:hAnsi="Helvetica" w:eastAsia="Arial Unicode MS" w:hint="default"/>
+          <w:rtl w:val="0"/>
+          <w:lang w:val="de-DE"/>
+        </w:rPr>
+        <w:t>„</w:t>
+      </w:r>
+      <w:r>
+        <w:rPr>
+          <w:rFonts w:ascii="Helvetica" w:cs="Arial Unicode MS" w:hAnsi="Arial Unicode MS" w:eastAsia="Arial Unicode MS"/>
+          <w:rtl w:val="0"/>
+          <w:lang w:val="de-DE"/>
+        </w:rPr>
+        <w:t>FSM</w:t>
+      </w:r>
+      <w:r>
+        <w:rPr>
+          <w:rFonts w:ascii="Arial Unicode MS" w:cs="Arial Unicode MS" w:hAnsi="Helvetica" w:eastAsia="Arial Unicode MS" w:hint="default"/>
+          <w:rtl w:val="0"/>
+          <w:lang w:val="de-DE"/>
+        </w:rPr>
+        <w:t xml:space="preserve">“ </w:t>
+      </w:r>
+      <w:r>
+        <w:rPr>
+          <w:rFonts w:ascii="Helvetica" w:cs="Arial Unicode MS" w:hAnsi="Arial Unicode MS" w:eastAsia="Arial Unicode MS"/>
+          <w:rtl w:val="0"/>
+          <w:lang w:val="de-DE"/>
+        </w:rPr>
+        <w:t>(PDF)</w:t>
+      </w:r>
+    </w:p>
+    <w:p>
+      <w:pPr>
+        <w:pStyle w:val="Text"/>
+        <w:rPr>
+          <w:rtl w:val="0"/>
+        </w:rPr>
+      </w:pPr>
+      <w:r>
+        <w:rPr>
+          <w:rFonts w:ascii="Helvetica" w:cs="Arial Unicode MS" w:hAnsi="Arial Unicode MS" w:eastAsia="Arial Unicode MS"/>
+          <w:rtl w:val="0"/>
+          <w:lang w:val="de-DE"/>
+        </w:rPr>
+        <w:t xml:space="preserve">State Machine aus der Klasse </w:t>
+      </w:r>
+      <w:r>
+        <w:rPr>
+          <w:rFonts w:ascii="Arial Unicode MS" w:cs="Arial Unicode MS" w:hAnsi="Helvetica" w:eastAsia="Arial Unicode MS" w:hint="default"/>
+          <w:rtl w:val="0"/>
+          <w:lang w:val="de-DE"/>
+        </w:rPr>
+        <w:t>„</w:t>
+      </w:r>
+      <w:r>
+        <w:rPr>
+          <w:rFonts w:ascii="Helvetica" w:cs="Arial Unicode MS" w:hAnsi="Arial Unicode MS" w:eastAsia="Arial Unicode MS"/>
+          <w:rtl w:val="0"/>
+          <w:lang w:val="de-DE"/>
+        </w:rPr>
+        <w:t>heightProfileCheck</w:t>
+      </w:r>
+      <w:r>
+        <w:rPr>
+          <w:rFonts w:ascii="Arial Unicode MS" w:cs="Arial Unicode MS" w:hAnsi="Helvetica" w:eastAsia="Arial Unicode MS" w:hint="default"/>
+          <w:rtl w:val="0"/>
+          <w:lang w:val="de-DE"/>
+        </w:rPr>
+        <w:t xml:space="preserve">“ </w:t>
+      </w:r>
+      <w:r>
+        <w:rPr>
+          <w:rFonts w:ascii="Helvetica" w:cs="Arial Unicode MS" w:hAnsi="Arial Unicode MS" w:eastAsia="Arial Unicode MS"/>
+          <w:rtl w:val="0"/>
+          <w:lang w:val="de-DE"/>
+        </w:rPr>
+        <w:t>(PDF)</w:t>
+      </w:r>
+    </w:p>
+    <w:p>
+      <w:pPr>
+        <w:pStyle w:val="Text"/>
+        <w:rPr>
+          <w:rtl w:val="0"/>
+        </w:rPr>
+      </w:pPr>
+      <w:r>
+        <w:rPr>
+          <w:rFonts w:ascii="Helvetica" w:cs="Arial Unicode MS" w:hAnsi="Arial Unicode MS" w:eastAsia="Arial Unicode MS"/>
+          <w:rtl w:val="0"/>
+          <w:lang w:val="de-DE"/>
+        </w:rPr>
+        <w:t>Klassendiagramm (PDF)</w:t>
+      </w:r>
     </w:p>
     <w:p>
       <w:pPr>
         <w:pStyle w:val="Text"/>
       </w:pPr>
+      <w:r>
+        <w:rPr>
+          <w:rFonts w:ascii="Helvetica" w:cs="Arial Unicode MS" w:hAnsi="Arial Unicode MS" w:eastAsia="Arial Unicode MS"/>
+          <w:rtl w:val="0"/>
+          <w:lang w:val="de-DE"/>
+        </w:rPr>
+        <w:t>Quellcode (elektronisch)</w:t>
+      </w:r>
       <w:r>
         <w:rPr>
           <w:rtl w:val="0"/>
@@ -7485,7 +10316,7 @@
       <w:fldChar w:fldCharType="separate" w:fldLock="0"/>
     </w:r>
     <w:r>
-      <w:t>5</w:t>
+      <w:t>2</w:t>
     </w:r>
     <w:r>
       <w:rPr/>
@@ -7511,7 +10342,7 @@
       <w:fldChar w:fldCharType="separate" w:fldLock="0"/>
     </w:r>
     <w:r>
-      <w:t>5</w:t>
+      <w:t>6</w:t>
     </w:r>
     <w:r>
       <w:rPr/>
@@ -10424,7 +13255,7 @@
       <w:shd w:val="clear" w:color="auto" w:fill="auto"/>
       <w:suppressAutoHyphens w:val="0"/>
       <w:bidi w:val="0"/>
-      <w:spacing w:before="480" w:after="40" w:line="276" w:lineRule="auto"/>
+      <w:spacing w:before="400" w:after="40" w:line="276" w:lineRule="auto"/>
       <w:ind w:left="0" w:right="0" w:firstLine="0"/>
       <w:jc w:val="left"/>
       <w:outlineLvl w:val="0"/>
@@ -10545,8 +13376,8 @@
       <w:shd w:val="clear" w:color="auto" w:fill="auto"/>
       <w:suppressAutoHyphens w:val="0"/>
       <w:bidi w:val="0"/>
-      <w:spacing w:before="200" w:after="0" w:line="276" w:lineRule="auto"/>
-      <w:ind w:left="576" w:right="0" w:hanging="576"/>
+      <w:spacing w:before="140" w:after="0" w:line="276" w:lineRule="auto"/>
+      <w:ind w:left="0" w:right="0" w:firstLine="0"/>
       <w:jc w:val="left"/>
       <w:outlineLvl w:val="1"/>
     </w:pPr>
@@ -10591,6 +13422,24 @@
       </w:numPr>
     </w:pPr>
   </w:style>
+  <w:style w:type="numbering" w:styleId="Nummeriert">
+    <w:name w:val="Nummeriert"/>
+    <w:next w:val="Nummeriert"/>
+    <w:pPr>
+      <w:numPr>
+        <w:numId w:val="10"/>
+      </w:numPr>
+    </w:pPr>
+  </w:style>
+  <w:style w:type="numbering" w:styleId="Alphabetisch">
+    <w:name w:val="Alphabetisch"/>
+    <w:next w:val="Alphabetisch"/>
+    <w:pPr>
+      <w:numPr>
+        <w:numId w:val="12"/>
+      </w:numPr>
+    </w:pPr>
+  </w:style>
   <w:style w:type="paragraph" w:styleId="Tabellenstil 2">
     <w:name w:val="Tabellenstil 2"/>
     <w:next w:val="Tabellenstil 2"/>
@@ -10627,24 +13476,6 @@
       <w:u w:val="none"/>
       <w:vertAlign w:val="baseline"/>
     </w:rPr>
-  </w:style>
-  <w:style w:type="numbering" w:styleId="Nummeriert">
-    <w:name w:val="Nummeriert"/>
-    <w:next w:val="Nummeriert"/>
-    <w:pPr>
-      <w:numPr>
-        <w:numId w:val="10"/>
-      </w:numPr>
-    </w:pPr>
-  </w:style>
-  <w:style w:type="numbering" w:styleId="Alphabetisch">
-    <w:name w:val="Alphabetisch"/>
-    <w:next w:val="Alphabetisch"/>
-    <w:pPr>
-      <w:numPr>
-        <w:numId w:val="12"/>
-      </w:numPr>
-    </w:pPr>
   </w:style>
   <w:style w:type="paragraph" w:styleId="Hinweistext">
     <w:name w:val="Hinweistext"/>

</xml_diff>

<commit_message>
[DOC] last corrections, finished!
</commit_message>
<xml_diff>
--- a/SEP_Lab4_2.2 Dokumentation.docx
+++ b/SEP_Lab4_2.2 Dokumentation.docx
@@ -4593,7 +4593,18 @@
             </w:tcMar>
             <w:vAlign w:val="top"/>
           </w:tcPr>
-          <w:p/>
+          <w:p>
+            <w:pPr>
+              <w:pStyle w:val="Text"/>
+            </w:pPr>
+            <w:r>
+              <w:rPr>
+                <w:rFonts w:ascii="Helvetica" w:cs="Arial Unicode MS" w:hAnsi="Arial Unicode MS" w:eastAsia="Arial Unicode MS"/>
+                <w:rtl w:val="0"/>
+              </w:rPr>
+              <w:t>20.12.14</w:t>
+            </w:r>
+          </w:p>
         </w:tc>
         <w:tc>
           <w:tcPr>
@@ -4613,7 +4624,18 @@
             </w:tcMar>
             <w:vAlign w:val="top"/>
           </w:tcPr>
-          <w:p/>
+          <w:p>
+            <w:pPr>
+              <w:pStyle w:val="Text"/>
+            </w:pPr>
+            <w:r>
+              <w:rPr>
+                <w:rFonts w:ascii="Helvetica" w:cs="Arial Unicode MS" w:hAnsi="Arial Unicode MS" w:eastAsia="Arial Unicode MS"/>
+                <w:rtl w:val="0"/>
+              </w:rPr>
+              <w:t>KRH, DAN</w:t>
+            </w:r>
+          </w:p>
         </w:tc>
         <w:tc>
           <w:tcPr>
@@ -4860,7 +4882,7 @@
           <w:rtl w:val="0"/>
           <w:lang w:val="de-DE"/>
         </w:rPr>
-        <w:t>chlich darauf, in wie weit der Code getestet werden soll. Am Anfange des ersten Termins wurde dann jedoch gekl</w:t>
+        <w:t>chlich darauf, wie weit der Code getestet werden soll. Am Anfange des ersten Termins wurde dann jedoch gekl</w:t>
       </w:r>
       <w:r>
         <w:rPr>
@@ -5660,7 +5682,7 @@
           <w:rtl w:val="0"/>
           <w:lang w:val="de-DE"/>
         </w:rPr>
-        <w:t>Baufehler Typ 1: Ein Baustein fehlt</w:t>
+        <w:t>Baufehler Typ 1: Der hintere Baustein fehlt</w:t>
       </w:r>
     </w:p>
     <w:p>
@@ -5964,7 +5986,7 @@
           <w:rtl w:val="0"/>
           <w:lang w:val="de-DE"/>
         </w:rPr>
-        <w:t>rderbandes gelegt, wenn sich kein anderes Teil auf dem F</w:t>
+        <w:t>rderbandes gelegt, wenn sich kein anderes Teil mehr auf dem F</w:t>
       </w:r>
       <w:r>
         <w:rPr>
@@ -6782,15 +6804,15 @@
           <w:rtl w:val="0"/>
           <w:lang w:val="de-DE"/>
         </w:rPr>
-        <w:t xml:space="preserve"> —</w:t>
-      </w:r>
-      <w:r>
-        <w:rPr>
-          <w:rFonts w:ascii="Helvetica" w:cs="Arial Unicode MS" w:hAnsi="Arial Unicode MS" w:eastAsia="Arial Unicode MS"/>
-          <w:rtl w:val="0"/>
-          <w:lang w:val="de-DE"/>
-        </w:rPr>
-        <w:t>&gt; volle H</w:t>
+        <w:t>—</w:t>
+      </w:r>
+      <w:r>
+        <w:rPr>
+          <w:rFonts w:ascii="Helvetica" w:cs="Arial Unicode MS" w:hAnsi="Arial Unicode MS" w:eastAsia="Arial Unicode MS"/>
+          <w:rtl w:val="0"/>
+          <w:lang w:val="de-DE"/>
+        </w:rPr>
+        <w:t>&gt;volle H</w:t>
       </w:r>
       <w:r>
         <w:rPr>
@@ -6806,7 +6828,7 @@
           <w:rtl w:val="0"/>
           <w:lang w:val="de-DE"/>
         </w:rPr>
-        <w:t xml:space="preserve">he </w:t>
+        <w:t>he</w:t>
       </w:r>
       <w:r>
         <w:rPr>
@@ -6822,7 +6844,7 @@
           <w:rtl w:val="0"/>
           <w:lang w:val="de-DE"/>
         </w:rPr>
-        <w:t xml:space="preserve">&gt; </w:t>
+        <w:t>&gt;</w:t>
       </w:r>
       <w:r>
         <w:rPr>
@@ -6916,15 +6938,15 @@
           <w:rtl w:val="0"/>
           <w:lang w:val="de-DE"/>
         </w:rPr>
-        <w:t xml:space="preserve"> —</w:t>
-      </w:r>
-      <w:r>
-        <w:rPr>
-          <w:rFonts w:ascii="Helvetica" w:cs="Arial Unicode MS" w:hAnsi="Arial Unicode MS" w:eastAsia="Arial Unicode MS"/>
-          <w:rtl w:val="0"/>
-          <w:lang w:val="de-DE"/>
-        </w:rPr>
-        <w:t>&gt; volle H</w:t>
+        <w:t>—</w:t>
+      </w:r>
+      <w:r>
+        <w:rPr>
+          <w:rFonts w:ascii="Helvetica" w:cs="Arial Unicode MS" w:hAnsi="Arial Unicode MS" w:eastAsia="Arial Unicode MS"/>
+          <w:rtl w:val="0"/>
+          <w:lang w:val="de-DE"/>
+        </w:rPr>
+        <w:t>&gt;volle H</w:t>
       </w:r>
       <w:r>
         <w:rPr>
@@ -6940,7 +6962,7 @@
           <w:rtl w:val="0"/>
           <w:lang w:val="de-DE"/>
         </w:rPr>
-        <w:t xml:space="preserve">he </w:t>
+        <w:t>he</w:t>
       </w:r>
       <w:r>
         <w:rPr>
@@ -6956,7 +6978,7 @@
           <w:rtl w:val="0"/>
           <w:lang w:val="de-DE"/>
         </w:rPr>
-        <w:t>&gt; mittlere H</w:t>
+        <w:t>&gt;mittlere H</w:t>
       </w:r>
       <w:r>
         <w:rPr>
@@ -6972,7 +6994,7 @@
           <w:rtl w:val="0"/>
           <w:lang w:val="de-DE"/>
         </w:rPr>
-        <w:t xml:space="preserve">he </w:t>
+        <w:t>he</w:t>
       </w:r>
       <w:r>
         <w:rPr>
@@ -6988,7 +7010,7 @@
           <w:rtl w:val="0"/>
           <w:lang w:val="de-DE"/>
         </w:rPr>
-        <w:t xml:space="preserve">&gt; </w:t>
+        <w:t>&gt;</w:t>
       </w:r>
       <w:r>
         <w:rPr>
@@ -7312,7 +7334,23 @@
           <w:rtl w:val="0"/>
           <w:lang w:val="de-DE"/>
         </w:rPr>
-        <w:t xml:space="preserve">Die Software-Komponente wird per Unit-Test mit Daten, die die drei unterschiedlichen Fertigteil-Arten nach Req. 53 gespeist. Daraufhin muss </w:t>
+        <w:t>Die Software-Komponente wird per Unit-Test mit Daten, die die drei unterschiedlichen Fertigteil-Arten nach Req. 53 repr</w:t>
+      </w:r>
+      <w:r>
+        <w:rPr>
+          <w:rFonts w:ascii="Arial Unicode MS" w:cs="Arial Unicode MS" w:hAnsi="Helvetica" w:eastAsia="Arial Unicode MS" w:hint="default"/>
+          <w:rtl w:val="0"/>
+          <w:lang w:val="de-DE"/>
+        </w:rPr>
+        <w:t>ä</w:t>
+      </w:r>
+      <w:r>
+        <w:rPr>
+          <w:rFonts w:ascii="Helvetica" w:cs="Arial Unicode MS" w:hAnsi="Arial Unicode MS" w:eastAsia="Arial Unicode MS"/>
+          <w:rtl w:val="0"/>
+          <w:lang w:val="de-DE"/>
+        </w:rPr>
+        <w:t xml:space="preserve">sentieren, gespeist. Daraufhin muss </w:t>
       </w:r>
       <w:r>
         <w:rPr>
@@ -7328,7 +7366,23 @@
           <w:rtl w:val="0"/>
           <w:lang w:val="de-DE"/>
         </w:rPr>
-        <w:t>ber die Schnittstelle result() den Daten entsprechend eine 1 ausgegeben werden, wenn das Teil fehlerhaft ist.</w:t>
+        <w:t>ber die Schnittstelle result() TRUE ausgegeben werde, wenn das Teil, das durch den Datensatz repr</w:t>
+      </w:r>
+      <w:r>
+        <w:rPr>
+          <w:rFonts w:ascii="Arial Unicode MS" w:cs="Arial Unicode MS" w:hAnsi="Helvetica" w:eastAsia="Arial Unicode MS" w:hint="default"/>
+          <w:rtl w:val="0"/>
+          <w:lang w:val="de-DE"/>
+        </w:rPr>
+        <w:t>ä</w:t>
+      </w:r>
+      <w:r>
+        <w:rPr>
+          <w:rFonts w:ascii="Helvetica" w:cs="Arial Unicode MS" w:hAnsi="Arial Unicode MS" w:eastAsia="Arial Unicode MS"/>
+          <w:rtl w:val="0"/>
+          <w:lang w:val="de-DE"/>
+        </w:rPr>
+        <w:t>sentiert wird, fehlerhaft ist.</w:t>
       </w:r>
       <w:r>
         <w:rPr>
@@ -7388,7 +7442,23 @@
           <w:rtl w:val="0"/>
           <w:lang w:val="de-DE"/>
         </w:rPr>
-        <w:t>erdem muss in dem Log-File der korrekte Fehlertyp ausgegeben werden, wenn das Teil einen Fehler aufweist.</w:t>
+        <w:t>erdem muss in dem Log-File der korrekte</w:t>
+      </w:r>
+      <w:r>
+        <w:rPr>
+          <w:rFonts w:ascii="Helvetica" w:cs="Arial Unicode MS" w:hAnsi="Arial Unicode MS" w:eastAsia="Arial Unicode MS"/>
+          <w:rtl w:val="0"/>
+          <w:lang w:val="de-DE"/>
+        </w:rPr>
+        <w:t xml:space="preserve">, Req. 2 entsprechende, </w:t>
+      </w:r>
+      <w:r>
+        <w:rPr>
+          <w:rFonts w:ascii="Helvetica" w:cs="Arial Unicode MS" w:hAnsi="Arial Unicode MS" w:eastAsia="Arial Unicode MS"/>
+          <w:rtl w:val="0"/>
+          <w:lang w:val="de-DE"/>
+        </w:rPr>
+        <w:t>Fehlertyp ausgegeben werden, wenn das Teil einen Fehler aufweist.</w:t>
         <w:br w:type="page"/>
       </w:r>
     </w:p>
@@ -7481,7 +7551,7 @@
           <w:rtl w:val="0"/>
           <w:lang w:val="de-DE"/>
         </w:rPr>
-        <w:t>lt. Welche Klassen gibt es, welche Methoden haben diese, welche Interfaces gibt es und welche Klasse benutzt diese. Alle diese Fragen lassen sich sehr gut aus dem Klassendiagramm ablesen.</w:t>
+        <w:t>lt. Welche Klassen gibt es, welche Methoden haben diese, welche Interfaces gibt es und welche Klasse benutzt diese. Antworten auf alle diese Fragen lassen sich sehr gut aus dem Klassendiagramm ablesen.</w:t>
       </w:r>
       <w:r>
         <w:rPr>
@@ -7527,7 +7597,7 @@
           <w:rtl w:val="0"/>
           <w:lang w:val="de-DE"/>
         </w:rPr>
-        <w:t>r den Unit-Test ben</w:t>
+        <w:t>r der Unit-Test ben</w:t>
       </w:r>
       <w:r>
         <w:rPr>
@@ -7543,7 +7613,7 @@
           <w:rtl w:val="0"/>
           <w:lang w:val="de-DE"/>
         </w:rPr>
-        <w:t>tigt werden.</w:t>
+        <w:t>tigt.</w:t>
       </w:r>
     </w:p>
     <w:p>
@@ -7559,7 +7629,7 @@
           <w:rtl w:val="0"/>
           <w:lang w:val="de-DE"/>
         </w:rPr>
-        <w:t>Danach wurde der, der Steuerung zugrunde liegende, Zustandsautomat aus dem Code rekonstruiert. Dieser muss n</w:t>
+        <w:t>Danach wurde der der Steuerung zugrunde liegende Zustandsautomat aus dem Code rekonstruiert. Dieser muss n</w:t>
       </w:r>
       <w:r>
         <w:rPr>
@@ -7639,7 +7709,37 @@
           <w:rtl w:val="0"/>
           <w:lang w:val="de-DE"/>
         </w:rPr>
-        <w:t>r sollte der vorhandene Zustandsautomat bekannt sein, wof</w:t>
+        <w:t xml:space="preserve">r sollte der vorhandene Zustandsautomat bekannt sein, </w:t>
+      </w:r>
+      <w:r>
+        <w:rPr>
+          <w:rFonts w:ascii="Helvetica" w:cs="Arial Unicode MS" w:hAnsi="Arial Unicode MS" w:eastAsia="Arial Unicode MS"/>
+          <w:rtl w:val="0"/>
+          <w:lang w:val="de-DE"/>
+        </w:rPr>
+        <w:t>welcher durch ein entsprechendes Diagramm dargestellt wird</w:t>
+      </w:r>
+      <w:r>
+        <w:rPr>
+          <w:rFonts w:ascii="Helvetica" w:cs="Arial Unicode MS" w:hAnsi="Arial Unicode MS" w:eastAsia="Arial Unicode MS"/>
+          <w:rtl w:val="0"/>
+          <w:lang w:val="de-DE"/>
+        </w:rPr>
+        <w:t>.</w:t>
+      </w:r>
+      <w:r>
+        <w:rPr>
+          <w:rtl w:val="0"/>
+        </w:rPr>
+        <w:br w:type="textWrapping"/>
+      </w:r>
+      <w:r>
+        <w:rPr>
+          <w:rFonts w:ascii="Helvetica" w:cs="Arial Unicode MS" w:hAnsi="Arial Unicode MS" w:eastAsia="Arial Unicode MS"/>
+          <w:rtl w:val="0"/>
+          <w:lang w:val="de-DE"/>
+        </w:rPr>
+        <w:t>Bei dem Diagrammteil, der das bestehende System abbildet, wurden dieselben Begriffe f</w:t>
       </w:r>
       <w:r>
         <w:rPr>
@@ -7655,21 +7755,39 @@
           <w:rtl w:val="0"/>
           <w:lang w:val="de-DE"/>
         </w:rPr>
-        <w:t>r dich ein entsprechendes Diagramm arbeitet.</w:t>
-      </w:r>
-      <w:r>
-        <w:rPr>
-          <w:rtl w:val="0"/>
-        </w:rPr>
-        <w:br w:type="textWrapping"/>
-      </w:r>
-      <w:r>
-        <w:rPr>
-          <w:rFonts w:ascii="Helvetica" w:cs="Arial Unicode MS" w:hAnsi="Arial Unicode MS" w:eastAsia="Arial Unicode MS"/>
-          <w:rtl w:val="0"/>
-          <w:lang w:val="de-DE"/>
-        </w:rPr>
-        <w:t>Bei dem Diagrammteil, der das bestehende System abbildet, wurden die selben Begriffe f</w:t>
+        <w:t xml:space="preserve">r Transitions und States wie im Code verwendet. Somit kann schnell eine Verbindung zwischen Code und Diagramm hergestellt werden. Den neuen Teil haben wir zuerst </w:t>
+      </w:r>
+      <w:r>
+        <w:rPr>
+          <w:rFonts w:ascii="Helvetica" w:cs="Arial Unicode MS" w:hAnsi="Arial Unicode MS" w:eastAsia="Arial Unicode MS"/>
+          <w:rtl w:val="0"/>
+          <w:lang w:val="de-DE"/>
+        </w:rPr>
+        <w:t>von den Begrifflichkeiten allgemeiner gehalten</w:t>
+      </w:r>
+      <w:r>
+        <w:rPr>
+          <w:rFonts w:ascii="Helvetica" w:cs="Arial Unicode MS" w:hAnsi="Arial Unicode MS" w:eastAsia="Arial Unicode MS"/>
+          <w:rtl w:val="0"/>
+          <w:lang w:val="de-DE"/>
+        </w:rPr>
+        <w:t>, da dieser noch keine exakte Implementierung vorgeben soll. Bei der Implementierung wurden alle Diagramme jedoch auf den aktuellen Stand angepasst.</w:t>
+      </w:r>
+    </w:p>
+    <w:p>
+      <w:pPr>
+        <w:pStyle w:val="Text"/>
+        <w:rPr>
+          <w:rtl w:val="0"/>
+        </w:rPr>
+      </w:pPr>
+      <w:r>
+        <w:rPr>
+          <w:rFonts w:ascii="Helvetica" w:cs="Arial Unicode MS" w:hAnsi="Arial Unicode MS" w:eastAsia="Arial Unicode MS"/>
+          <w:rtl w:val="0"/>
+          <w:lang w:val="de-DE"/>
+        </w:rPr>
+        <w:t>F</w:t>
       </w:r>
       <w:r>
         <w:rPr>
@@ -7685,7 +7803,7 @@
           <w:rtl w:val="0"/>
           <w:lang w:val="de-DE"/>
         </w:rPr>
-        <w:t>r Transitions und States, wie im Code verwendet. Somit kann schnell eine Verbindung zwischen Code und Diagramm hergestellt werden. Den neuen Teil haben wir hingegen von den Begrifflichkeit allgemeiner gehalten, da dieser noch keine exakte Implementierung vorgeben soll. Bei der Implementierung wurden alle Diagramme jedoch auf den aktuellen Stand angepasst.</w:t>
+        <w:t>r die Erkennung der Baufehler wurde ebenfalls ein Zustandsautomat entworfen, der dann entsprechend in Code umgewandelt wurde.</w:t>
       </w:r>
     </w:p>
     <w:p>
@@ -7698,7 +7816,7 @@
           <w:rtl w:val="0"/>
           <w:lang w:val="de-DE"/>
         </w:rPr>
-        <w:t>Die beiden Diagramme sind im Anhang zu finden.</w:t>
+        <w:t>Alle Diagramme sind im Anhang zu finden.</w:t>
         <w:br w:type="page"/>
       </w:r>
     </w:p>
@@ -8006,7 +8124,7 @@
           <w:rtl w:val="0"/>
           <w:lang w:val="de-DE"/>
         </w:rPr>
-        <w:t xml:space="preserve">ndig ist. Die Testklasse wird, wenn die Konstante </w:t>
+        <w:t xml:space="preserve">ndig ist. Der Test wird, wenn die Konstante </w:t>
       </w:r>
       <w:r>
         <w:rPr>
@@ -8348,7 +8466,7 @@
           <w:rtl w:val="0"/>
           <w:lang w:val="de-DE"/>
         </w:rPr>
-        <w:t xml:space="preserve">bergeben werden. Danach wird die unit under Test wir im Normalbetrieb </w:t>
+        <w:t xml:space="preserve">bergeben werden. Danach wird die unit under Test, wie im Normalbetrieb, </w:t>
       </w:r>
       <w:r>
         <w:rPr>
@@ -8473,7 +8591,7 @@
           <w:rtl w:val="0"/>
           <w:lang w:val="de-DE"/>
         </w:rPr>
-        <w:t>Da das Interface result() TRUE ausgibt, wenn ein Fehler erkannt wurde, darf bei einem guten Teil das Ergebnis nie TRUE sein. Bei den beiden anderen Fehlertypen muss es genau ein Mal TRUE sein. Die jeweils gepr</w:t>
+        <w:t>Da das Interface result() den Wert TRUE ausgibt, wenn ein Fehler erkannt wurde, darf bei einem guten Teil das Ergebnis nie TRUE sein. Bei den beiden anderen Fehlertypen muss es genau ein Mal TRUE sein. Die jeweils gepr</w:t>
       </w:r>
       <w:r>
         <w:rPr>
@@ -9617,50 +9735,18 @@
     </w:p>
     <w:p>
       <w:pPr>
-        <w:pStyle w:val="Hinweistext"/>
+        <w:pStyle w:val="Text"/>
         <w:rPr>
           <w:rtl w:val="0"/>
         </w:rPr>
       </w:pPr>
       <w:r>
         <w:rPr>
-          <w:rFonts w:ascii="Calibri" w:cs="Calibri" w:hAnsi="Calibri" w:eastAsia="Calibri"/>
-          <w:rtl w:val="0"/>
-          <w:lang w:val="de-DE"/>
-        </w:rPr>
-        <w:t xml:space="preserve">&lt;Geben Sie kurz und </w:t>
-      </w:r>
-      <w:r>
-        <w:rPr>
-          <w:rFonts w:ascii="Calibri" w:cs="Calibri" w:hAnsi="Calibri" w:eastAsia="Calibri"/>
-          <w:b w:val="1"/>
-          <w:bCs w:val="1"/>
-          <w:rtl w:val="0"/>
-          <w:lang w:val="de-DE"/>
-        </w:rPr>
-        <w:t>ehrlich</w:t>
-      </w:r>
-      <w:r>
-        <w:rPr>
-          <w:rFonts w:ascii="Calibri" w:cs="Calibri" w:hAnsi="Calibri" w:eastAsia="Calibri"/>
-          <w:rtl w:val="0"/>
-          <w:lang w:val="de-DE"/>
-        </w:rPr>
-        <w:t xml:space="preserve"> an, was Sie an Erkenntnissen aus diesem Praktikum mitgenommen haben.&gt;</w:t>
-      </w:r>
-      <w:r>
-        <w:rPr>
-          <w:rtl w:val="0"/>
-        </w:rPr>
-        <w:br w:type="textWrapping"/>
-      </w:r>
-      <w:r>
-        <w:rPr>
-          <w:rFonts w:ascii="Calibri" w:cs="Calibri" w:hAnsi="Calibri" w:eastAsia="Calibri"/>
-          <w:rtl w:val="0"/>
-          <w:lang w:val="de-DE"/>
-        </w:rPr>
-        <w:t>&lt;An welchen Stellen hatten Sie die meisten technischen/organisatorischen Probleme?&gt;</w:t>
+          <w:rFonts w:ascii="Helvetica" w:cs="Arial Unicode MS" w:hAnsi="Arial Unicode MS" w:eastAsia="Arial Unicode MS"/>
+          <w:rtl w:val="0"/>
+          <w:lang w:val="de-DE"/>
+        </w:rPr>
+        <w:t>Das Praktikum hat einen guten Einblick gegeben, was es bedeutet, ein bestehendes System im Rahmen der begrenzten Zeit zu erweitern und Programmieraufgaben in einer Gruppe zu verteilen.</w:t>
       </w:r>
     </w:p>
     <w:p>
@@ -9676,39 +9762,37 @@
           <w:rtl w:val="0"/>
           <w:lang w:val="de-DE"/>
         </w:rPr>
-        <w:t xml:space="preserve">Das Praktikum hat, im Rahmen der begrenzten Zeit, einen guten Einblick gegeben, was es bedeuten ein bestehendes System </w:t>
-      </w:r>
-      <w:r>
-        <w:rPr>
-          <w:rFonts w:ascii="Arial Unicode MS" w:cs="Arial Unicode MS" w:hAnsi="Helvetica" w:eastAsia="Arial Unicode MS" w:hint="default"/>
-          <w:rtl w:val="0"/>
-          <w:lang w:val="de-DE"/>
-        </w:rPr>
-        <w:t>„</w:t>
-      </w:r>
-      <w:r>
-        <w:rPr>
-          <w:rFonts w:ascii="Helvetica" w:cs="Arial Unicode MS" w:hAnsi="Arial Unicode MS" w:eastAsia="Arial Unicode MS"/>
-          <w:rtl w:val="0"/>
-          <w:lang w:val="de-DE"/>
-        </w:rPr>
-        <w:t>mal eben</w:t>
-      </w:r>
-      <w:r>
-        <w:rPr>
-          <w:rFonts w:ascii="Arial Unicode MS" w:cs="Arial Unicode MS" w:hAnsi="Helvetica" w:eastAsia="Arial Unicode MS" w:hint="default"/>
-          <w:rtl w:val="0"/>
-          <w:lang w:val="de-DE"/>
-        </w:rPr>
-        <w:t xml:space="preserve">“ </w:t>
-      </w:r>
-      <w:r>
-        <w:rPr>
-          <w:rFonts w:ascii="Helvetica" w:cs="Arial Unicode MS" w:hAnsi="Arial Unicode MS" w:eastAsia="Arial Unicode MS"/>
-          <w:rtl w:val="0"/>
-          <w:lang w:val="de-DE"/>
-        </w:rPr>
-        <w:t>zu erweitern und Programmieraufgaben in einer Gruppe zu verteilen.</w:t>
+        <w:t>Dabei hat sich herausgestellt, dass eine strukturierte Arbeitsweise am Ende deutlich vorteilhafter ist, als einfach mit dem Programmieren loszulegen. Man sollte vorher das vorliegende System, sowohl als gesamte Einheit von Software und Hardware, als auch nur die Software, als Erstes gut dokumentieren. Dies ist vor allem f</w:t>
+      </w:r>
+      <w:r>
+        <w:rPr>
+          <w:rFonts w:ascii="Arial Unicode MS" w:cs="Arial Unicode MS" w:hAnsi="Helvetica" w:eastAsia="Arial Unicode MS" w:hint="default"/>
+          <w:rtl w:val="0"/>
+        </w:rPr>
+        <w:t>ü</w:t>
+      </w:r>
+      <w:r>
+        <w:rPr>
+          <w:rFonts w:ascii="Helvetica" w:cs="Arial Unicode MS" w:hAnsi="Arial Unicode MS" w:eastAsia="Arial Unicode MS"/>
+          <w:rtl w:val="0"/>
+          <w:lang w:val="de-DE"/>
+        </w:rPr>
+        <w:t>r die Kommunikation zwischen den Gruppenmitgliedern, als auch f</w:t>
+      </w:r>
+      <w:r>
+        <w:rPr>
+          <w:rFonts w:ascii="Arial Unicode MS" w:cs="Arial Unicode MS" w:hAnsi="Helvetica" w:eastAsia="Arial Unicode MS" w:hint="default"/>
+          <w:rtl w:val="0"/>
+        </w:rPr>
+        <w:t>ü</w:t>
+      </w:r>
+      <w:r>
+        <w:rPr>
+          <w:rFonts w:ascii="Helvetica" w:cs="Arial Unicode MS" w:hAnsi="Arial Unicode MS" w:eastAsia="Arial Unicode MS"/>
+          <w:rtl w:val="0"/>
+          <w:lang w:val="de-DE"/>
+        </w:rPr>
+        <w:t>r die Verteilung der Aufgaben wichtig.</w:t>
       </w:r>
     </w:p>
     <w:p>
@@ -9724,39 +9808,38 @@
           <w:rtl w:val="0"/>
           <w:lang w:val="de-DE"/>
         </w:rPr>
-        <w:t>Dabei hat sich herausgestellt, dass eine strukturierte Arbeitsweise am Ende deutlich vorteilhafter ist, als einfach mit dem Programmieren loszulegen. Man sollte sich vorher das vorliegende System, sowohl als gesamte Einheit von Software und Hardware, als auch nur die Software, als Erstes gut Dokumentieren. Diese ist vor allem f</w:t>
-      </w:r>
-      <w:r>
-        <w:rPr>
-          <w:rFonts w:ascii="Arial Unicode MS" w:cs="Arial Unicode MS" w:hAnsi="Helvetica" w:eastAsia="Arial Unicode MS" w:hint="default"/>
-          <w:rtl w:val="0"/>
-          <w:lang w:val="de-DE"/>
-        </w:rPr>
-        <w:t>ü</w:t>
-      </w:r>
-      <w:r>
-        <w:rPr>
-          <w:rFonts w:ascii="Helvetica" w:cs="Arial Unicode MS" w:hAnsi="Arial Unicode MS" w:eastAsia="Arial Unicode MS"/>
-          <w:rtl w:val="0"/>
-          <w:lang w:val="de-DE"/>
-        </w:rPr>
-        <w:t>r die Kommunikation zwischen den Gruppenmitgliedern, als auch f</w:t>
-      </w:r>
-      <w:r>
-        <w:rPr>
-          <w:rFonts w:ascii="Arial Unicode MS" w:cs="Arial Unicode MS" w:hAnsi="Helvetica" w:eastAsia="Arial Unicode MS" w:hint="default"/>
-          <w:rtl w:val="0"/>
-          <w:lang w:val="de-DE"/>
-        </w:rPr>
-        <w:t>ü</w:t>
-      </w:r>
-      <w:r>
-        <w:rPr>
-          <w:rFonts w:ascii="Helvetica" w:cs="Arial Unicode MS" w:hAnsi="Arial Unicode MS" w:eastAsia="Arial Unicode MS"/>
-          <w:rtl w:val="0"/>
-          <w:lang w:val="de-DE"/>
-        </w:rPr>
-        <w:t>r die Verteilung der Aufgaben wichtig.</w:t>
+        <w:t>Uns haben insbesondere der Zustandsautomat sowie das Klassendiagramm geholfen, ganz abgesehen davon, dass wir uns auf diese beiden Diagramme beschr</w:t>
+      </w:r>
+      <w:r>
+        <w:rPr>
+          <w:rFonts w:ascii="Arial Unicode MS" w:cs="Arial Unicode MS" w:hAnsi="Helvetica" w:eastAsia="Arial Unicode MS" w:hint="default"/>
+          <w:rtl w:val="0"/>
+        </w:rPr>
+        <w:t>ä</w:t>
+      </w:r>
+      <w:r>
+        <w:rPr>
+          <w:rFonts w:ascii="Helvetica" w:cs="Arial Unicode MS" w:hAnsi="Arial Unicode MS" w:eastAsia="Arial Unicode MS"/>
+          <w:rtl w:val="0"/>
+          <w:lang w:val="de-DE"/>
+        </w:rPr>
+        <w:t>nkt haben, da mit diesen Diagrammen sowohl die Schnittstellen zwischen den Klassen deutlich wurde, als auch das Verhalten des Systems. Die Diagramme sind au</w:t>
+      </w:r>
+      <w:r>
+        <w:rPr>
+          <w:rFonts w:ascii="Arial Unicode MS" w:cs="Arial Unicode MS" w:hAnsi="Helvetica" w:eastAsia="Arial Unicode MS" w:hint="default"/>
+          <w:rtl w:val="0"/>
+          <w:lang w:val="de-DE"/>
+        </w:rPr>
+        <w:t>ß</w:t>
+      </w:r>
+      <w:r>
+        <w:rPr>
+          <w:rFonts w:ascii="Helvetica" w:cs="Arial Unicode MS" w:hAnsi="Arial Unicode MS" w:eastAsia="Arial Unicode MS"/>
+          <w:rtl w:val="0"/>
+          <w:lang w:val="de-DE"/>
+        </w:rPr>
+        <w:t>erdem hilfreich gewesen, um eine gemeinsame Wortwahl zu finden.</w:t>
       </w:r>
     </w:p>
     <w:p>
@@ -9772,55 +9855,7 @@
           <w:rtl w:val="0"/>
           <w:lang w:val="de-DE"/>
         </w:rPr>
-        <w:t>Uns haben da vor allem der Zustandsautomat und das Klassendiagramm geholfen, ganz abgesehen davon, dass wir uns auf diese beiden Diagramme beschr</w:t>
-      </w:r>
-      <w:r>
-        <w:rPr>
-          <w:rFonts w:ascii="Arial Unicode MS" w:cs="Arial Unicode MS" w:hAnsi="Helvetica" w:eastAsia="Arial Unicode MS" w:hint="default"/>
-          <w:rtl w:val="0"/>
-          <w:lang w:val="de-DE"/>
-        </w:rPr>
-        <w:t>ä</w:t>
-      </w:r>
-      <w:r>
-        <w:rPr>
-          <w:rFonts w:ascii="Helvetica" w:cs="Arial Unicode MS" w:hAnsi="Arial Unicode MS" w:eastAsia="Arial Unicode MS"/>
-          <w:rtl w:val="0"/>
-          <w:lang w:val="de-DE"/>
-        </w:rPr>
-        <w:t>nkt haben, da mit diesen Diagrammen sowohl die Schnittstellen zwischen den Klassen deutlich wurde, als auch das Verhalten des Systems. Die Diagramme sind au</w:t>
-      </w:r>
-      <w:r>
-        <w:rPr>
-          <w:rFonts w:ascii="Arial Unicode MS" w:cs="Arial Unicode MS" w:hAnsi="Helvetica" w:eastAsia="Arial Unicode MS" w:hint="default"/>
-          <w:rtl w:val="0"/>
-          <w:lang w:val="de-DE"/>
-        </w:rPr>
-        <w:t>ß</w:t>
-      </w:r>
-      <w:r>
-        <w:rPr>
-          <w:rFonts w:ascii="Helvetica" w:cs="Arial Unicode MS" w:hAnsi="Arial Unicode MS" w:eastAsia="Arial Unicode MS"/>
-          <w:rtl w:val="0"/>
-          <w:lang w:val="de-DE"/>
-        </w:rPr>
-        <w:t>erdem daf</w:t>
-      </w:r>
-      <w:r>
-        <w:rPr>
-          <w:rFonts w:ascii="Arial Unicode MS" w:cs="Arial Unicode MS" w:hAnsi="Helvetica" w:eastAsia="Arial Unicode MS" w:hint="default"/>
-          <w:rtl w:val="0"/>
-          <w:lang w:val="de-DE"/>
-        </w:rPr>
-        <w:t>ü</w:t>
-      </w:r>
-      <w:r>
-        <w:rPr>
-          <w:rFonts w:ascii="Helvetica" w:cs="Arial Unicode MS" w:hAnsi="Arial Unicode MS" w:eastAsia="Arial Unicode MS"/>
-          <w:rtl w:val="0"/>
-          <w:lang w:val="de-DE"/>
-        </w:rPr>
-        <w:t>r wichtig eine gemeinsame Wortwahl zu finden.</w:t>
+        <w:t>Es stelle sich aber trotzdem heraus, dass die Aufteilung der Arbeit in gleiche Teile nicht ganz einfach ist.</w:t>
       </w:r>
     </w:p>
     <w:p>
@@ -9836,22 +9871,6 @@
           <w:rtl w:val="0"/>
           <w:lang w:val="de-DE"/>
         </w:rPr>
-        <w:t>Es stelle sich aber trotzdem heraus, dass die Aufteilung der Arbeit in gleiche Teile nicht ganz einfach ist.</w:t>
-      </w:r>
-    </w:p>
-    <w:p>
-      <w:pPr>
-        <w:pStyle w:val="Text"/>
-        <w:rPr>
-          <w:rtl w:val="0"/>
-        </w:rPr>
-      </w:pPr>
-      <w:r>
-        <w:rPr>
-          <w:rFonts w:ascii="Helvetica" w:cs="Arial Unicode MS" w:hAnsi="Arial Unicode MS" w:eastAsia="Arial Unicode MS"/>
-          <w:rtl w:val="0"/>
-          <w:lang w:val="de-DE"/>
-        </w:rPr>
         <w:t>Beim Testen mit dem Hardware-System ist aufgefallen, dass das System gegebenenfalls auch von der Hardware-Seite umgebaut werden muss. Au</w:t>
       </w:r>
       <w:r>
@@ -9884,13 +9903,12 @@
           <w:rtl w:val="0"/>
           <w:lang w:val="de-DE"/>
         </w:rPr>
-        <w:t>en, welches das Umschalten der Motors von dem Rechtslauf auf den Linkslauf betrifft. Die war n</w:t>
-      </w:r>
-      <w:r>
-        <w:rPr>
-          <w:rFonts w:ascii="Arial Unicode MS" w:cs="Arial Unicode MS" w:hAnsi="Helvetica" w:eastAsia="Arial Unicode MS" w:hint="default"/>
-          <w:rtl w:val="0"/>
-          <w:lang w:val="de-DE"/>
+        <w:t>en, welches das Umschalten des Motors von dem Rechtslauf auf den Linkslauf betrifft. Dies war n</w:t>
+      </w:r>
+      <w:r>
+        <w:rPr>
+          <w:rFonts w:ascii="Arial Unicode MS" w:cs="Arial Unicode MS" w:hAnsi="Helvetica" w:eastAsia="Arial Unicode MS" w:hint="default"/>
+          <w:rtl w:val="0"/>
         </w:rPr>
         <w:t>ä</w:t>
       </w:r>
@@ -9906,7 +9924,6 @@
         <w:rPr>
           <w:rFonts w:ascii="Arial Unicode MS" w:cs="Arial Unicode MS" w:hAnsi="Helvetica" w:eastAsia="Arial Unicode MS" w:hint="default"/>
           <w:rtl w:val="0"/>
-          <w:lang w:val="de-DE"/>
         </w:rPr>
         <w:t>„</w:t>
       </w:r>
@@ -9914,7 +9931,6 @@
         <w:rPr>
           <w:rFonts w:ascii="Helvetica" w:cs="Arial Unicode MS" w:hAnsi="Arial Unicode MS" w:eastAsia="Arial Unicode MS"/>
           <w:rtl w:val="0"/>
-          <w:lang w:val="de-DE"/>
         </w:rPr>
         <w:t>driveLeft()</w:t>
       </w:r>
@@ -9922,7 +9938,6 @@
         <w:rPr>
           <w:rFonts w:ascii="Arial Unicode MS" w:cs="Arial Unicode MS" w:hAnsi="Helvetica" w:eastAsia="Arial Unicode MS" w:hint="default"/>
           <w:rtl w:val="0"/>
-          <w:lang w:val="de-DE"/>
         </w:rPr>
         <w:t xml:space="preserve">“ </w:t>
       </w:r>
@@ -9938,7 +9953,6 @@
         <w:rPr>
           <w:rFonts w:ascii="Arial Unicode MS" w:cs="Arial Unicode MS" w:hAnsi="Helvetica" w:eastAsia="Arial Unicode MS" w:hint="default"/>
           <w:rtl w:val="0"/>
-          <w:lang w:val="de-DE"/>
         </w:rPr>
         <w:t>ä</w:t>
       </w:r>
@@ -9948,13 +9962,12 @@
           <w:rtl w:val="0"/>
           <w:lang w:val="de-DE"/>
         </w:rPr>
-        <w:t>ndig sein sollte, hat sich herausgestellt, dass die nat</w:t>
-      </w:r>
-      <w:r>
-        <w:rPr>
-          <w:rFonts w:ascii="Arial Unicode MS" w:cs="Arial Unicode MS" w:hAnsi="Helvetica" w:eastAsia="Arial Unicode MS" w:hint="default"/>
-          <w:rtl w:val="0"/>
-          <w:lang w:val="de-DE"/>
+        <w:t>ndig sein sollte, hat sich herausgestellt, dass dies nat</w:t>
+      </w:r>
+      <w:r>
+        <w:rPr>
+          <w:rFonts w:ascii="Arial Unicode MS" w:cs="Arial Unicode MS" w:hAnsi="Helvetica" w:eastAsia="Arial Unicode MS" w:hint="default"/>
+          <w:rtl w:val="0"/>
         </w:rPr>
         <w:t>ü</w:t>
       </w:r>
@@ -9970,7 +9983,6 @@
         <w:rPr>
           <w:rFonts w:ascii="Arial Unicode MS" w:cs="Arial Unicode MS" w:hAnsi="Helvetica" w:eastAsia="Arial Unicode MS" w:hint="default"/>
           <w:rtl w:val="0"/>
-          <w:lang w:val="de-DE"/>
         </w:rPr>
         <w:t>ü</w:t>
       </w:r>
@@ -9986,7 +9998,6 @@
         <w:rPr>
           <w:rFonts w:ascii="Arial Unicode MS" w:cs="Arial Unicode MS" w:hAnsi="Helvetica" w:eastAsia="Arial Unicode MS" w:hint="default"/>
           <w:rtl w:val="0"/>
-          <w:lang w:val="de-DE"/>
         </w:rPr>
         <w:t>ü</w:t>
       </w:r>
@@ -10002,7 +10013,6 @@
         <w:rPr>
           <w:rFonts w:ascii="Arial Unicode MS" w:cs="Arial Unicode MS" w:hAnsi="Helvetica" w:eastAsia="Arial Unicode MS" w:hint="default"/>
           <w:rtl w:val="0"/>
-          <w:lang w:val="de-DE"/>
         </w:rPr>
         <w:t>ä</w:t>
       </w:r>
@@ -10018,7 +10028,6 @@
         <w:rPr>
           <w:rFonts w:ascii="Arial Unicode MS" w:cs="Arial Unicode MS" w:hAnsi="Helvetica" w:eastAsia="Arial Unicode MS" w:hint="default"/>
           <w:rtl w:val="0"/>
-          <w:lang w:val="de-DE"/>
         </w:rPr>
         <w:t>ü</w:t>
       </w:r>
@@ -10048,7 +10057,6 @@
         <w:rPr>
           <w:rFonts w:ascii="Arial Unicode MS" w:cs="Arial Unicode MS" w:hAnsi="Helvetica" w:eastAsia="Arial Unicode MS" w:hint="default"/>
           <w:rtl w:val="0"/>
-          <w:lang w:val="de-DE"/>
         </w:rPr>
         <w:t>ä</w:t>
       </w:r>
@@ -10058,29 +10066,12 @@
           <w:rtl w:val="0"/>
           <w:lang w:val="de-DE"/>
         </w:rPr>
-        <w:t>re nat</w:t>
-      </w:r>
-      <w:r>
-        <w:rPr>
-          <w:rFonts w:ascii="Arial Unicode MS" w:cs="Arial Unicode MS" w:hAnsi="Helvetica" w:eastAsia="Arial Unicode MS" w:hint="default"/>
-          <w:rtl w:val="0"/>
-          <w:lang w:val="de-DE"/>
-        </w:rPr>
-        <w:t>ü</w:t>
-      </w:r>
-      <w:r>
-        <w:rPr>
-          <w:rFonts w:ascii="Helvetica" w:cs="Arial Unicode MS" w:hAnsi="Arial Unicode MS" w:eastAsia="Arial Unicode MS"/>
-          <w:rtl w:val="0"/>
-          <w:lang w:val="de-DE"/>
-        </w:rPr>
-        <w:t>rlich eine ausf</w:t>
-      </w:r>
-      <w:r>
-        <w:rPr>
-          <w:rFonts w:ascii="Arial Unicode MS" w:cs="Arial Unicode MS" w:hAnsi="Helvetica" w:eastAsia="Arial Unicode MS" w:hint="default"/>
-          <w:rtl w:val="0"/>
-          <w:lang w:val="de-DE"/>
+        <w:t>re sicherlich eine ausf</w:t>
+      </w:r>
+      <w:r>
+        <w:rPr>
+          <w:rFonts w:ascii="Arial Unicode MS" w:cs="Arial Unicode MS" w:hAnsi="Helvetica" w:eastAsia="Arial Unicode MS" w:hint="default"/>
+          <w:rtl w:val="0"/>
         </w:rPr>
         <w:t>ü</w:t>
       </w:r>
@@ -10269,7 +10260,7 @@
           <w:rtl w:val="0"/>
           <w:lang w:val="de-DE"/>
         </w:rPr>
-        <w:t>Quellcode (elektronisch)</w:t>
+        <w:t>Quellcode (Ordner mit allen Dateien)</w:t>
       </w:r>
       <w:r>
         <w:rPr>
@@ -10316,7 +10307,7 @@
       <w:fldChar w:fldCharType="separate" w:fldLock="0"/>
     </w:r>
     <w:r>
-      <w:t>2</w:t>
+      <w:t>6</w:t>
     </w:r>
     <w:r>
       <w:rPr/>
@@ -13299,7 +13290,7 @@
       <w:bidi w:val="0"/>
       <w:spacing w:before="0" w:after="100" w:line="240" w:lineRule="auto"/>
       <w:ind w:left="0" w:right="0" w:firstLine="0"/>
-      <w:jc w:val="left"/>
+      <w:jc w:val="both"/>
       <w:outlineLvl w:val="9"/>
     </w:pPr>
     <w:rPr>
@@ -13475,44 +13466,6 @@
       <w:szCs w:val="20"/>
       <w:u w:val="none"/>
       <w:vertAlign w:val="baseline"/>
-    </w:rPr>
-  </w:style>
-  <w:style w:type="paragraph" w:styleId="Hinweistext">
-    <w:name w:val="Hinweistext"/>
-    <w:next w:val="Hinweistext"/>
-    <w:pPr>
-      <w:keepNext w:val="0"/>
-      <w:keepLines w:val="0"/>
-      <w:pageBreakBefore w:val="0"/>
-      <w:widowControl w:val="1"/>
-      <w:shd w:val="clear" w:color="auto" w:fill="auto"/>
-      <w:suppressAutoHyphens w:val="0"/>
-      <w:bidi w:val="0"/>
-      <w:spacing w:before="0" w:after="200" w:line="276" w:lineRule="auto"/>
-      <w:ind w:left="0" w:right="0" w:firstLine="0"/>
-      <w:jc w:val="left"/>
-      <w:outlineLvl w:val="9"/>
-    </w:pPr>
-    <w:rPr>
-      <w:rFonts w:ascii="Calibri" w:cs="Calibri" w:hAnsi="Calibri" w:eastAsia="Calibri"/>
-      <w:b w:val="0"/>
-      <w:bCs w:val="0"/>
-      <w:i w:val="0"/>
-      <w:iCs w:val="0"/>
-      <w:caps w:val="0"/>
-      <w:smallCaps w:val="0"/>
-      <w:strike w:val="0"/>
-      <w:dstrike w:val="0"/>
-      <w:outline w:val="0"/>
-      <w:color w:val="a6a6a6"/>
-      <w:spacing w:val="0"/>
-      <w:kern w:val="0"/>
-      <w:position w:val="0"/>
-      <w:sz w:val="22"/>
-      <w:szCs w:val="22"/>
-      <w:u w:val="none" w:color="a6a6a6"/>
-      <w:vertAlign w:val="baseline"/>
-      <w:lang w:val="de-DE"/>
     </w:rPr>
   </w:style>
 </w:styles>
@@ -13888,7 +13841,7 @@
         <a:spAutoFit/>
       </a:bodyPr>
       <a:lstStyle>
-        <a:defPPr marL="0" marR="0" indent="0" algn="l" defTabSz="457200" rtl="0" fontAlgn="auto" latinLnBrk="1" hangingPunct="0">
+        <a:defPPr marL="0" marR="0" indent="0" algn="just" defTabSz="457200" rtl="0" fontAlgn="auto" latinLnBrk="1" hangingPunct="0">
           <a:lnSpc>
             <a:spcPct val="100000"/>
           </a:lnSpc>
@@ -14460,7 +14413,7 @@
         <a:spAutoFit/>
       </a:bodyPr>
       <a:lstStyle>
-        <a:defPPr marL="0" marR="0" indent="0" algn="l" defTabSz="457200" rtl="0" fontAlgn="auto" latinLnBrk="1" hangingPunct="0">
+        <a:defPPr marL="0" marR="0" indent="0" algn="just" defTabSz="457200" rtl="0" fontAlgn="auto" latinLnBrk="1" hangingPunct="0">
           <a:lnSpc>
             <a:spcPct val="100000"/>
           </a:lnSpc>

</xml_diff>